<commit_message>
Edited the doc and created its pdf
</commit_message>
<xml_diff>
--- a/Documentation/software_requirement_specification_v1.docx
+++ b/Documentation/software_requirement_specification_v1.docx
@@ -1,6 +1,6 @@
 
 <file path=word/document.xml><?xml version="1.0" encoding="utf-8"?>
-<w:document xmlns:wpc="http://schemas.microsoft.com/office/word/2010/wordprocessingCanvas" xmlns:mc="http://schemas.openxmlformats.org/markup-compatibility/2006" xmlns:o="urn:schemas-microsoft-com:office:office" xmlns:r="http://schemas.openxmlformats.org/officeDocument/2006/relationships" xmlns:m="http://schemas.openxmlformats.org/officeDocument/2006/math" xmlns:v="urn:schemas-microsoft-com:vml" xmlns:wp14="http://schemas.microsoft.com/office/word/2010/wordprocessingDrawing" xmlns:wp="http://schemas.openxmlformats.org/drawingml/2006/wordprocessingDrawing" xmlns:w10="urn:schemas-microsoft-com:office:word" xmlns:w="http://schemas.openxmlformats.org/wordprocessingml/2006/main" xmlns:w14="http://schemas.microsoft.com/office/word/2010/wordml" xmlns:w15="http://schemas.microsoft.com/office/word/2012/wordml" xmlns:wpg="http://schemas.microsoft.com/office/word/2010/wordprocessingGroup" xmlns:wpi="http://schemas.microsoft.com/office/word/2010/wordprocessingInk" xmlns:wne="http://schemas.microsoft.com/office/word/2006/wordml" xmlns:wps="http://schemas.microsoft.com/office/word/2010/wordprocessingShape" mc:Ignorable="w14 w15 wp14">
+<w:document xmlns:wpc="http://schemas.microsoft.com/office/word/2010/wordprocessingCanvas" xmlns:cx="http://schemas.microsoft.com/office/drawing/2014/chartex" xmlns:cx1="http://schemas.microsoft.com/office/drawing/2015/9/8/chartex" xmlns:cx2="http://schemas.microsoft.com/office/drawing/2015/10/21/chartex" xmlns:cx3="http://schemas.microsoft.com/office/drawing/2016/5/9/chartex" xmlns:cx4="http://schemas.microsoft.com/office/drawing/2016/5/10/chartex" xmlns:cx5="http://schemas.microsoft.com/office/drawing/2016/5/11/chartex" xmlns:cx6="http://schemas.microsoft.com/office/drawing/2016/5/12/chartex" xmlns:cx7="http://schemas.microsoft.com/office/drawing/2016/5/13/chartex" xmlns:cx8="http://schemas.microsoft.com/office/drawing/2016/5/14/chartex" xmlns:mc="http://schemas.openxmlformats.org/markup-compatibility/2006" xmlns:aink="http://schemas.microsoft.com/office/drawing/2016/ink" xmlns:am3d="http://schemas.microsoft.com/office/drawing/2017/model3d" xmlns:o="urn:schemas-microsoft-com:office:office" xmlns:r="http://schemas.openxmlformats.org/officeDocument/2006/relationships" xmlns:m="http://schemas.openxmlformats.org/officeDocument/2006/math" xmlns:v="urn:schemas-microsoft-com:vml" xmlns:wp14="http://schemas.microsoft.com/office/word/2010/wordprocessingDrawing" xmlns:wp="http://schemas.openxmlformats.org/drawingml/2006/wordprocessingDrawing" xmlns:w10="urn:schemas-microsoft-com:office:word" xmlns:w="http://schemas.openxmlformats.org/wordprocessingml/2006/main" xmlns:w14="http://schemas.microsoft.com/office/word/2010/wordml" xmlns:w15="http://schemas.microsoft.com/office/word/2012/wordml" xmlns:w16cid="http://schemas.microsoft.com/office/word/2016/wordml/cid" xmlns:w16se="http://schemas.microsoft.com/office/word/2015/wordml/symex" xmlns:wpg="http://schemas.microsoft.com/office/word/2010/wordprocessingGroup" xmlns:wpi="http://schemas.microsoft.com/office/word/2010/wordprocessingInk" xmlns:wne="http://schemas.microsoft.com/office/word/2006/wordml" xmlns:wps="http://schemas.microsoft.com/office/word/2010/wordprocessingShape" mc:Ignorable="w14 w15 w16se w16cid wp14">
   <w:body>
     <w:p>
       <w:pPr>
@@ -20,8 +20,6 @@
           <w:szCs w:val="48"/>
         </w:rPr>
       </w:pPr>
-      <w:bookmarkStart w:id="0" w:name="_GoBack"/>
-      <w:bookmarkEnd w:id="0"/>
       <w:r>
         <w:rPr>
           <w:rFonts w:ascii="Calibri" w:hAnsi="Calibri" w:cs="Calibri"/>
@@ -524,8 +522,19 @@
           <w:sz w:val="36"/>
           <w:szCs w:val="36"/>
         </w:rPr>
-        <w:t xml:space="preserve"> - Joshi Niranjan Suhas</w:t>
-      </w:r>
+        <w:t xml:space="preserve"> - Joshi Niranjan </w:t>
+      </w:r>
+      <w:proofErr w:type="spellStart"/>
+      <w:r>
+        <w:rPr>
+          <w:rStyle w:val="PageNumber"/>
+          <w:rFonts w:ascii="Calibri" w:hAnsi="Calibri" w:cs="Calibri"/>
+          <w:sz w:val="36"/>
+          <w:szCs w:val="36"/>
+        </w:rPr>
+        <w:t>Suhas</w:t>
+      </w:r>
+      <w:proofErr w:type="spellEnd"/>
     </w:p>
     <w:p>
       <w:pPr>
@@ -614,18 +623,40 @@
         <w:rPr>
           <w:rStyle w:val="PageNumber"/>
           <w:rFonts w:ascii="Calibri" w:hAnsi="Calibri" w:cs="Calibri"/>
-          <w:sz w:val="32"/>
-          <w:szCs w:val="32"/>
-        </w:rPr>
-      </w:pPr>
-      <w:r>
-        <w:rPr>
-          <w:rStyle w:val="PageNumber"/>
-          <w:rFonts w:ascii="Calibri" w:hAnsi="Calibri" w:cs="Calibri"/>
-          <w:sz w:val="32"/>
-          <w:szCs w:val="32"/>
+          <w:i/>
+          <w:sz w:val="28"/>
+          <w:szCs w:val="28"/>
+        </w:rPr>
+      </w:pPr>
+      <w:r>
+        <w:rPr>
+          <w:rStyle w:val="PageNumber"/>
+          <w:rFonts w:ascii="Calibri" w:hAnsi="Calibri" w:cs="Calibri"/>
+          <w:i/>
+          <w:sz w:val="28"/>
+          <w:szCs w:val="28"/>
+        </w:rPr>
+        <w:t>(</w:t>
+      </w:r>
+      <w:r>
+        <w:rPr>
+          <w:rStyle w:val="PageNumber"/>
+          <w:rFonts w:ascii="Calibri" w:hAnsi="Calibri" w:cs="Calibri"/>
+          <w:i/>
+          <w:sz w:val="28"/>
+          <w:szCs w:val="28"/>
         </w:rPr>
         <w:t>This page is intentionally left blank.</w:t>
+      </w:r>
+      <w:r>
+        <w:rPr>
+          <w:rStyle w:val="PageNumber"/>
+          <w:rFonts w:ascii="Calibri" w:hAnsi="Calibri" w:cs="Calibri"/>
+          <w:i/>
+          <w:sz w:val="28"/>
+          <w:szCs w:val="28"/>
+        </w:rPr>
+        <w:t>)</w:t>
       </w:r>
     </w:p>
     <w:p>
@@ -761,16 +792,16 @@
           <w:rStyle w:val="PageNumber"/>
         </w:rPr>
       </w:pPr>
-      <w:bookmarkStart w:id="1" w:name="_Toc"/>
-      <w:bookmarkStart w:id="2" w:name="_Toc504588695"/>
+      <w:bookmarkStart w:id="0" w:name="_Toc"/>
+      <w:bookmarkStart w:id="1" w:name="_Toc504588695"/>
       <w:r>
         <w:rPr>
           <w:rStyle w:val="PageNumber"/>
         </w:rPr>
         <w:t>Revision History</w:t>
       </w:r>
+      <w:bookmarkEnd w:id="0"/>
       <w:bookmarkEnd w:id="1"/>
-      <w:bookmarkEnd w:id="2"/>
     </w:p>
     <w:p>
       <w:pPr>
@@ -1652,8 +1683,8 @@
           <w:rFonts w:ascii="Calibri" w:hAnsi="Calibri" w:cs="Calibri"/>
         </w:rPr>
       </w:pPr>
-      <w:bookmarkStart w:id="3" w:name="_Toc1"/>
-      <w:bookmarkStart w:id="4" w:name="_Toc504588696"/>
+      <w:bookmarkStart w:id="2" w:name="_Toc1"/>
+      <w:bookmarkStart w:id="3" w:name="_Toc504588696"/>
       <w:r>
         <w:rPr>
           <w:rStyle w:val="PageNumber"/>
@@ -1661,8 +1692,8 @@
         </w:rPr>
         <w:t>Document Approval</w:t>
       </w:r>
+      <w:bookmarkEnd w:id="2"/>
       <w:bookmarkEnd w:id="3"/>
-      <w:bookmarkEnd w:id="4"/>
     </w:p>
     <w:p>
       <w:pPr>
@@ -5221,7 +5252,7 @@
                 <w:noProof/>
                 <w:webHidden/>
               </w:rPr>
-              <w:t>10</w:t>
+              <w:t>9</w:t>
             </w:r>
             <w:r>
               <w:rPr>
@@ -5612,8 +5643,8 @@
           <w:rStyle w:val="PageNumber"/>
         </w:rPr>
       </w:pPr>
-      <w:bookmarkStart w:id="5" w:name="_Toc2"/>
-      <w:bookmarkStart w:id="6" w:name="_Toc504588697"/>
+      <w:bookmarkStart w:id="4" w:name="_Toc2"/>
+      <w:bookmarkStart w:id="5" w:name="_Toc504588697"/>
       <w:r>
         <w:rPr>
           <w:rStyle w:val="PageNumber"/>
@@ -5621,116 +5652,144 @@
         <w:lastRenderedPageBreak/>
         <w:t>1. Introduction</w:t>
       </w:r>
+      <w:bookmarkEnd w:id="4"/>
       <w:bookmarkEnd w:id="5"/>
+    </w:p>
+    <w:p>
+      <w:pPr>
+        <w:pStyle w:val="Style4"/>
+        <w:rPr>
+          <w:rStyle w:val="PageNumber"/>
+          <w:iCs/>
+        </w:rPr>
+      </w:pPr>
+      <w:r>
+        <w:rPr>
+          <w:rStyle w:val="PageNumber"/>
+          <w:iCs/>
+        </w:rPr>
+        <w:t>This document lays out a project plan for the development of</w:t>
+      </w:r>
+      <w:r>
+        <w:rPr>
+          <w:rStyle w:val="PageNumber"/>
+          <w:iCs/>
+        </w:rPr>
+        <w:t xml:space="preserve"> the game</w:t>
+      </w:r>
+      <w:r>
+        <w:rPr>
+          <w:rStyle w:val="PageNumber"/>
+          <w:iCs/>
+        </w:rPr>
+        <w:t xml:space="preserve"> </w:t>
+      </w:r>
+      <w:r>
+        <w:rPr>
+          <w:rStyle w:val="PageNumber"/>
+          <w:iCs/>
+        </w:rPr>
+        <w:t>-</w:t>
+      </w:r>
+      <w:r>
+        <w:rPr>
+          <w:rStyle w:val="PageNumber"/>
+          <w:iCs/>
+        </w:rPr>
+        <w:t xml:space="preserve"> </w:t>
+      </w:r>
+      <w:r>
+        <w:rPr>
+          <w:rStyle w:val="PageNumber"/>
+          <w:iCs/>
+        </w:rPr>
+        <w:t xml:space="preserve">Salvos. </w:t>
+      </w:r>
+      <w:r>
+        <w:rPr>
+          <w:rStyle w:val="PageNumber"/>
+          <w:iCs/>
+        </w:rPr>
+        <w:t xml:space="preserve">This </w:t>
+      </w:r>
+      <w:r>
+        <w:rPr>
+          <w:rStyle w:val="PageNumber"/>
+          <w:iCs/>
+        </w:rPr>
+        <w:t>game is intended to promote the</w:t>
+      </w:r>
+      <w:r>
+        <w:rPr>
+          <w:rStyle w:val="PageNumber"/>
+          <w:iCs/>
+        </w:rPr>
+        <w:t xml:space="preserve"> awareness on landslides.</w:t>
+      </w:r>
+      <w:r>
+        <w:rPr>
+          <w:rStyle w:val="PageNumber"/>
+          <w:iCs/>
+        </w:rPr>
+        <w:t xml:space="preserve"> Th</w:t>
+      </w:r>
+      <w:r>
+        <w:rPr>
+          <w:rStyle w:val="PageNumber"/>
+          <w:iCs/>
+        </w:rPr>
+        <w:t>is</w:t>
+      </w:r>
+      <w:r>
+        <w:rPr>
+          <w:rStyle w:val="PageNumber"/>
+          <w:iCs/>
+        </w:rPr>
+        <w:t xml:space="preserve"> </w:t>
+      </w:r>
+      <w:r>
+        <w:rPr>
+          <w:rStyle w:val="PageNumber"/>
+          <w:iCs/>
+        </w:rPr>
+        <w:t>document defines the purpose, the scope along with the general description of the game. This document also states the hardware constraints along with the functional an</w:t>
+      </w:r>
+      <w:r>
+        <w:rPr>
+          <w:rStyle w:val="PageNumber"/>
+          <w:iCs/>
+        </w:rPr>
+        <w:t>d non-functional requirements expected from</w:t>
+      </w:r>
+      <w:r>
+        <w:rPr>
+          <w:rStyle w:val="PageNumber"/>
+          <w:iCs/>
+        </w:rPr>
+        <w:t xml:space="preserve"> the software.</w:t>
+      </w:r>
+    </w:p>
+    <w:p>
+      <w:pPr>
+        <w:pStyle w:val="Style3"/>
+        <w:rPr>
+          <w:rStyle w:val="PageNumber"/>
+        </w:rPr>
+      </w:pPr>
+      <w:bookmarkStart w:id="6" w:name="_Toc3"/>
+      <w:bookmarkStart w:id="7" w:name="_Toc504588698"/>
+      <w:r>
+        <w:rPr>
+          <w:rStyle w:val="PageNumber"/>
+        </w:rPr>
+        <w:t>1.1 Purpose</w:t>
+      </w:r>
       <w:bookmarkEnd w:id="6"/>
+      <w:bookmarkEnd w:id="7"/>
     </w:p>
     <w:p>
       <w:pPr>
         <w:pStyle w:val="Style4"/>
-        <w:rPr>
-          <w:rStyle w:val="PageNumber"/>
-          <w:iCs/>
-        </w:rPr>
-      </w:pPr>
-      <w:r>
-        <w:rPr>
-          <w:rStyle w:val="PageNumber"/>
-          <w:iCs/>
-        </w:rPr>
-        <w:t>This document lays out a project plan for the development of</w:t>
-      </w:r>
-      <w:r>
-        <w:rPr>
-          <w:rStyle w:val="PageNumber"/>
-          <w:iCs/>
-        </w:rPr>
-        <w:t xml:space="preserve"> the game-</w:t>
-      </w:r>
-      <w:r>
-        <w:rPr>
-          <w:rStyle w:val="PageNumber"/>
-          <w:iCs/>
-        </w:rPr>
-        <w:t xml:space="preserve"> </w:t>
-      </w:r>
-      <w:r>
-        <w:rPr>
-          <w:rStyle w:val="PageNumber"/>
-          <w:iCs/>
-        </w:rPr>
-        <w:t xml:space="preserve">Salvos. </w:t>
-      </w:r>
-      <w:r>
-        <w:rPr>
-          <w:rStyle w:val="PageNumber"/>
-          <w:iCs/>
-        </w:rPr>
-        <w:t>This is a game for awareness on landslides.</w:t>
-      </w:r>
-      <w:r>
-        <w:rPr>
-          <w:rStyle w:val="PageNumber"/>
-          <w:iCs/>
-        </w:rPr>
-        <w:t xml:space="preserve"> Th</w:t>
-      </w:r>
-      <w:r>
-        <w:rPr>
-          <w:rStyle w:val="PageNumber"/>
-          <w:iCs/>
-        </w:rPr>
-        <w:t>is</w:t>
-      </w:r>
-      <w:r>
-        <w:rPr>
-          <w:rStyle w:val="PageNumber"/>
-          <w:iCs/>
-        </w:rPr>
-        <w:t xml:space="preserve"> </w:t>
-      </w:r>
-      <w:r>
-        <w:rPr>
-          <w:rStyle w:val="PageNumber"/>
-          <w:iCs/>
-        </w:rPr>
-        <w:t>document defines the purpose, the scope along with the general description of the game. This document also states the hardware constraints along with the functional an</w:t>
-      </w:r>
-      <w:r>
-        <w:rPr>
-          <w:rStyle w:val="PageNumber"/>
-          <w:iCs/>
-        </w:rPr>
-        <w:t>d non-functional requirements expected from</w:t>
-      </w:r>
-      <w:r>
-        <w:rPr>
-          <w:rStyle w:val="PageNumber"/>
-          <w:iCs/>
-        </w:rPr>
-        <w:t xml:space="preserve"> the software.</w:t>
-      </w:r>
-    </w:p>
-    <w:p>
-      <w:pPr>
-        <w:pStyle w:val="Style3"/>
-        <w:rPr>
-          <w:rStyle w:val="PageNumber"/>
-        </w:rPr>
-      </w:pPr>
-      <w:bookmarkStart w:id="7" w:name="_Toc3"/>
-      <w:bookmarkStart w:id="8" w:name="_Toc504588698"/>
-      <w:r>
-        <w:rPr>
-          <w:rStyle w:val="PageNumber"/>
-        </w:rPr>
-        <w:t>1.1 Purpose</w:t>
-      </w:r>
-      <w:bookmarkEnd w:id="7"/>
-      <w:bookmarkEnd w:id="8"/>
-    </w:p>
-    <w:p>
-      <w:pPr>
-        <w:pStyle w:val="Style4"/>
       </w:pPr>
       <w:r>
         <w:t>The purpose of this document is to describe the p</w:t>
@@ -5739,7 +5798,15 @@
         <w:t xml:space="preserve">roposed </w:t>
       </w:r>
       <w:r>
-        <w:t>functionality of the software product requested by Dr. Neelima Satyam of The Department of Civil Engineering, IIT Indore. The SRS will include the details of the project's requirements, interface, design issues, and components. The intended readers of this document are the current and future developers working on the project and proposer of this project.</w:t>
+        <w:t xml:space="preserve">functionality of the software product requested by Dr. </w:t>
+      </w:r>
+      <w:proofErr w:type="spellStart"/>
+      <w:r>
+        <w:t>Neelima</w:t>
+      </w:r>
+      <w:proofErr w:type="spellEnd"/>
+      <w:r>
+        <w:t xml:space="preserve"> Satyam of The Department of Civil Engineering, IIT Indore. The SRS will include the details of the project's requirements, interface, design issues, and components. The intended readers of this document are the current and future developers working on the project and proposer of this project.</w:t>
       </w:r>
       <w:r>
         <w:t xml:space="preserve"> The document is the collection of </w:t>
@@ -5782,100 +5849,118 @@
           <w:rStyle w:val="PageNumber"/>
         </w:rPr>
       </w:pPr>
-      <w:bookmarkStart w:id="9" w:name="_Toc4"/>
-      <w:bookmarkStart w:id="10" w:name="_Toc504588699"/>
+      <w:bookmarkStart w:id="8" w:name="_Toc4"/>
+      <w:bookmarkStart w:id="9" w:name="_Toc504588699"/>
       <w:r>
         <w:rPr>
           <w:rStyle w:val="PageNumber"/>
         </w:rPr>
         <w:t>1.2 Scope</w:t>
       </w:r>
+      <w:bookmarkEnd w:id="8"/>
       <w:bookmarkEnd w:id="9"/>
+    </w:p>
+    <w:p>
+      <w:pPr>
+        <w:pStyle w:val="Style4"/>
+        <w:rPr>
+          <w:rStyle w:val="PageNumber"/>
+          <w:iCs/>
+        </w:rPr>
+      </w:pPr>
+      <w:r>
+        <w:t xml:space="preserve">The </w:t>
+      </w:r>
+      <w:r>
+        <w:rPr>
+          <w:i/>
+        </w:rPr>
+        <w:t>Salvos</w:t>
+      </w:r>
+      <w:r>
+        <w:t xml:space="preserve"> </w:t>
+      </w:r>
+      <w:r>
+        <w:t xml:space="preserve">game </w:t>
+      </w:r>
+      <w:r>
+        <w:t xml:space="preserve">project is a learning tool created to help improve the awareness among the children </w:t>
+      </w:r>
+      <w:r>
+        <w:t>in</w:t>
+      </w:r>
+      <w:r>
+        <w:t xml:space="preserve"> age group</w:t>
+      </w:r>
+      <w:r>
+        <w:t xml:space="preserve"> from</w:t>
+      </w:r>
+      <w:r>
+        <w:t xml:space="preserve"> 6 to 10</w:t>
+      </w:r>
+      <w:r>
+        <w:t xml:space="preserve"> years</w:t>
+      </w:r>
+      <w:r>
+        <w:t xml:space="preserve">. The product will be an interactive multi-platform game. The Application will be released both as a native Windows desktop application and an </w:t>
+      </w:r>
+      <w:r>
+        <w:t>A</w:t>
+      </w:r>
+      <w:r>
+        <w:t xml:space="preserve">ndroid based app. </w:t>
+      </w:r>
+      <w:r>
+        <w:t xml:space="preserve">The main objective of the game is to spread awareness among children as the frequency of landslides in the Himalayan region of northeast India is high. </w:t>
+      </w:r>
+      <w:r>
+        <w:t xml:space="preserve">At the end of the game, students will be given feedback based on their game scores. The game will focus on </w:t>
+      </w:r>
+      <w:r>
+        <w:t xml:space="preserve">the teaching of </w:t>
+      </w:r>
+      <w:r>
+        <w:t>both</w:t>
+      </w:r>
+      <w:r>
+        <w:t>-</w:t>
+      </w:r>
+      <w:r>
+        <w:t xml:space="preserve"> prevention</w:t>
+      </w:r>
+      <w:r>
+        <w:t xml:space="preserve"> (pre-disaster stage)</w:t>
+      </w:r>
+      <w:r>
+        <w:t xml:space="preserve"> and survival during the landslide.</w:t>
+      </w:r>
+      <w:r>
+        <w:t xml:space="preserve"> The game will focus on learning through visualization and simulation. The game scoring will be based on the activity </w:t>
+      </w:r>
+      <w:r>
+        <w:t>player</w:t>
+      </w:r>
+      <w:r>
+        <w:t xml:space="preserve"> performs and its correctness according to scientifically proven ways.</w:t>
+      </w:r>
+    </w:p>
+    <w:p>
+      <w:pPr>
+        <w:pStyle w:val="Style3"/>
+        <w:rPr>
+          <w:rStyle w:val="PageNumber"/>
+        </w:rPr>
+      </w:pPr>
+      <w:bookmarkStart w:id="10" w:name="_Toc5"/>
+      <w:bookmarkStart w:id="11" w:name="_Toc504588700"/>
+      <w:r>
+        <w:rPr>
+          <w:rStyle w:val="PageNumber"/>
+        </w:rPr>
+        <w:t>1.3 Definitions, Acronyms, and Abbreviations</w:t>
+      </w:r>
       <w:bookmarkEnd w:id="10"/>
-    </w:p>
-    <w:p>
-      <w:pPr>
-        <w:pStyle w:val="Style4"/>
-        <w:rPr>
-          <w:rStyle w:val="PageNumber"/>
-          <w:iCs/>
-        </w:rPr>
-      </w:pPr>
-      <w:r>
-        <w:t xml:space="preserve">The </w:t>
-      </w:r>
-      <w:r>
-        <w:rPr>
-          <w:i/>
-        </w:rPr>
-        <w:t>Salvos</w:t>
-      </w:r>
-      <w:r>
-        <w:t xml:space="preserve"> </w:t>
-      </w:r>
-      <w:r>
-        <w:t xml:space="preserve">game </w:t>
-      </w:r>
-      <w:r>
-        <w:t>project is a learning tool created to help improve the awareness among the children of age group 6 to 10</w:t>
-      </w:r>
-      <w:r>
-        <w:t xml:space="preserve"> years</w:t>
-      </w:r>
-      <w:r>
-        <w:t xml:space="preserve">. The product will be an interactive multi-platform game. The Application will be released both as a native Windows desktop application and an android based app. </w:t>
-      </w:r>
-      <w:r>
-        <w:t xml:space="preserve">The main objective of the game is to spread awareness among children as the frequency of landslides in the Himalayan region of northeast India is high. </w:t>
-      </w:r>
-      <w:r>
-        <w:t xml:space="preserve">At the end of the game, students will be given feedback based on their game scores. The game will focus on </w:t>
-      </w:r>
-      <w:r>
-        <w:t xml:space="preserve">the teaching of </w:t>
-      </w:r>
-      <w:r>
-        <w:t>both</w:t>
-      </w:r>
-      <w:r>
-        <w:t>-</w:t>
-      </w:r>
-      <w:r>
-        <w:t xml:space="preserve"> prevention</w:t>
-      </w:r>
-      <w:r>
-        <w:t xml:space="preserve"> (pre-disaster stage)</w:t>
-      </w:r>
-      <w:r>
-        <w:t xml:space="preserve"> and survival during the landslide.</w:t>
-      </w:r>
-      <w:r>
-        <w:t xml:space="preserve"> The game will focus on learning through visualization and simulation. The game scoring will be based on the activity </w:t>
-      </w:r>
-      <w:r>
-        <w:t>player</w:t>
-      </w:r>
-      <w:r>
-        <w:t xml:space="preserve"> performs and its correctness according to scientifically proven ways.</w:t>
-      </w:r>
-    </w:p>
-    <w:p>
-      <w:pPr>
-        <w:pStyle w:val="Style3"/>
-        <w:rPr>
-          <w:rStyle w:val="PageNumber"/>
-        </w:rPr>
-      </w:pPr>
-      <w:bookmarkStart w:id="11" w:name="_Toc5"/>
-      <w:bookmarkStart w:id="12" w:name="_Toc504588700"/>
-      <w:r>
-        <w:rPr>
-          <w:rStyle w:val="PageNumber"/>
-        </w:rPr>
-        <w:t>1.3 Definitions, Acronyms, and Abbreviations</w:t>
-      </w:r>
       <w:bookmarkEnd w:id="11"/>
-      <w:bookmarkEnd w:id="12"/>
     </w:p>
     <w:p>
       <w:pPr>
@@ -6305,6 +6390,7 @@
                 <w:rFonts w:ascii="Calibri" w:hAnsi="Calibri" w:cs="Calibri"/>
                 <w:iCs/>
               </w:rPr>
+              <w:lastRenderedPageBreak/>
               <w:t>SP</w:t>
             </w:r>
           </w:p>
@@ -6372,7 +6458,6 @@
                 <w:rFonts w:ascii="Calibri" w:hAnsi="Calibri" w:cs="Calibri"/>
                 <w:iCs/>
               </w:rPr>
-              <w:lastRenderedPageBreak/>
               <w:t>SSE</w:t>
             </w:r>
           </w:p>
@@ -6915,16 +7000,16 @@
           <w:rStyle w:val="PageNumber"/>
         </w:rPr>
       </w:pPr>
-      <w:bookmarkStart w:id="13" w:name="_Toc6"/>
-      <w:bookmarkStart w:id="14" w:name="_Toc504588701"/>
+      <w:bookmarkStart w:id="12" w:name="_Toc6"/>
+      <w:bookmarkStart w:id="13" w:name="_Toc504588701"/>
       <w:r>
         <w:rPr>
           <w:rStyle w:val="PageNumber"/>
         </w:rPr>
         <w:t>1.4 References</w:t>
       </w:r>
+      <w:bookmarkEnd w:id="12"/>
       <w:bookmarkEnd w:id="13"/>
-      <w:bookmarkEnd w:id="14"/>
     </w:p>
     <w:p>
       <w:pPr>
@@ -6953,7 +7038,25 @@
           <w:rFonts w:ascii="Calibri" w:hAnsi="Calibri" w:cs="Calibri"/>
           <w:iCs/>
         </w:rPr>
-        <w:t>Dr. Neelima Satyam, Department of Civil Engineering, IIT Indore</w:t>
+        <w:t xml:space="preserve">Dr. </w:t>
+      </w:r>
+      <w:proofErr w:type="spellStart"/>
+      <w:r>
+        <w:rPr>
+          <w:rStyle w:val="PageNumber"/>
+          <w:rFonts w:ascii="Calibri" w:hAnsi="Calibri" w:cs="Calibri"/>
+          <w:iCs/>
+        </w:rPr>
+        <w:t>Neelima</w:t>
+      </w:r>
+      <w:proofErr w:type="spellEnd"/>
+      <w:r>
+        <w:rPr>
+          <w:rStyle w:val="PageNumber"/>
+          <w:rFonts w:ascii="Calibri" w:hAnsi="Calibri" w:cs="Calibri"/>
+          <w:iCs/>
+        </w:rPr>
+        <w:t xml:space="preserve"> Satyam, Department of Civil Engineering, IIT Indore</w:t>
       </w:r>
     </w:p>
     <w:p>
@@ -7212,16 +7315,16 @@
           <w:rStyle w:val="PageNumber"/>
         </w:rPr>
       </w:pPr>
-      <w:bookmarkStart w:id="15" w:name="_Toc7"/>
-      <w:bookmarkStart w:id="16" w:name="_Toc504588702"/>
+      <w:bookmarkStart w:id="14" w:name="_Toc7"/>
+      <w:bookmarkStart w:id="15" w:name="_Toc504588702"/>
       <w:r>
         <w:rPr>
           <w:rStyle w:val="PageNumber"/>
         </w:rPr>
         <w:t>1.5 Overview</w:t>
       </w:r>
+      <w:bookmarkEnd w:id="14"/>
       <w:bookmarkEnd w:id="15"/>
-      <w:bookmarkEnd w:id="16"/>
     </w:p>
     <w:p>
       <w:pPr>
@@ -7232,7 +7335,7 @@
           <w:bCs/>
         </w:rPr>
       </w:pPr>
-      <w:bookmarkStart w:id="17" w:name="_Toc8"/>
+      <w:bookmarkStart w:id="16" w:name="_Toc8"/>
       <w:r>
         <w:t xml:space="preserve">This document is designed to provide information to both the client and the technical designers of the software. Section one is a brief overview of the product, including definitions and references. The definitions section is intended to assist the technical designers as well as the client in clarifying the terms used </w:t>
       </w:r>
@@ -7256,142 +7359,179 @@
           <w:rStyle w:val="PageNumber"/>
         </w:rPr>
       </w:pPr>
-      <w:bookmarkStart w:id="18" w:name="_Toc504588703"/>
+      <w:bookmarkStart w:id="17" w:name="_Toc504588703"/>
       <w:r>
         <w:rPr>
           <w:rStyle w:val="PageNumber"/>
         </w:rPr>
         <w:t>2. General Description</w:t>
       </w:r>
+      <w:bookmarkEnd w:id="16"/>
       <w:bookmarkEnd w:id="17"/>
+    </w:p>
+    <w:p>
+      <w:pPr>
+        <w:pStyle w:val="Style3"/>
+        <w:rPr>
+          <w:rStyle w:val="PageNumber"/>
+        </w:rPr>
+      </w:pPr>
+      <w:bookmarkStart w:id="18" w:name="_Toc9"/>
+      <w:bookmarkStart w:id="19" w:name="_Toc504588704"/>
+      <w:r>
+        <w:rPr>
+          <w:rStyle w:val="PageNumber"/>
+        </w:rPr>
+        <w:t>2.1 Product Perspective</w:t>
+      </w:r>
       <w:bookmarkEnd w:id="18"/>
+      <w:bookmarkEnd w:id="19"/>
+    </w:p>
+    <w:p>
+      <w:pPr>
+        <w:pStyle w:val="Style4"/>
+        <w:rPr>
+          <w:rStyle w:val="PageNumber"/>
+          <w:iCs/>
+        </w:rPr>
+      </w:pPr>
+      <w:r>
+        <w:t>The game is interactive and comes as native desktop application for Windows and as an app for Android.</w:t>
+      </w:r>
+      <w:r>
+        <w:rPr>
+          <w:rStyle w:val="PageNumber"/>
+          <w:iCs/>
+        </w:rPr>
+        <w:t xml:space="preserve"> The pr</w:t>
+      </w:r>
+      <w:r>
+        <w:rPr>
+          <w:rStyle w:val="PageNumber"/>
+          <w:iCs/>
+        </w:rPr>
+        <w:t>ogram requires an internet connection only for downloading the application.</w:t>
+      </w:r>
+    </w:p>
+    <w:p>
+      <w:pPr>
+        <w:pStyle w:val="Style4"/>
+      </w:pPr>
+      <w:r>
+        <w:rPr>
+          <w:rStyle w:val="PageNumber"/>
+          <w:iCs/>
+        </w:rPr>
+        <w:lastRenderedPageBreak/>
+        <w:t>The game can run offline.</w:t>
+      </w:r>
+      <w:r>
+        <w:rPr>
+          <w:rStyle w:val="PageNumber"/>
+          <w:iCs/>
+        </w:rPr>
+        <w:t xml:space="preserve"> </w:t>
+      </w:r>
+      <w:r>
+        <w:rPr>
+          <w:rStyle w:val="PageNumber"/>
+          <w:iCs/>
+        </w:rPr>
+        <w:t xml:space="preserve">The game aids teaching through simulation, providing tutorials, hints, video clips and promoting competitive learning by offering </w:t>
+      </w:r>
+      <w:r>
+        <w:rPr>
+          <w:rStyle w:val="PageNumber"/>
+          <w:i/>
+        </w:rPr>
+        <w:t>stars</w:t>
+      </w:r>
+      <w:r>
+        <w:rPr>
+          <w:rStyle w:val="PageNumber"/>
+          <w:iCs/>
+        </w:rPr>
+        <w:t xml:space="preserve"> for good scores.</w:t>
+      </w:r>
+      <w:r>
+        <w:rPr>
+          <w:rStyle w:val="PageNumber"/>
+          <w:iCs/>
+        </w:rPr>
+        <w:t xml:space="preserve"> This encourages learning through understanding of the concept. The focus is on teaching concepts </w:t>
+      </w:r>
+      <w:r>
+        <w:rPr>
+          <w:rStyle w:val="PageNumber"/>
+          <w:iCs/>
+        </w:rPr>
+        <w:t>that have a</w:t>
+      </w:r>
+      <w:r>
+        <w:rPr>
+          <w:rStyle w:val="PageNumber"/>
+          <w:iCs/>
+        </w:rPr>
+        <w:t xml:space="preserve"> research level scientific understanding to the children. Simulation will provide an effective way of visualization </w:t>
+      </w:r>
+      <w:proofErr w:type="gramStart"/>
+      <w:r>
+        <w:rPr>
+          <w:rStyle w:val="PageNumber"/>
+          <w:iCs/>
+        </w:rPr>
+        <w:t>and also</w:t>
+      </w:r>
+      <w:proofErr w:type="gramEnd"/>
+      <w:r>
+        <w:rPr>
+          <w:rStyle w:val="PageNumber"/>
+          <w:iCs/>
+        </w:rPr>
+        <w:t xml:space="preserve"> enhance</w:t>
+      </w:r>
+      <w:r>
+        <w:rPr>
+          <w:rStyle w:val="PageNumber"/>
+          <w:iCs/>
+        </w:rPr>
+        <w:t>s the</w:t>
+      </w:r>
+      <w:r>
+        <w:rPr>
+          <w:rStyle w:val="PageNumber"/>
+          <w:iCs/>
+        </w:rPr>
+        <w:t xml:space="preserve"> user experience.</w:t>
+      </w:r>
     </w:p>
     <w:p>
       <w:pPr>
         <w:pStyle w:val="Style3"/>
-        <w:rPr>
-          <w:rStyle w:val="PageNumber"/>
-        </w:rPr>
-      </w:pPr>
-      <w:bookmarkStart w:id="19" w:name="_Toc9"/>
-      <w:bookmarkStart w:id="20" w:name="_Toc504588704"/>
-      <w:r>
-        <w:rPr>
-          <w:rStyle w:val="PageNumber"/>
-        </w:rPr>
-        <w:t>2.1 Product Perspective</w:t>
-      </w:r>
-      <w:bookmarkEnd w:id="19"/>
+      </w:pPr>
+      <w:bookmarkStart w:id="20" w:name="_Toc10"/>
+      <w:r>
+        <w:rPr>
+          <w:rStyle w:val="PageNumber"/>
+        </w:rPr>
+        <w:t xml:space="preserve"> </w:t>
+      </w:r>
+      <w:bookmarkStart w:id="21" w:name="_Toc504588705"/>
+      <w:r>
+        <w:rPr>
+          <w:rStyle w:val="PageNumber"/>
+        </w:rPr>
+        <w:t xml:space="preserve">2.2 </w:t>
+      </w:r>
+      <w:r>
+        <w:rPr>
+          <w:rStyle w:val="PageNumber"/>
+        </w:rPr>
+        <w:t>Product Functions</w:t>
+      </w:r>
+      <w:bookmarkStart w:id="22" w:name="_Toc11"/>
       <w:bookmarkEnd w:id="20"/>
-    </w:p>
-    <w:p>
-      <w:pPr>
-        <w:pStyle w:val="Style4"/>
-        <w:rPr>
-          <w:rStyle w:val="PageNumber"/>
-          <w:iCs/>
-        </w:rPr>
-      </w:pPr>
-      <w:r>
-        <w:t>The game is interactive and comes as native desktop application for Windows and as an app for Android.</w:t>
-      </w:r>
-      <w:r>
-        <w:rPr>
-          <w:rStyle w:val="PageNumber"/>
-          <w:iCs/>
-        </w:rPr>
-        <w:t xml:space="preserve"> The pr</w:t>
-      </w:r>
-      <w:r>
-        <w:rPr>
-          <w:rStyle w:val="PageNumber"/>
-          <w:iCs/>
-        </w:rPr>
-        <w:t>ogram requires an internet connection only for downloading the application.</w:t>
-      </w:r>
-    </w:p>
-    <w:p>
-      <w:pPr>
-        <w:pStyle w:val="Style4"/>
-      </w:pPr>
-      <w:r>
-        <w:rPr>
-          <w:rStyle w:val="PageNumber"/>
-          <w:iCs/>
-        </w:rPr>
-        <w:t>The game can run offline.</w:t>
-      </w:r>
-      <w:r>
-        <w:rPr>
-          <w:rStyle w:val="PageNumber"/>
-          <w:iCs/>
-        </w:rPr>
-        <w:t xml:space="preserve"> </w:t>
-      </w:r>
-      <w:r>
-        <w:rPr>
-          <w:rStyle w:val="PageNumber"/>
-          <w:iCs/>
-        </w:rPr>
-        <w:t xml:space="preserve">The game aids teaching through simulation, providing tutorials, hints, video clips and promoting competitive learning by offering </w:t>
-      </w:r>
-      <w:r>
-        <w:rPr>
-          <w:rStyle w:val="PageNumber"/>
-          <w:i/>
-        </w:rPr>
-        <w:t>stars</w:t>
-      </w:r>
-      <w:r>
-        <w:rPr>
-          <w:rStyle w:val="PageNumber"/>
-          <w:iCs/>
-        </w:rPr>
-        <w:t xml:space="preserve"> for good scores.</w:t>
-      </w:r>
-      <w:r>
-        <w:rPr>
-          <w:rStyle w:val="PageNumber"/>
-          <w:iCs/>
-        </w:rPr>
-        <w:t xml:space="preserve"> This </w:t>
-      </w:r>
-      <w:r>
-        <w:rPr>
-          <w:rStyle w:val="PageNumber"/>
-          <w:iCs/>
-        </w:rPr>
-        <w:lastRenderedPageBreak/>
-        <w:t>encourages learning through understanding of the concept. The focus is on teaching concepts having research level scientific understanding to the children. Simulation will provide an effective way of visualization and also enhance user experience.</w:t>
-      </w:r>
-    </w:p>
-    <w:p>
-      <w:pPr>
-        <w:pStyle w:val="Style3"/>
-      </w:pPr>
-      <w:bookmarkStart w:id="21" w:name="_Toc10"/>
-      <w:r>
-        <w:rPr>
-          <w:rStyle w:val="PageNumber"/>
-        </w:rPr>
-        <w:t xml:space="preserve"> </w:t>
-      </w:r>
-      <w:bookmarkStart w:id="22" w:name="_Toc504588705"/>
-      <w:r>
-        <w:rPr>
-          <w:rStyle w:val="PageNumber"/>
-        </w:rPr>
-        <w:t xml:space="preserve">2.2 </w:t>
-      </w:r>
-      <w:r>
-        <w:rPr>
-          <w:rStyle w:val="PageNumber"/>
-        </w:rPr>
-        <w:t>Product Functions</w:t>
-      </w:r>
-      <w:bookmarkStart w:id="23" w:name="_Toc11"/>
       <w:bookmarkEnd w:id="21"/>
-      <w:bookmarkEnd w:id="22"/>
     </w:p>
     <w:p>
       <w:pPr>
@@ -7408,7 +7548,27 @@
         <w:rPr>
           <w:rStyle w:val="PageNumber"/>
         </w:rPr>
-        <w:t>Player has to start as per the game storyline.</w:t>
+        <w:t xml:space="preserve">The </w:t>
+      </w:r>
+      <w:r>
+        <w:rPr>
+          <w:rStyle w:val="PageNumber"/>
+        </w:rPr>
+        <w:t xml:space="preserve">Player </w:t>
+      </w:r>
+      <w:proofErr w:type="gramStart"/>
+      <w:r>
+        <w:rPr>
+          <w:rStyle w:val="PageNumber"/>
+        </w:rPr>
+        <w:t>has to</w:t>
+      </w:r>
+      <w:proofErr w:type="gramEnd"/>
+      <w:r>
+        <w:rPr>
+          <w:rStyle w:val="PageNumber"/>
+        </w:rPr>
+        <w:t xml:space="preserve"> start as per the game storyline.</w:t>
       </w:r>
     </w:p>
     <w:p>
@@ -7426,19 +7586,73 @@
         <w:rPr>
           <w:rStyle w:val="PageNumber"/>
         </w:rPr>
-        <w:t xml:space="preserve">As he </w:t>
-      </w:r>
-      <w:r>
-        <w:rPr>
-          <w:rStyle w:val="PageNumber"/>
-        </w:rPr>
-        <w:t>passes</w:t>
-      </w:r>
-      <w:r>
-        <w:rPr>
-          <w:rStyle w:val="PageNumber"/>
-        </w:rPr>
-        <w:t xml:space="preserve"> moves ahead in the game, it is quite essential for him/her to pass maximum modules to satisfy the aim of the game (maximize score and health and minimize distractions).</w:t>
+        <w:t>As he</w:t>
+      </w:r>
+      <w:r>
+        <w:rPr>
+          <w:rStyle w:val="PageNumber"/>
+        </w:rPr>
+        <w:t>/she</w:t>
+      </w:r>
+      <w:r>
+        <w:rPr>
+          <w:rStyle w:val="PageNumber"/>
+        </w:rPr>
+        <w:t xml:space="preserve"> moves ahead in the game, it is quite essential for him/her to pass maximum modules to satisfy the aim of the game (</w:t>
+      </w:r>
+      <w:r>
+        <w:rPr>
+          <w:rStyle w:val="PageNumber"/>
+        </w:rPr>
+        <w:t>i.e.</w:t>
+      </w:r>
+      <w:r>
+        <w:rPr>
+          <w:rStyle w:val="PageNumber"/>
+        </w:rPr>
+        <w:t xml:space="preserve"> to </w:t>
+      </w:r>
+      <w:r>
+        <w:rPr>
+          <w:rStyle w:val="PageNumber"/>
+        </w:rPr>
+        <w:t xml:space="preserve">maximize </w:t>
+      </w:r>
+      <w:r>
+        <w:rPr>
+          <w:rStyle w:val="PageNumber"/>
+        </w:rPr>
+        <w:t xml:space="preserve">the </w:t>
+      </w:r>
+      <w:r>
+        <w:rPr>
+          <w:rStyle w:val="PageNumber"/>
+        </w:rPr>
+        <w:t xml:space="preserve">score and health and </w:t>
+      </w:r>
+      <w:r>
+        <w:rPr>
+          <w:rStyle w:val="PageNumber"/>
+        </w:rPr>
+        <w:t xml:space="preserve">to </w:t>
+      </w:r>
+      <w:r>
+        <w:rPr>
+          <w:rStyle w:val="PageNumber"/>
+        </w:rPr>
+        <w:t xml:space="preserve">minimize </w:t>
+      </w:r>
+      <w:r>
+        <w:rPr>
+          <w:rStyle w:val="PageNumber"/>
+        </w:rPr>
+        <w:t xml:space="preserve">the </w:t>
+      </w:r>
+      <w:r>
+        <w:rPr>
+          <w:rStyle w:val="PageNumber"/>
+        </w:rPr>
+        <w:t>distractions).</w:t>
       </w:r>
     </w:p>
     <w:p>
@@ -7484,65 +7698,92 @@
           <w:rStyle w:val="PageNumber"/>
         </w:rPr>
       </w:pPr>
-      <w:bookmarkStart w:id="24" w:name="_Toc504588706"/>
+      <w:bookmarkStart w:id="23" w:name="_Toc504588706"/>
       <w:r>
         <w:rPr>
           <w:rStyle w:val="PageNumber"/>
         </w:rPr>
         <w:t>2.3 User Characteristics</w:t>
       </w:r>
+      <w:bookmarkEnd w:id="22"/>
       <w:bookmarkEnd w:id="23"/>
+    </w:p>
+    <w:p>
+      <w:pPr>
+        <w:pStyle w:val="Style4"/>
+        <w:rPr>
+          <w:b/>
+        </w:rPr>
+      </w:pPr>
+      <w:bookmarkStart w:id="24" w:name="_Toc12"/>
+      <w:r>
+        <w:t xml:space="preserve">The target clients for our software are the children of the age group </w:t>
+      </w:r>
+      <w:r>
+        <w:t>from</w:t>
+      </w:r>
+      <w:r>
+        <w:t xml:space="preserve"> 6 to 10. These students are in the process of learning how to tackle the problem of landslides both during the disaster </w:t>
+      </w:r>
+      <w:r>
+        <w:t>and</w:t>
+      </w:r>
+      <w:r>
+        <w:t xml:space="preserve"> the </w:t>
+      </w:r>
+      <w:r>
+        <w:t xml:space="preserve">pre-disaster stages. Moreover, these students (as well as the teacher) are assumed to have basic computer and Internet skills that will enable them to use this software. For the mobile app, they are assumed to know how to operate a mobile phone. The game will request </w:t>
+      </w:r>
+      <w:r>
+        <w:rPr>
+          <w:bdr w:val="none" w:sz="0" w:space="0" w:color="auto"/>
+        </w:rPr>
+        <w:t xml:space="preserve">the user to enter his/her username and a character will be assigned to them. The game will be played </w:t>
+      </w:r>
+      <w:r>
+        <w:rPr>
+          <w:bdr w:val="none" w:sz="0" w:space="0" w:color="auto"/>
+        </w:rPr>
+        <w:t>through</w:t>
+      </w:r>
+      <w:r>
+        <w:rPr>
+          <w:bdr w:val="none" w:sz="0" w:space="0" w:color="auto"/>
+        </w:rPr>
+        <w:t xml:space="preserve"> this character</w:t>
+      </w:r>
+      <w:r>
+        <w:t>.</w:t>
+      </w:r>
+    </w:p>
+    <w:p>
+      <w:pPr>
+        <w:pStyle w:val="Style3"/>
+        <w:rPr>
+          <w:rStyle w:val="PageNumber"/>
+        </w:rPr>
+      </w:pPr>
+      <w:bookmarkStart w:id="25" w:name="_Toc504588707"/>
+      <w:r>
+        <w:rPr>
+          <w:rStyle w:val="PageNumber"/>
+        </w:rPr>
+        <w:t>2.</w:t>
+      </w:r>
+      <w:r>
+        <w:rPr>
+          <w:rStyle w:val="PageNumber"/>
+        </w:rPr>
+        <w:t>4</w:t>
+      </w:r>
+      <w:r>
+        <w:rPr>
+          <w:rStyle w:val="PageNumber"/>
+        </w:rPr>
+        <w:t xml:space="preserve"> General Constraints</w:t>
+      </w:r>
       <w:bookmarkEnd w:id="24"/>
-    </w:p>
-    <w:p>
-      <w:pPr>
-        <w:pStyle w:val="Style4"/>
-        <w:rPr>
-          <w:b/>
-        </w:rPr>
-      </w:pPr>
-      <w:bookmarkStart w:id="25" w:name="_Toc12"/>
-      <w:r>
-        <w:t xml:space="preserve">The target clients for our software are the children of the age group in between 6 to 10. These students are in the process of learning how to tackle the problem of landslides both during the disaster and pre-disaster stages. Moreover, these students (as well as the teacher) are assumed to have basic computer and Internet skills that will enable them to use this software. For the mobile app, they are assumed to know how to operate a mobile phone. The game will request </w:t>
-      </w:r>
-      <w:r>
-        <w:rPr>
-          <w:bdr w:val="none" w:sz="0" w:space="0" w:color="auto"/>
-        </w:rPr>
-        <w:t>the user to enter his/her username and a character will be assigned to them. The game will be played using this character</w:t>
-      </w:r>
-      <w:r>
-        <w:t>.</w:t>
-      </w:r>
-    </w:p>
-    <w:p>
-      <w:pPr>
-        <w:pStyle w:val="Style3"/>
-        <w:rPr>
-          <w:rStyle w:val="PageNumber"/>
-        </w:rPr>
-      </w:pPr>
-      <w:bookmarkStart w:id="26" w:name="_Toc504588707"/>
-      <w:r>
-        <w:rPr>
-          <w:rStyle w:val="PageNumber"/>
-        </w:rPr>
-        <w:t>2.</w:t>
-      </w:r>
-      <w:r>
-        <w:rPr>
-          <w:rStyle w:val="PageNumber"/>
-        </w:rPr>
-        <w:t>4</w:t>
-      </w:r>
-      <w:r>
-        <w:rPr>
-          <w:rStyle w:val="PageNumber"/>
-        </w:rPr>
-        <w:t xml:space="preserve"> General Constraints</w:t>
-      </w:r>
       <w:bookmarkEnd w:id="25"/>
-      <w:bookmarkEnd w:id="26"/>
     </w:p>
     <w:p>
       <w:pPr>
@@ -7820,8 +8061,8 @@
           <w:rStyle w:val="PageNumber"/>
         </w:rPr>
       </w:pPr>
-      <w:bookmarkStart w:id="27" w:name="_Toc13"/>
-      <w:bookmarkStart w:id="28" w:name="_Toc504588708"/>
+      <w:bookmarkStart w:id="26" w:name="_Toc13"/>
+      <w:bookmarkStart w:id="27" w:name="_Toc504588708"/>
       <w:r>
         <w:rPr>
           <w:rStyle w:val="PageNumber"/>
@@ -7840,8 +8081,8 @@
         </w:rPr>
         <w:t xml:space="preserve"> Assumptions and Dependencies</w:t>
       </w:r>
+      <w:bookmarkEnd w:id="26"/>
       <w:bookmarkEnd w:id="27"/>
-      <w:bookmarkEnd w:id="28"/>
     </w:p>
     <w:p>
       <w:pPr>
@@ -7856,7 +8097,21 @@
           <w:rStyle w:val="PageNumber"/>
           <w:iCs/>
         </w:rPr>
-        <w:t>It is assumed that the player is age group in between 6 to 10 without any prior knowledge on landslides. He/she should know how to operate a computer. It is assumed that the game is properly installed on the device. The device must satisfy the above-mentioned requirements.</w:t>
+        <w:t>It is assumed that the player is age group in between 6 to 10 without any prior knowledge on landslides. He/she should know how to operate a computer. It is assumed that the game is properly installed on the device. The device must satisfy</w:t>
+      </w:r>
+      <w:r>
+        <w:rPr>
+          <w:rStyle w:val="PageNumber"/>
+          <w:iCs/>
+        </w:rPr>
+        <w:t xml:space="preserve"> all</w:t>
+      </w:r>
+      <w:r>
+        <w:rPr>
+          <w:rStyle w:val="PageNumber"/>
+          <w:iCs/>
+        </w:rPr>
+        <w:t xml:space="preserve"> the above-mentioned requirements.</w:t>
       </w:r>
     </w:p>
     <w:p>
@@ -7890,7 +8145,7 @@
           <w:i/>
         </w:rPr>
       </w:pPr>
-      <w:bookmarkStart w:id="29" w:name="_Toc504588709"/>
+      <w:bookmarkStart w:id="28" w:name="_Toc504588709"/>
       <w:r>
         <w:rPr>
           <w:rStyle w:val="PageNumber"/>
@@ -7916,7 +8171,7 @@
         </w:rPr>
         <w:t>ow</w:t>
       </w:r>
-      <w:bookmarkEnd w:id="29"/>
+      <w:bookmarkEnd w:id="28"/>
     </w:p>
     <w:p>
       <w:pPr>
@@ -8041,7 +8296,7 @@
           <w:i/>
         </w:rPr>
       </w:pPr>
-      <w:bookmarkStart w:id="30" w:name="_Toc504588710"/>
+      <w:bookmarkStart w:id="29" w:name="_Toc504588710"/>
       <w:r>
         <w:rPr>
           <w:rStyle w:val="PageNumber"/>
@@ -8066,22 +8321,22 @@
         </w:rPr>
         <w:t>Details of the Game Sequences</w:t>
       </w:r>
+      <w:bookmarkEnd w:id="29"/>
+    </w:p>
+    <w:p>
+      <w:pPr>
+        <w:pStyle w:val="Style5"/>
+      </w:pPr>
+      <w:bookmarkStart w:id="30" w:name="main-screen"/>
+      <w:bookmarkStart w:id="31" w:name="_Toc504588711"/>
       <w:bookmarkEnd w:id="30"/>
-    </w:p>
-    <w:p>
-      <w:pPr>
-        <w:pStyle w:val="Style5"/>
-      </w:pPr>
-      <w:bookmarkStart w:id="31" w:name="main-screen"/>
-      <w:bookmarkStart w:id="32" w:name="_Toc504588711"/>
+      <w:r>
+        <w:t xml:space="preserve">The </w:t>
+      </w:r>
+      <w:r>
+        <w:t>Main Screen:</w:t>
+      </w:r>
       <w:bookmarkEnd w:id="31"/>
-      <w:r>
-        <w:t xml:space="preserve">The </w:t>
-      </w:r>
-      <w:r>
-        <w:t>Main Screen:</w:t>
-      </w:r>
-      <w:bookmarkEnd w:id="32"/>
     </w:p>
     <w:p>
       <w:pPr>
@@ -8090,15 +8345,28 @@
           <w:ilvl w:val="0"/>
           <w:numId w:val="13"/>
         </w:numPr>
-        <w:rPr>
-          <w:rFonts w:ascii="Calibri" w:hAnsi="Calibri" w:cs="Calibri"/>
-        </w:rPr>
-      </w:pPr>
-      <w:r>
-        <w:rPr>
-          <w:rFonts w:ascii="Calibri" w:hAnsi="Calibri" w:cs="Calibri"/>
-        </w:rPr>
-        <w:t xml:space="preserve">The main screen opens after the start of the application. </w:t>
+        <w:jc w:val="both"/>
+        <w:rPr>
+          <w:rFonts w:ascii="Calibri" w:hAnsi="Calibri" w:cs="Calibri"/>
+        </w:rPr>
+      </w:pPr>
+      <w:r>
+        <w:rPr>
+          <w:rFonts w:ascii="Calibri" w:hAnsi="Calibri" w:cs="Calibri"/>
+        </w:rPr>
+        <w:t xml:space="preserve">The main screen </w:t>
+      </w:r>
+      <w:r>
+        <w:rPr>
+          <w:rFonts w:ascii="Calibri" w:hAnsi="Calibri" w:cs="Calibri"/>
+        </w:rPr>
+        <w:t>appears when the application is started</w:t>
+      </w:r>
+      <w:r>
+        <w:rPr>
+          <w:rFonts w:ascii="Calibri" w:hAnsi="Calibri" w:cs="Calibri"/>
+        </w:rPr>
+        <w:t xml:space="preserve">. </w:t>
       </w:r>
     </w:p>
     <w:p>
@@ -8108,6 +8376,7 @@
           <w:ilvl w:val="0"/>
           <w:numId w:val="13"/>
         </w:numPr>
+        <w:jc w:val="both"/>
         <w:rPr>
           <w:rFonts w:ascii="Calibri" w:hAnsi="Calibri" w:cs="Calibri"/>
         </w:rPr>
@@ -8128,13 +8397,85 @@
         <w:rPr>
           <w:rFonts w:ascii="Calibri" w:hAnsi="Calibri" w:cs="Calibri"/>
         </w:rPr>
-        <w:t>Play game</w:t>
-      </w:r>
-      <w:r>
-        <w:rPr>
-          <w:rFonts w:ascii="Calibri" w:hAnsi="Calibri" w:cs="Calibri"/>
-        </w:rPr>
-        <w:t>, Settings button and button for playing the introductory movie clip.</w:t>
+        <w:t>“</w:t>
+      </w:r>
+      <w:r>
+        <w:rPr>
+          <w:rFonts w:ascii="Calibri" w:hAnsi="Calibri" w:cs="Calibri"/>
+        </w:rPr>
+        <w:t xml:space="preserve">Play </w:t>
+      </w:r>
+      <w:r>
+        <w:rPr>
+          <w:rFonts w:ascii="Calibri" w:hAnsi="Calibri" w:cs="Calibri"/>
+        </w:rPr>
+        <w:t>G</w:t>
+      </w:r>
+      <w:r>
+        <w:rPr>
+          <w:rFonts w:ascii="Calibri" w:hAnsi="Calibri" w:cs="Calibri"/>
+        </w:rPr>
+        <w:t>ame</w:t>
+      </w:r>
+      <w:r>
+        <w:rPr>
+          <w:rFonts w:ascii="Calibri" w:hAnsi="Calibri" w:cs="Calibri"/>
+        </w:rPr>
+        <w:t>”</w:t>
+      </w:r>
+      <w:r>
+        <w:rPr>
+          <w:rFonts w:ascii="Calibri" w:hAnsi="Calibri" w:cs="Calibri"/>
+        </w:rPr>
+        <w:t xml:space="preserve">, </w:t>
+      </w:r>
+      <w:r>
+        <w:rPr>
+          <w:rFonts w:ascii="Calibri" w:hAnsi="Calibri" w:cs="Calibri"/>
+        </w:rPr>
+        <w:t>“</w:t>
+      </w:r>
+      <w:r>
+        <w:rPr>
+          <w:rFonts w:ascii="Calibri" w:hAnsi="Calibri" w:cs="Calibri"/>
+        </w:rPr>
+        <w:t>Settings</w:t>
+      </w:r>
+      <w:r>
+        <w:rPr>
+          <w:rFonts w:ascii="Calibri" w:hAnsi="Calibri" w:cs="Calibri"/>
+        </w:rPr>
+        <w:t>”</w:t>
+      </w:r>
+      <w:r>
+        <w:rPr>
+          <w:rFonts w:ascii="Calibri" w:hAnsi="Calibri" w:cs="Calibri"/>
+        </w:rPr>
+        <w:t xml:space="preserve"> and </w:t>
+      </w:r>
+      <w:r>
+        <w:rPr>
+          <w:rFonts w:ascii="Calibri" w:hAnsi="Calibri" w:cs="Calibri"/>
+        </w:rPr>
+        <w:t xml:space="preserve">a </w:t>
+      </w:r>
+      <w:r>
+        <w:rPr>
+          <w:rFonts w:ascii="Calibri" w:hAnsi="Calibri" w:cs="Calibri"/>
+        </w:rPr>
+        <w:t xml:space="preserve">button for playing </w:t>
+      </w:r>
+      <w:r>
+        <w:rPr>
+          <w:rFonts w:ascii="Calibri" w:hAnsi="Calibri" w:cs="Calibri"/>
+        </w:rPr>
+        <w:t>an</w:t>
+      </w:r>
+      <w:r>
+        <w:rPr>
+          <w:rFonts w:ascii="Calibri" w:hAnsi="Calibri" w:cs="Calibri"/>
+        </w:rPr>
+        <w:t xml:space="preserve"> introductory movie clip.</w:t>
       </w:r>
     </w:p>
     <w:p>
@@ -8144,6 +8485,7 @@
           <w:ilvl w:val="0"/>
           <w:numId w:val="13"/>
         </w:numPr>
+        <w:jc w:val="both"/>
         <w:rPr>
           <w:rFonts w:ascii="Calibri" w:hAnsi="Calibri" w:cs="Calibri"/>
         </w:rPr>
@@ -8186,6 +8528,7 @@
           <w:ilvl w:val="0"/>
           <w:numId w:val="13"/>
         </w:numPr>
+        <w:jc w:val="both"/>
         <w:rPr>
           <w:rFonts w:ascii="Calibri" w:hAnsi="Calibri" w:cs="Calibri"/>
         </w:rPr>
@@ -8212,7 +8555,43 @@
         <w:rPr>
           <w:rFonts w:ascii="Calibri" w:hAnsi="Calibri" w:cs="Calibri"/>
         </w:rPr>
-        <w:t xml:space="preserve"> include Volume control and music control along with change player </w:t>
+        <w:t xml:space="preserve"> include Volume</w:t>
+      </w:r>
+      <w:r>
+        <w:rPr>
+          <w:rFonts w:ascii="Calibri" w:hAnsi="Calibri" w:cs="Calibri"/>
+        </w:rPr>
+        <w:t xml:space="preserve"> and Music</w:t>
+      </w:r>
+      <w:r>
+        <w:rPr>
+          <w:rFonts w:ascii="Calibri" w:hAnsi="Calibri" w:cs="Calibri"/>
+        </w:rPr>
+        <w:t xml:space="preserve"> control</w:t>
+      </w:r>
+      <w:r>
+        <w:rPr>
+          <w:rFonts w:ascii="Calibri" w:hAnsi="Calibri" w:cs="Calibri"/>
+        </w:rPr>
+        <w:t>s</w:t>
+      </w:r>
+      <w:r>
+        <w:rPr>
+          <w:rFonts w:ascii="Calibri" w:hAnsi="Calibri" w:cs="Calibri"/>
+        </w:rPr>
+        <w:t xml:space="preserve"> along with </w:t>
+      </w:r>
+      <w:r>
+        <w:rPr>
+          <w:rFonts w:ascii="Calibri" w:hAnsi="Calibri" w:cs="Calibri"/>
+        </w:rPr>
+        <w:t>a “</w:t>
+      </w:r>
+      <w:r>
+        <w:rPr>
+          <w:rFonts w:ascii="Calibri" w:hAnsi="Calibri" w:cs="Calibri"/>
+        </w:rPr>
+        <w:t xml:space="preserve">change player </w:t>
       </w:r>
       <w:r>
         <w:rPr>
@@ -8224,10 +8603,16 @@
         <w:rPr>
           <w:rFonts w:ascii="Calibri" w:hAnsi="Calibri" w:cs="Calibri"/>
         </w:rPr>
+        <w:t>”</w:t>
+      </w:r>
+      <w:r>
+        <w:rPr>
+          <w:rFonts w:ascii="Calibri" w:hAnsi="Calibri" w:cs="Calibri"/>
+        </w:rPr>
         <w:t xml:space="preserve"> option.</w:t>
       </w:r>
-      <w:bookmarkStart w:id="33" w:name="quit-button"/>
-      <w:bookmarkEnd w:id="33"/>
+      <w:bookmarkStart w:id="32" w:name="quit-button"/>
+      <w:bookmarkEnd w:id="32"/>
     </w:p>
     <w:p>
       <w:pPr>
@@ -8236,15 +8621,34 @@
           <w:ilvl w:val="0"/>
           <w:numId w:val="13"/>
         </w:numPr>
-        <w:rPr>
-          <w:rFonts w:ascii="Calibri" w:hAnsi="Calibri" w:cs="Calibri"/>
-        </w:rPr>
-      </w:pPr>
-      <w:r>
-        <w:rPr>
-          <w:rFonts w:ascii="Calibri" w:hAnsi="Calibri" w:cs="Calibri"/>
-        </w:rPr>
-        <w:t>Quit button</w:t>
+        <w:jc w:val="both"/>
+        <w:rPr>
+          <w:rFonts w:ascii="Calibri" w:hAnsi="Calibri" w:cs="Calibri"/>
+        </w:rPr>
+      </w:pPr>
+      <w:r>
+        <w:rPr>
+          <w:rFonts w:ascii="Calibri" w:hAnsi="Calibri" w:cs="Calibri"/>
+        </w:rPr>
+        <w:t>A “</w:t>
+      </w:r>
+      <w:r>
+        <w:rPr>
+          <w:rFonts w:ascii="Calibri" w:hAnsi="Calibri" w:cs="Calibri"/>
+        </w:rPr>
+        <w:t>Quit</w:t>
+      </w:r>
+      <w:r>
+        <w:rPr>
+          <w:rFonts w:ascii="Calibri" w:hAnsi="Calibri" w:cs="Calibri"/>
+        </w:rPr>
+        <w:t>”</w:t>
+      </w:r>
+      <w:r>
+        <w:rPr>
+          <w:rFonts w:ascii="Calibri" w:hAnsi="Calibri" w:cs="Calibri"/>
+        </w:rPr>
+        <w:t xml:space="preserve"> button</w:t>
       </w:r>
       <w:r>
         <w:rPr>
@@ -8257,22 +8661,22 @@
       <w:pPr>
         <w:pStyle w:val="Style5"/>
       </w:pPr>
-      <w:bookmarkStart w:id="34" w:name="play-game"/>
-      <w:bookmarkStart w:id="35" w:name="_Toc504588712"/>
+      <w:bookmarkStart w:id="33" w:name="play-game"/>
+      <w:bookmarkStart w:id="34" w:name="_Toc504588712"/>
+      <w:bookmarkEnd w:id="33"/>
+      <w:r>
+        <w:t>G</w:t>
+      </w:r>
+      <w:r>
+        <w:t>ame</w:t>
+      </w:r>
+      <w:r>
+        <w:t xml:space="preserve"> Progress Screen</w:t>
+      </w:r>
+      <w:r>
+        <w:t>:</w:t>
+      </w:r>
       <w:bookmarkEnd w:id="34"/>
-      <w:r>
-        <w:t>G</w:t>
-      </w:r>
-      <w:r>
-        <w:t>ame</w:t>
-      </w:r>
-      <w:r>
-        <w:t xml:space="preserve"> Progress Screen</w:t>
-      </w:r>
-      <w:r>
-        <w:t>:</w:t>
-      </w:r>
-      <w:bookmarkEnd w:id="35"/>
     </w:p>
     <w:p>
       <w:pPr>
@@ -8281,6 +8685,7 @@
           <w:ilvl w:val="0"/>
           <w:numId w:val="13"/>
         </w:numPr>
+        <w:jc w:val="both"/>
         <w:rPr>
           <w:rFonts w:ascii="Calibri" w:hAnsi="Calibri" w:cs="Calibri"/>
         </w:rPr>
@@ -8305,6 +8710,7 @@
           <w:ilvl w:val="0"/>
           <w:numId w:val="18"/>
         </w:numPr>
+        <w:jc w:val="both"/>
         <w:rPr>
           <w:rFonts w:ascii="Calibri" w:hAnsi="Calibri" w:cs="Calibri"/>
         </w:rPr>
@@ -8335,6 +8741,7 @@
           <w:ilvl w:val="0"/>
           <w:numId w:val="18"/>
         </w:numPr>
+        <w:jc w:val="both"/>
         <w:rPr>
           <w:rFonts w:ascii="Calibri" w:hAnsi="Calibri" w:cs="Calibri"/>
         </w:rPr>
@@ -8353,15 +8760,40 @@
           <w:ilvl w:val="0"/>
           <w:numId w:val="13"/>
         </w:numPr>
-        <w:rPr>
-          <w:rFonts w:ascii="Calibri" w:hAnsi="Calibri" w:cs="Calibri"/>
-        </w:rPr>
-      </w:pPr>
-      <w:r>
-        <w:rPr>
-          <w:rFonts w:ascii="Calibri" w:hAnsi="Calibri" w:cs="Calibri"/>
-        </w:rPr>
-        <w:t>The missions will be displayed in the form of path like structure.</w:t>
+        <w:jc w:val="both"/>
+        <w:rPr>
+          <w:rFonts w:ascii="Calibri" w:hAnsi="Calibri" w:cs="Calibri"/>
+        </w:rPr>
+      </w:pPr>
+      <w:r>
+        <w:rPr>
+          <w:rFonts w:ascii="Calibri" w:hAnsi="Calibri" w:cs="Calibri"/>
+        </w:rPr>
+        <w:t xml:space="preserve">The missions will be displayed in the form of </w:t>
+      </w:r>
+      <w:r>
+        <w:rPr>
+          <w:rFonts w:ascii="Calibri" w:hAnsi="Calibri" w:cs="Calibri"/>
+        </w:rPr>
+        <w:t xml:space="preserve">a </w:t>
+      </w:r>
+      <w:r>
+        <w:rPr>
+          <w:rFonts w:ascii="Calibri" w:hAnsi="Calibri" w:cs="Calibri"/>
+        </w:rPr>
+        <w:t>pat</w:t>
+      </w:r>
+      <w:r>
+        <w:rPr>
+          <w:rFonts w:ascii="Calibri" w:hAnsi="Calibri" w:cs="Calibri"/>
+        </w:rPr>
+        <w:t>h</w:t>
+      </w:r>
+      <w:r>
+        <w:rPr>
+          <w:rFonts w:ascii="Calibri" w:hAnsi="Calibri" w:cs="Calibri"/>
+        </w:rPr>
+        <w:t>.</w:t>
       </w:r>
     </w:p>
     <w:p>
@@ -8371,6 +8803,7 @@
           <w:ilvl w:val="0"/>
           <w:numId w:val="13"/>
         </w:numPr>
+        <w:jc w:val="both"/>
         <w:rPr>
           <w:rFonts w:ascii="Calibri" w:hAnsi="Calibri" w:cs="Calibri"/>
         </w:rPr>
@@ -8391,7 +8824,45 @@
         <w:rPr>
           <w:rFonts w:ascii="Calibri" w:hAnsi="Calibri" w:cs="Calibri"/>
         </w:rPr>
-        <w:t xml:space="preserve"> If player has already made progress in the game then it will be stored and screen will display unlocked levels accordingly.</w:t>
+        <w:t xml:space="preserve"> If player has already made progress in the </w:t>
+      </w:r>
+      <w:r>
+        <w:rPr>
+          <w:rFonts w:ascii="Calibri" w:hAnsi="Calibri" w:cs="Calibri"/>
+        </w:rPr>
+        <w:t>game,</w:t>
+      </w:r>
+      <w:r>
+        <w:rPr>
+          <w:rFonts w:ascii="Calibri" w:hAnsi="Calibri" w:cs="Calibri"/>
+        </w:rPr>
+        <w:t xml:space="preserve"> it will be </w:t>
+      </w:r>
+      <w:proofErr w:type="gramStart"/>
+      <w:r>
+        <w:rPr>
+          <w:rFonts w:ascii="Calibri" w:hAnsi="Calibri" w:cs="Calibri"/>
+        </w:rPr>
+        <w:t>stored</w:t>
+      </w:r>
+      <w:proofErr w:type="gramEnd"/>
+      <w:r>
+        <w:rPr>
+          <w:rFonts w:ascii="Calibri" w:hAnsi="Calibri" w:cs="Calibri"/>
+        </w:rPr>
+        <w:t xml:space="preserve"> and </w:t>
+      </w:r>
+      <w:r>
+        <w:rPr>
+          <w:rFonts w:ascii="Calibri" w:hAnsi="Calibri" w:cs="Calibri"/>
+        </w:rPr>
+        <w:t xml:space="preserve">the progress </w:t>
+      </w:r>
+      <w:r>
+        <w:rPr>
+          <w:rFonts w:ascii="Calibri" w:hAnsi="Calibri" w:cs="Calibri"/>
+        </w:rPr>
+        <w:t>screen will display unlocked levels accordingly.</w:t>
       </w:r>
     </w:p>
     <w:p>
@@ -8401,21 +8872,46 @@
           <w:ilvl w:val="0"/>
           <w:numId w:val="13"/>
         </w:numPr>
-        <w:rPr>
-          <w:rFonts w:ascii="Calibri" w:hAnsi="Calibri" w:cs="Calibri"/>
-        </w:rPr>
-      </w:pPr>
-      <w:r>
-        <w:rPr>
-          <w:rFonts w:ascii="Calibri" w:hAnsi="Calibri" w:cs="Calibri"/>
-        </w:rPr>
-        <w:t>Score will be form of stars.</w:t>
-      </w:r>
-      <w:r>
-        <w:rPr>
-          <w:rFonts w:ascii="Calibri" w:hAnsi="Calibri" w:cs="Calibri"/>
-        </w:rPr>
-        <w:t xml:space="preserve"> If some level is </w:t>
+        <w:jc w:val="both"/>
+        <w:rPr>
+          <w:rFonts w:ascii="Calibri" w:hAnsi="Calibri" w:cs="Calibri"/>
+        </w:rPr>
+      </w:pPr>
+      <w:r>
+        <w:rPr>
+          <w:rFonts w:ascii="Calibri" w:hAnsi="Calibri" w:cs="Calibri"/>
+        </w:rPr>
+        <w:t xml:space="preserve">Score will be </w:t>
+      </w:r>
+      <w:r>
+        <w:rPr>
+          <w:rFonts w:ascii="Calibri" w:hAnsi="Calibri" w:cs="Calibri"/>
+        </w:rPr>
+        <w:t xml:space="preserve">in the </w:t>
+      </w:r>
+      <w:r>
+        <w:rPr>
+          <w:rFonts w:ascii="Calibri" w:hAnsi="Calibri" w:cs="Calibri"/>
+        </w:rPr>
+        <w:t>form of stars.</w:t>
+      </w:r>
+      <w:r>
+        <w:rPr>
+          <w:rFonts w:ascii="Calibri" w:hAnsi="Calibri" w:cs="Calibri"/>
+        </w:rPr>
+        <w:t xml:space="preserve"> If </w:t>
+      </w:r>
+      <w:r>
+        <w:rPr>
+          <w:rFonts w:ascii="Calibri" w:hAnsi="Calibri" w:cs="Calibri"/>
+        </w:rPr>
+        <w:t xml:space="preserve">a </w:t>
+      </w:r>
+      <w:r>
+        <w:rPr>
+          <w:rFonts w:ascii="Calibri" w:hAnsi="Calibri" w:cs="Calibri"/>
+        </w:rPr>
+        <w:t xml:space="preserve">level is </w:t>
       </w:r>
       <w:r>
         <w:rPr>
@@ -8427,7 +8923,13 @@
         <w:rPr>
           <w:rFonts w:ascii="Calibri" w:hAnsi="Calibri" w:cs="Calibri"/>
         </w:rPr>
-        <w:t xml:space="preserve"> then its score will be displayed on the screen.</w:t>
+        <w:t>,</w:t>
+      </w:r>
+      <w:r>
+        <w:rPr>
+          <w:rFonts w:ascii="Calibri" w:hAnsi="Calibri" w:cs="Calibri"/>
+        </w:rPr>
+        <w:t xml:space="preserve"> its score will be displayed on the screen.</w:t>
       </w:r>
     </w:p>
     <w:p>
@@ -8437,6 +8939,7 @@
           <w:ilvl w:val="0"/>
           <w:numId w:val="13"/>
         </w:numPr>
+        <w:jc w:val="both"/>
         <w:rPr>
           <w:rFonts w:ascii="Calibri" w:hAnsi="Calibri" w:cs="Calibri"/>
         </w:rPr>
@@ -8489,8 +8992,8 @@
         </w:rPr>
         <w:t xml:space="preserve"> to perform better in the mission.</w:t>
       </w:r>
-      <w:bookmarkStart w:id="36" w:name="if-wrong-action-taken-mission-failed.-gi"/>
-      <w:bookmarkEnd w:id="36"/>
+      <w:bookmarkStart w:id="35" w:name="if-wrong-action-taken-mission-failed.-gi"/>
+      <w:bookmarkEnd w:id="35"/>
     </w:p>
     <w:p>
       <w:pPr>
@@ -8499,15 +9002,28 @@
           <w:ilvl w:val="0"/>
           <w:numId w:val="13"/>
         </w:numPr>
-        <w:rPr>
-          <w:rFonts w:ascii="Calibri" w:hAnsi="Calibri" w:cs="Calibri"/>
-        </w:rPr>
-      </w:pPr>
-      <w:r>
-        <w:rPr>
-          <w:rFonts w:ascii="Calibri" w:hAnsi="Calibri" w:cs="Calibri"/>
-        </w:rPr>
-        <w:t>If wrong action</w:t>
+        <w:jc w:val="both"/>
+        <w:rPr>
+          <w:rFonts w:ascii="Calibri" w:hAnsi="Calibri" w:cs="Calibri"/>
+        </w:rPr>
+      </w:pPr>
+      <w:r>
+        <w:rPr>
+          <w:rFonts w:ascii="Calibri" w:hAnsi="Calibri" w:cs="Calibri"/>
+        </w:rPr>
+        <w:t xml:space="preserve">If </w:t>
+      </w:r>
+      <w:r>
+        <w:rPr>
+          <w:rFonts w:ascii="Calibri" w:hAnsi="Calibri" w:cs="Calibri"/>
+        </w:rPr>
+        <w:t xml:space="preserve">a </w:t>
+      </w:r>
+      <w:r>
+        <w:rPr>
+          <w:rFonts w:ascii="Calibri" w:hAnsi="Calibri" w:cs="Calibri"/>
+        </w:rPr>
+        <w:t>wrong action</w:t>
       </w:r>
       <w:r>
         <w:rPr>
@@ -8519,13 +9035,31 @@
         <w:rPr>
           <w:rFonts w:ascii="Calibri" w:hAnsi="Calibri" w:cs="Calibri"/>
         </w:rPr>
-        <w:t xml:space="preserve"> taken</w:t>
-      </w:r>
-      <w:r>
-        <w:rPr>
-          <w:rFonts w:ascii="Calibri" w:hAnsi="Calibri" w:cs="Calibri"/>
-        </w:rPr>
-        <w:t xml:space="preserve"> then “M</w:t>
+        <w:t xml:space="preserve"> </w:t>
+      </w:r>
+      <w:r>
+        <w:rPr>
+          <w:rFonts w:ascii="Calibri" w:hAnsi="Calibri" w:cs="Calibri"/>
+        </w:rPr>
+        <w:t>taken,</w:t>
+      </w:r>
+      <w:r>
+        <w:rPr>
+          <w:rFonts w:ascii="Calibri" w:hAnsi="Calibri" w:cs="Calibri"/>
+        </w:rPr>
+        <w:t xml:space="preserve"> then </w:t>
+      </w:r>
+      <w:r>
+        <w:rPr>
+          <w:rFonts w:ascii="Calibri" w:hAnsi="Calibri" w:cs="Calibri"/>
+        </w:rPr>
+        <w:t xml:space="preserve">the message </w:t>
+      </w:r>
+      <w:r>
+        <w:rPr>
+          <w:rFonts w:ascii="Calibri" w:hAnsi="Calibri" w:cs="Calibri"/>
+        </w:rPr>
+        <w:t>“M</w:t>
       </w:r>
       <w:r>
         <w:rPr>
@@ -8549,7 +9083,19 @@
         <w:rPr>
           <w:rFonts w:ascii="Calibri" w:hAnsi="Calibri" w:cs="Calibri"/>
         </w:rPr>
-        <w:t xml:space="preserve">” will appear. </w:t>
+        <w:t>” appear</w:t>
+      </w:r>
+      <w:r>
+        <w:rPr>
+          <w:rFonts w:ascii="Calibri" w:hAnsi="Calibri" w:cs="Calibri"/>
+        </w:rPr>
+        <w:t>s and</w:t>
+      </w:r>
+      <w:r>
+        <w:rPr>
+          <w:rFonts w:ascii="Calibri" w:hAnsi="Calibri" w:cs="Calibri"/>
+        </w:rPr>
+        <w:t xml:space="preserve"> </w:t>
       </w:r>
       <w:r>
         <w:rPr>
@@ -8575,32 +9121,32 @@
         </w:rPr>
         <w:t>.</w:t>
       </w:r>
-      <w:bookmarkStart w:id="37" w:name="mission-1-plant-the-trees"/>
+      <w:bookmarkStart w:id="36" w:name="mission-1-plant-the-trees"/>
+      <w:bookmarkEnd w:id="36"/>
+    </w:p>
+    <w:p>
+      <w:pPr>
+        <w:pStyle w:val="Compact"/>
+        <w:rPr>
+          <w:rFonts w:ascii="Calibri" w:hAnsi="Calibri" w:cs="Calibri"/>
+        </w:rPr>
+      </w:pPr>
+    </w:p>
+    <w:p>
+      <w:pPr>
+        <w:pStyle w:val="Style5"/>
+      </w:pPr>
+      <w:bookmarkStart w:id="37" w:name="_Toc504588713"/>
+      <w:r>
+        <w:t>Mission 1: Plant</w:t>
+      </w:r>
+      <w:r>
+        <w:t>ing</w:t>
+      </w:r>
+      <w:r>
+        <w:t xml:space="preserve"> the trees</w:t>
+      </w:r>
       <w:bookmarkEnd w:id="37"/>
-    </w:p>
-    <w:p>
-      <w:pPr>
-        <w:pStyle w:val="Compact"/>
-        <w:rPr>
-          <w:rFonts w:ascii="Calibri" w:hAnsi="Calibri" w:cs="Calibri"/>
-        </w:rPr>
-      </w:pPr>
-    </w:p>
-    <w:p>
-      <w:pPr>
-        <w:pStyle w:val="Style5"/>
-      </w:pPr>
-      <w:bookmarkStart w:id="38" w:name="_Toc504588713"/>
-      <w:r>
-        <w:t>Mission 1: Plant</w:t>
-      </w:r>
-      <w:r>
-        <w:t>ing</w:t>
-      </w:r>
-      <w:r>
-        <w:t xml:space="preserve"> the trees</w:t>
-      </w:r>
-      <w:bookmarkEnd w:id="38"/>
     </w:p>
     <w:p>
       <w:pPr>
@@ -8609,6 +9155,7 @@
           <w:ilvl w:val="0"/>
           <w:numId w:val="16"/>
         </w:numPr>
+        <w:jc w:val="both"/>
         <w:rPr>
           <w:rFonts w:ascii="Calibri" w:hAnsi="Calibri" w:cs="Calibri"/>
         </w:rPr>
@@ -8651,6 +9198,7 @@
           <w:ilvl w:val="0"/>
           <w:numId w:val="16"/>
         </w:numPr>
+        <w:jc w:val="both"/>
         <w:rPr>
           <w:rFonts w:ascii="Calibri" w:hAnsi="Calibri" w:cs="Calibri"/>
         </w:rPr>
@@ -8681,6 +9229,7 @@
           <w:ilvl w:val="0"/>
           <w:numId w:val="16"/>
         </w:numPr>
+        <w:jc w:val="both"/>
         <w:rPr>
           <w:rFonts w:ascii="Calibri" w:hAnsi="Calibri" w:cs="Calibri"/>
         </w:rPr>
@@ -8729,6 +9278,7 @@
           <w:ilvl w:val="0"/>
           <w:numId w:val="16"/>
         </w:numPr>
+        <w:jc w:val="both"/>
         <w:rPr>
           <w:rFonts w:ascii="Calibri" w:hAnsi="Calibri" w:cs="Calibri"/>
         </w:rPr>
@@ -8783,15 +9333,34 @@
           <w:ilvl w:val="0"/>
           <w:numId w:val="16"/>
         </w:numPr>
-        <w:rPr>
-          <w:rFonts w:ascii="Calibri" w:hAnsi="Calibri" w:cs="Calibri"/>
-        </w:rPr>
-      </w:pPr>
-      <w:r>
-        <w:rPr>
-          <w:rFonts w:ascii="Calibri" w:hAnsi="Calibri" w:cs="Calibri"/>
-        </w:rPr>
-        <w:t>Drag and drop for planting the trees.</w:t>
+        <w:jc w:val="both"/>
+        <w:rPr>
+          <w:rFonts w:ascii="Calibri" w:hAnsi="Calibri" w:cs="Calibri"/>
+        </w:rPr>
+      </w:pPr>
+      <w:r>
+        <w:rPr>
+          <w:rFonts w:ascii="Calibri" w:hAnsi="Calibri" w:cs="Calibri"/>
+        </w:rPr>
+        <w:t>The player needs to d</w:t>
+      </w:r>
+      <w:r>
+        <w:rPr>
+          <w:rFonts w:ascii="Calibri" w:hAnsi="Calibri" w:cs="Calibri"/>
+        </w:rPr>
+        <w:t xml:space="preserve">rag and drop </w:t>
+      </w:r>
+      <w:r>
+        <w:rPr>
+          <w:rFonts w:ascii="Calibri" w:hAnsi="Calibri" w:cs="Calibri"/>
+        </w:rPr>
+        <w:t>to plant</w:t>
+      </w:r>
+      <w:r>
+        <w:rPr>
+          <w:rFonts w:ascii="Calibri" w:hAnsi="Calibri" w:cs="Calibri"/>
+        </w:rPr>
+        <w:t xml:space="preserve"> the trees.</w:t>
       </w:r>
     </w:p>
     <w:p>
@@ -8801,15 +9370,64 @@
           <w:ilvl w:val="0"/>
           <w:numId w:val="16"/>
         </w:numPr>
-        <w:rPr>
-          <w:rFonts w:ascii="Calibri" w:hAnsi="Calibri" w:cs="Calibri"/>
-        </w:rPr>
-      </w:pPr>
-      <w:r>
-        <w:rPr>
-          <w:rFonts w:ascii="Calibri" w:hAnsi="Calibri" w:cs="Calibri"/>
-        </w:rPr>
-        <w:t>Different type of trees- based on type of root system.</w:t>
+        <w:jc w:val="both"/>
+        <w:rPr>
+          <w:rFonts w:ascii="Calibri" w:hAnsi="Calibri" w:cs="Calibri"/>
+        </w:rPr>
+      </w:pPr>
+      <w:r>
+        <w:rPr>
+          <w:rFonts w:ascii="Calibri" w:hAnsi="Calibri" w:cs="Calibri"/>
+        </w:rPr>
+        <w:t>Different type</w:t>
+      </w:r>
+      <w:r>
+        <w:rPr>
+          <w:rFonts w:ascii="Calibri" w:hAnsi="Calibri" w:cs="Calibri"/>
+        </w:rPr>
+        <w:t>s</w:t>
+      </w:r>
+      <w:r>
+        <w:rPr>
+          <w:rFonts w:ascii="Calibri" w:hAnsi="Calibri" w:cs="Calibri"/>
+        </w:rPr>
+        <w:t xml:space="preserve"> of trees</w:t>
+      </w:r>
+      <w:r>
+        <w:rPr>
+          <w:rFonts w:ascii="Calibri" w:hAnsi="Calibri" w:cs="Calibri"/>
+        </w:rPr>
+        <w:t xml:space="preserve"> are shown</w:t>
+      </w:r>
+      <w:r>
+        <w:rPr>
+          <w:rFonts w:ascii="Calibri" w:hAnsi="Calibri" w:cs="Calibri"/>
+        </w:rPr>
+        <w:t xml:space="preserve"> based on </w:t>
+      </w:r>
+      <w:r>
+        <w:rPr>
+          <w:rFonts w:ascii="Calibri" w:hAnsi="Calibri" w:cs="Calibri"/>
+        </w:rPr>
+        <w:t xml:space="preserve">the </w:t>
+      </w:r>
+      <w:r>
+        <w:rPr>
+          <w:rFonts w:ascii="Calibri" w:hAnsi="Calibri" w:cs="Calibri"/>
+        </w:rPr>
+        <w:t xml:space="preserve">type of </w:t>
+      </w:r>
+      <w:r>
+        <w:rPr>
+          <w:rFonts w:ascii="Calibri" w:hAnsi="Calibri" w:cs="Calibri"/>
+        </w:rPr>
+        <w:t xml:space="preserve">their </w:t>
+      </w:r>
+      <w:r>
+        <w:rPr>
+          <w:rFonts w:ascii="Calibri" w:hAnsi="Calibri" w:cs="Calibri"/>
+        </w:rPr>
+        <w:t>root system.</w:t>
       </w:r>
     </w:p>
     <w:p>
@@ -8819,15 +9437,52 @@
           <w:ilvl w:val="0"/>
           <w:numId w:val="16"/>
         </w:numPr>
-        <w:rPr>
-          <w:rFonts w:ascii="Calibri" w:hAnsi="Calibri" w:cs="Calibri"/>
-        </w:rPr>
-      </w:pPr>
-      <w:r>
-        <w:rPr>
-          <w:rFonts w:ascii="Calibri" w:hAnsi="Calibri" w:cs="Calibri"/>
-        </w:rPr>
-        <w:t>Hint will be same after every play. "Steep terrain are more prone to landslides."</w:t>
+        <w:jc w:val="both"/>
+        <w:rPr>
+          <w:rFonts w:ascii="Calibri" w:hAnsi="Calibri" w:cs="Calibri"/>
+        </w:rPr>
+      </w:pPr>
+      <w:r>
+        <w:rPr>
+          <w:rFonts w:ascii="Calibri" w:hAnsi="Calibri" w:cs="Calibri"/>
+        </w:rPr>
+        <w:t xml:space="preserve">The </w:t>
+      </w:r>
+      <w:r>
+        <w:rPr>
+          <w:rFonts w:ascii="Calibri" w:hAnsi="Calibri" w:cs="Calibri"/>
+        </w:rPr>
+        <w:t xml:space="preserve">Hint will </w:t>
+      </w:r>
+      <w:r>
+        <w:rPr>
+          <w:rFonts w:ascii="Calibri" w:hAnsi="Calibri" w:cs="Calibri"/>
+        </w:rPr>
+        <w:t>remain</w:t>
+      </w:r>
+      <w:r>
+        <w:rPr>
+          <w:rFonts w:ascii="Calibri" w:hAnsi="Calibri" w:cs="Calibri"/>
+        </w:rPr>
+        <w:t xml:space="preserve"> same after every </w:t>
+      </w:r>
+      <w:r>
+        <w:rPr>
+          <w:rFonts w:ascii="Calibri" w:hAnsi="Calibri" w:cs="Calibri"/>
+        </w:rPr>
+        <w:t>game</w:t>
+      </w:r>
+      <w:r>
+        <w:rPr>
+          <w:rFonts w:ascii="Calibri" w:hAnsi="Calibri" w:cs="Calibri"/>
+        </w:rPr>
+        <w:t>play.</w:t>
+      </w:r>
+      <w:r>
+        <w:rPr>
+          <w:rFonts w:ascii="Calibri" w:hAnsi="Calibri" w:cs="Calibri"/>
+        </w:rPr>
+        <w:t xml:space="preserve"> </w:t>
       </w:r>
     </w:p>
     <w:p>
@@ -8837,6 +9492,50 @@
           <w:ilvl w:val="0"/>
           <w:numId w:val="16"/>
         </w:numPr>
+        <w:jc w:val="both"/>
+        <w:rPr>
+          <w:rFonts w:ascii="Calibri" w:hAnsi="Calibri" w:cs="Calibri"/>
+        </w:rPr>
+      </w:pPr>
+      <w:r>
+        <w:rPr>
+          <w:rFonts w:ascii="Calibri" w:hAnsi="Calibri" w:cs="Calibri"/>
+        </w:rPr>
+        <w:t xml:space="preserve">[HINT: </w:t>
+      </w:r>
+      <w:r>
+        <w:rPr>
+          <w:rFonts w:ascii="Calibri" w:hAnsi="Calibri" w:cs="Calibri"/>
+        </w:rPr>
+        <w:t xml:space="preserve"> "Steep terrain</w:t>
+      </w:r>
+      <w:r>
+        <w:rPr>
+          <w:rFonts w:ascii="Calibri" w:hAnsi="Calibri" w:cs="Calibri"/>
+        </w:rPr>
+        <w:t>s</w:t>
+      </w:r>
+      <w:r>
+        <w:rPr>
+          <w:rFonts w:ascii="Calibri" w:hAnsi="Calibri" w:cs="Calibri"/>
+        </w:rPr>
+        <w:t xml:space="preserve"> are more prone to landslides."</w:t>
+      </w:r>
+      <w:r>
+        <w:rPr>
+          <w:rFonts w:ascii="Calibri" w:hAnsi="Calibri" w:cs="Calibri"/>
+        </w:rPr>
+        <w:t>]</w:t>
+      </w:r>
+    </w:p>
+    <w:p>
+      <w:pPr>
+        <w:pStyle w:val="Compact"/>
+        <w:numPr>
+          <w:ilvl w:val="0"/>
+          <w:numId w:val="16"/>
+        </w:numPr>
+        <w:jc w:val="both"/>
         <w:rPr>
           <w:rFonts w:ascii="Calibri" w:hAnsi="Calibri" w:cs="Calibri"/>
         </w:rPr>
@@ -8855,6 +9554,7 @@
           <w:ilvl w:val="0"/>
           <w:numId w:val="17"/>
         </w:numPr>
+        <w:jc w:val="both"/>
         <w:rPr>
           <w:rFonts w:ascii="Calibri" w:hAnsi="Calibri" w:cs="Calibri"/>
         </w:rPr>
@@ -8892,15 +9592,40 @@
           <w:ilvl w:val="0"/>
           <w:numId w:val="17"/>
         </w:numPr>
-        <w:rPr>
-          <w:rFonts w:ascii="Calibri" w:hAnsi="Calibri" w:cs="Calibri"/>
-        </w:rPr>
-      </w:pPr>
-      <w:r>
-        <w:rPr>
-          <w:rFonts w:ascii="Calibri" w:hAnsi="Calibri" w:cs="Calibri"/>
-        </w:rPr>
-        <w:t>Next level unlocked only by gaining three stars.</w:t>
+        <w:jc w:val="both"/>
+        <w:rPr>
+          <w:rFonts w:ascii="Calibri" w:hAnsi="Calibri" w:cs="Calibri"/>
+        </w:rPr>
+      </w:pPr>
+      <w:r>
+        <w:rPr>
+          <w:rFonts w:ascii="Calibri" w:hAnsi="Calibri" w:cs="Calibri"/>
+        </w:rPr>
+        <w:t xml:space="preserve">Next level </w:t>
+      </w:r>
+      <w:r>
+        <w:rPr>
+          <w:rFonts w:ascii="Calibri" w:hAnsi="Calibri" w:cs="Calibri"/>
+        </w:rPr>
+        <w:t xml:space="preserve">will be </w:t>
+      </w:r>
+      <w:r>
+        <w:rPr>
+          <w:rFonts w:ascii="Calibri" w:hAnsi="Calibri" w:cs="Calibri"/>
+        </w:rPr>
+        <w:t xml:space="preserve">unlocked only </w:t>
+      </w:r>
+      <w:r>
+        <w:rPr>
+          <w:rFonts w:ascii="Calibri" w:hAnsi="Calibri" w:cs="Calibri"/>
+        </w:rPr>
+        <w:t>after</w:t>
+      </w:r>
+      <w:r>
+        <w:rPr>
+          <w:rFonts w:ascii="Calibri" w:hAnsi="Calibri" w:cs="Calibri"/>
+        </w:rPr>
+        <w:t xml:space="preserve"> gaining three stars.</w:t>
       </w:r>
     </w:p>
     <w:p>
@@ -8910,6 +9635,7 @@
           <w:ilvl w:val="0"/>
           <w:numId w:val="17"/>
         </w:numPr>
+        <w:jc w:val="both"/>
         <w:rPr>
           <w:rFonts w:ascii="Calibri" w:hAnsi="Calibri" w:cs="Calibri"/>
         </w:rPr>
@@ -8936,7 +9662,19 @@
         <w:rPr>
           <w:rFonts w:ascii="Calibri" w:hAnsi="Calibri" w:cs="Calibri"/>
         </w:rPr>
-        <w:t xml:space="preserve"> awarded for</w:t>
+        <w:t xml:space="preserve"> </w:t>
+      </w:r>
+      <w:r>
+        <w:rPr>
+          <w:rFonts w:ascii="Calibri" w:hAnsi="Calibri" w:cs="Calibri"/>
+        </w:rPr>
+        <w:t xml:space="preserve">will be </w:t>
+      </w:r>
+      <w:r>
+        <w:rPr>
+          <w:rFonts w:ascii="Calibri" w:hAnsi="Calibri" w:cs="Calibri"/>
+        </w:rPr>
+        <w:t>awarded for</w:t>
       </w:r>
       <w:r>
         <w:rPr>
@@ -8948,22 +9686,35 @@
         <w:rPr>
           <w:rFonts w:ascii="Calibri" w:hAnsi="Calibri" w:cs="Calibri"/>
         </w:rPr>
-        <w:t xml:space="preserve"> fibrous root.</w:t>
-      </w:r>
-      <w:bookmarkStart w:id="39" w:name="hint-will-be-same-after-every-play.-stee"/>
+        <w:t xml:space="preserve"> fibrous root</w:t>
+      </w:r>
+      <w:r>
+        <w:rPr>
+          <w:rFonts w:ascii="Calibri" w:hAnsi="Calibri" w:cs="Calibri"/>
+        </w:rPr>
+        <w:t>s</w:t>
+      </w:r>
+      <w:r>
+        <w:rPr>
+          <w:rFonts w:ascii="Calibri" w:hAnsi="Calibri" w:cs="Calibri"/>
+        </w:rPr>
+        <w:t>.</w:t>
+      </w:r>
+      <w:bookmarkStart w:id="38" w:name="hint-will-be-same-after-every-play.-stee"/>
+      <w:bookmarkEnd w:id="38"/>
+    </w:p>
+    <w:p>
+      <w:pPr>
+        <w:pStyle w:val="Style5"/>
+        <w:jc w:val="both"/>
+      </w:pPr>
+      <w:bookmarkStart w:id="39" w:name="mission-2-redirection-of-water-flow"/>
+      <w:bookmarkStart w:id="40" w:name="_Toc504588714"/>
       <w:bookmarkEnd w:id="39"/>
-    </w:p>
-    <w:p>
-      <w:pPr>
-        <w:pStyle w:val="Style5"/>
-      </w:pPr>
-      <w:bookmarkStart w:id="40" w:name="mission-2-redirection-of-water-flow"/>
-      <w:bookmarkStart w:id="41" w:name="_Toc504588714"/>
+      <w:r>
+        <w:t>Mission 2: Redirection of water flow</w:t>
+      </w:r>
       <w:bookmarkEnd w:id="40"/>
-      <w:r>
-        <w:t>Mission 2: Redirection of water flow</w:t>
-      </w:r>
-      <w:bookmarkEnd w:id="41"/>
     </w:p>
     <w:p>
       <w:pPr>
@@ -8972,15 +9723,28 @@
           <w:ilvl w:val="0"/>
           <w:numId w:val="10"/>
         </w:numPr>
-        <w:rPr>
-          <w:rFonts w:ascii="Calibri" w:hAnsi="Calibri" w:cs="Calibri"/>
-        </w:rPr>
-      </w:pPr>
-      <w:r>
-        <w:rPr>
-          <w:rFonts w:ascii="Calibri" w:hAnsi="Calibri" w:cs="Calibri"/>
-        </w:rPr>
-        <w:t>The mission will be 2D and the t</w:t>
+        <w:jc w:val="both"/>
+        <w:rPr>
+          <w:rFonts w:ascii="Calibri" w:hAnsi="Calibri" w:cs="Calibri"/>
+        </w:rPr>
+      </w:pPr>
+      <w:r>
+        <w:rPr>
+          <w:rFonts w:ascii="Calibri" w:hAnsi="Calibri" w:cs="Calibri"/>
+        </w:rPr>
+        <w:t xml:space="preserve">The mission will be </w:t>
+      </w:r>
+      <w:r>
+        <w:rPr>
+          <w:rFonts w:ascii="Calibri" w:hAnsi="Calibri" w:cs="Calibri"/>
+        </w:rPr>
+        <w:t xml:space="preserve">in </w:t>
+      </w:r>
+      <w:r>
+        <w:rPr>
+          <w:rFonts w:ascii="Calibri" w:hAnsi="Calibri" w:cs="Calibri"/>
+        </w:rPr>
+        <w:t>2D and the t</w:t>
       </w:r>
       <w:r>
         <w:rPr>
@@ -8992,7 +9756,19 @@
         <w:rPr>
           <w:rFonts w:ascii="Calibri" w:hAnsi="Calibri" w:cs="Calibri"/>
         </w:rPr>
-        <w:t xml:space="preserve"> will be given.</w:t>
+        <w:t xml:space="preserve"> will be </w:t>
+      </w:r>
+      <w:r>
+        <w:rPr>
+          <w:rFonts w:ascii="Calibri" w:hAnsi="Calibri" w:cs="Calibri"/>
+        </w:rPr>
+        <w:t>shown</w:t>
+      </w:r>
+      <w:r>
+        <w:rPr>
+          <w:rFonts w:ascii="Calibri" w:hAnsi="Calibri" w:cs="Calibri"/>
+        </w:rPr>
+        <w:t>.</w:t>
       </w:r>
     </w:p>
     <w:p>
@@ -9002,6 +9778,7 @@
           <w:ilvl w:val="0"/>
           <w:numId w:val="10"/>
         </w:numPr>
+        <w:jc w:val="both"/>
         <w:rPr>
           <w:rFonts w:ascii="Calibri" w:hAnsi="Calibri" w:cs="Calibri"/>
         </w:rPr>
@@ -9022,7 +9799,13 @@
         <w:rPr>
           <w:rFonts w:ascii="Calibri" w:hAnsi="Calibri" w:cs="Calibri"/>
         </w:rPr>
-        <w:t xml:space="preserve"> the</w:t>
+        <w:t xml:space="preserve"> </w:t>
+      </w:r>
+      <w:r>
+        <w:rPr>
+          <w:rFonts w:ascii="Calibri" w:hAnsi="Calibri" w:cs="Calibri"/>
+        </w:rPr>
+        <w:t>a</w:t>
       </w:r>
       <w:r>
         <w:rPr>
@@ -9044,6 +9827,7 @@
           <w:ilvl w:val="0"/>
           <w:numId w:val="10"/>
         </w:numPr>
+        <w:jc w:val="both"/>
         <w:rPr>
           <w:rFonts w:ascii="Calibri" w:hAnsi="Calibri" w:cs="Calibri"/>
         </w:rPr>
@@ -9076,7 +9860,19 @@
         <w:rPr>
           <w:rFonts w:ascii="Calibri" w:hAnsi="Calibri" w:cs="Calibri"/>
         </w:rPr>
-        <w:t xml:space="preserve"> where Player has to go during the mission.</w:t>
+        <w:t xml:space="preserve"> where Player </w:t>
+      </w:r>
+      <w:r>
+        <w:rPr>
+          <w:rFonts w:ascii="Calibri" w:hAnsi="Calibri" w:cs="Calibri"/>
+        </w:rPr>
+        <w:t>must</w:t>
+      </w:r>
+      <w:r>
+        <w:rPr>
+          <w:rFonts w:ascii="Calibri" w:hAnsi="Calibri" w:cs="Calibri"/>
+        </w:rPr>
+        <w:t xml:space="preserve"> go during the mission.</w:t>
       </w:r>
     </w:p>
     <w:p>
@@ -9086,6 +9882,7 @@
           <w:ilvl w:val="0"/>
           <w:numId w:val="10"/>
         </w:numPr>
+        <w:jc w:val="both"/>
         <w:rPr>
           <w:rFonts w:ascii="Calibri" w:hAnsi="Calibri" w:cs="Calibri"/>
         </w:rPr>
@@ -9100,7 +9897,19 @@
         <w:rPr>
           <w:rFonts w:ascii="Calibri" w:hAnsi="Calibri" w:cs="Calibri"/>
         </w:rPr>
-        <w:t xml:space="preserve"> will be there in the terrain.</w:t>
+        <w:t xml:space="preserve"> will be there </w:t>
+      </w:r>
+      <w:r>
+        <w:rPr>
+          <w:rFonts w:ascii="Calibri" w:hAnsi="Calibri" w:cs="Calibri"/>
+        </w:rPr>
+        <w:t>on</w:t>
+      </w:r>
+      <w:r>
+        <w:rPr>
+          <w:rFonts w:ascii="Calibri" w:hAnsi="Calibri" w:cs="Calibri"/>
+        </w:rPr>
+        <w:t xml:space="preserve"> the terrain.</w:t>
       </w:r>
     </w:p>
     <w:p>
@@ -9123,6 +9932,7 @@
           <w:tab w:val="clear" w:pos="720"/>
         </w:tabs>
         <w:spacing w:after="200"/>
+        <w:jc w:val="both"/>
         <w:rPr>
           <w:rFonts w:ascii="Calibri" w:hAnsi="Calibri" w:cs="Calibri"/>
           <w:color w:val="auto"/>
@@ -9135,8 +9945,8 @@
         </w:rPr>
         <w:t>Scoring criteria:</w:t>
       </w:r>
-      <w:bookmarkStart w:id="42" w:name="based-on-time"/>
-      <w:bookmarkEnd w:id="42"/>
+      <w:bookmarkStart w:id="41" w:name="based-on-time"/>
+      <w:bookmarkEnd w:id="41"/>
     </w:p>
     <w:p>
       <w:pPr>
@@ -9158,6 +9968,7 @@
           <w:tab w:val="clear" w:pos="720"/>
         </w:tabs>
         <w:spacing w:after="200"/>
+        <w:jc w:val="both"/>
         <w:rPr>
           <w:rFonts w:ascii="Calibri" w:hAnsi="Calibri" w:cs="Calibri"/>
           <w:color w:val="auto"/>
@@ -9168,20 +9979,42 @@
           <w:rFonts w:ascii="Calibri" w:hAnsi="Calibri" w:cs="Calibri"/>
           <w:color w:val="auto"/>
         </w:rPr>
-        <w:t>Based on time</w:t>
+        <w:t xml:space="preserve">Based on </w:t>
+      </w:r>
+      <w:r>
+        <w:rPr>
+          <w:rFonts w:ascii="Calibri" w:hAnsi="Calibri" w:cs="Calibri"/>
+          <w:color w:val="auto"/>
+        </w:rPr>
+        <w:t xml:space="preserve">the </w:t>
+      </w:r>
+      <w:r>
+        <w:rPr>
+          <w:rFonts w:ascii="Calibri" w:hAnsi="Calibri" w:cs="Calibri"/>
+          <w:color w:val="auto"/>
+        </w:rPr>
+        <w:t>time</w:t>
+      </w:r>
+      <w:r>
+        <w:rPr>
+          <w:rFonts w:ascii="Calibri" w:hAnsi="Calibri" w:cs="Calibri"/>
+          <w:color w:val="auto"/>
+        </w:rPr>
+        <w:t xml:space="preserve"> taken by the player.</w:t>
       </w:r>
     </w:p>
     <w:p>
       <w:pPr>
         <w:pStyle w:val="Style5"/>
-      </w:pPr>
-      <w:bookmarkStart w:id="43" w:name="mission-3-land-use-zoning"/>
-      <w:bookmarkStart w:id="44" w:name="_Toc504588715"/>
+        <w:jc w:val="both"/>
+      </w:pPr>
+      <w:bookmarkStart w:id="42" w:name="mission-3-land-use-zoning"/>
+      <w:bookmarkStart w:id="43" w:name="_Toc504588715"/>
+      <w:bookmarkEnd w:id="42"/>
+      <w:r>
+        <w:t>Mission 3: Land use zoning</w:t>
+      </w:r>
       <w:bookmarkEnd w:id="43"/>
-      <w:r>
-        <w:t>Mission 3: Land use zoning</w:t>
-      </w:r>
-      <w:bookmarkEnd w:id="44"/>
     </w:p>
     <w:p>
       <w:pPr>
@@ -9190,6 +10023,7 @@
           <w:ilvl w:val="0"/>
           <w:numId w:val="10"/>
         </w:numPr>
+        <w:jc w:val="both"/>
         <w:rPr>
           <w:rFonts w:ascii="Calibri" w:hAnsi="Calibri" w:cs="Calibri"/>
         </w:rPr>
@@ -9199,6 +10033,12 @@
           <w:rFonts w:ascii="Calibri" w:hAnsi="Calibri" w:cs="Calibri"/>
         </w:rPr>
         <w:t>2D mission</w:t>
+      </w:r>
+      <w:r>
+        <w:rPr>
+          <w:rFonts w:ascii="Calibri" w:hAnsi="Calibri" w:cs="Calibri"/>
+        </w:rPr>
+        <w:t>.</w:t>
       </w:r>
     </w:p>
     <w:p>
@@ -9208,6 +10048,7 @@
           <w:ilvl w:val="0"/>
           <w:numId w:val="10"/>
         </w:numPr>
+        <w:jc w:val="both"/>
         <w:rPr>
           <w:rFonts w:ascii="Calibri" w:hAnsi="Calibri" w:cs="Calibri"/>
         </w:rPr>
@@ -9244,6 +10085,7 @@
           <w:ilvl w:val="0"/>
           <w:numId w:val="10"/>
         </w:numPr>
+        <w:jc w:val="both"/>
         <w:rPr>
           <w:rFonts w:ascii="Calibri" w:hAnsi="Calibri" w:cs="Calibri"/>
         </w:rPr>
@@ -9262,15 +10104,28 @@
           <w:ilvl w:val="0"/>
           <w:numId w:val="10"/>
         </w:numPr>
-        <w:rPr>
-          <w:rFonts w:ascii="Calibri" w:hAnsi="Calibri" w:cs="Calibri"/>
-        </w:rPr>
-      </w:pPr>
-      <w:r>
-        <w:rPr>
-          <w:rFonts w:ascii="Calibri" w:hAnsi="Calibri" w:cs="Calibri"/>
-        </w:rPr>
-        <w:t>Terrain will be divided in a grid.</w:t>
+        <w:jc w:val="both"/>
+        <w:rPr>
+          <w:rFonts w:ascii="Calibri" w:hAnsi="Calibri" w:cs="Calibri"/>
+        </w:rPr>
+      </w:pPr>
+      <w:r>
+        <w:rPr>
+          <w:rFonts w:ascii="Calibri" w:hAnsi="Calibri" w:cs="Calibri"/>
+        </w:rPr>
+        <w:t xml:space="preserve">Terrain will be divided </w:t>
+      </w:r>
+      <w:r>
+        <w:rPr>
+          <w:rFonts w:ascii="Calibri" w:hAnsi="Calibri" w:cs="Calibri"/>
+        </w:rPr>
+        <w:t>as</w:t>
+      </w:r>
+      <w:r>
+        <w:rPr>
+          <w:rFonts w:ascii="Calibri" w:hAnsi="Calibri" w:cs="Calibri"/>
+        </w:rPr>
+        <w:t xml:space="preserve"> a grid.</w:t>
       </w:r>
     </w:p>
     <w:p>
@@ -9280,6 +10135,7 @@
           <w:ilvl w:val="0"/>
           <w:numId w:val="10"/>
         </w:numPr>
+        <w:jc w:val="both"/>
         <w:rPr>
           <w:rFonts w:ascii="Calibri" w:hAnsi="Calibri" w:cs="Calibri"/>
         </w:rPr>
@@ -9298,6 +10154,7 @@
           <w:ilvl w:val="0"/>
           <w:numId w:val="10"/>
         </w:numPr>
+        <w:jc w:val="both"/>
         <w:rPr>
           <w:rFonts w:ascii="Calibri" w:hAnsi="Calibri" w:cs="Calibri"/>
         </w:rPr>
@@ -9316,6 +10173,7 @@
           <w:ilvl w:val="0"/>
           <w:numId w:val="24"/>
         </w:numPr>
+        <w:jc w:val="both"/>
         <w:rPr>
           <w:rFonts w:ascii="Calibri" w:hAnsi="Calibri" w:cs="Calibri"/>
         </w:rPr>
@@ -9330,16 +10188,34 @@
         <w:rPr>
           <w:rFonts w:ascii="Calibri" w:hAnsi="Calibri" w:cs="Calibri"/>
         </w:rPr>
-        <w:t xml:space="preserve">with the landslide prone area </w:t>
-      </w:r>
-      <w:r>
-        <w:rPr>
-          <w:rFonts w:ascii="Calibri" w:hAnsi="Calibri" w:cs="Calibri"/>
-        </w:rPr>
-        <w:t>more the score.</w:t>
-      </w:r>
-      <w:bookmarkStart w:id="45" w:name="positioning"/>
-      <w:bookmarkEnd w:id="45"/>
+        <w:t>with the landslide prone area</w:t>
+      </w:r>
+      <w:r>
+        <w:rPr>
+          <w:rFonts w:ascii="Calibri" w:hAnsi="Calibri" w:cs="Calibri"/>
+        </w:rPr>
+        <w:t>,</w:t>
+      </w:r>
+      <w:r>
+        <w:rPr>
+          <w:rFonts w:ascii="Calibri" w:hAnsi="Calibri" w:cs="Calibri"/>
+        </w:rPr>
+        <w:t xml:space="preserve"> </w:t>
+      </w:r>
+      <w:r>
+        <w:rPr>
+          <w:rFonts w:ascii="Calibri" w:hAnsi="Calibri" w:cs="Calibri"/>
+        </w:rPr>
+        <w:t>higher</w:t>
+      </w:r>
+      <w:r>
+        <w:rPr>
+          <w:rFonts w:ascii="Calibri" w:hAnsi="Calibri" w:cs="Calibri"/>
+        </w:rPr>
+        <w:t xml:space="preserve"> the score.</w:t>
+      </w:r>
+      <w:bookmarkStart w:id="44" w:name="positioning"/>
+      <w:bookmarkEnd w:id="44"/>
     </w:p>
     <w:p>
       <w:pPr>
@@ -9348,6 +10224,7 @@
           <w:ilvl w:val="0"/>
           <w:numId w:val="24"/>
         </w:numPr>
+        <w:jc w:val="both"/>
         <w:rPr>
           <w:rFonts w:ascii="Calibri" w:hAnsi="Calibri" w:cs="Calibri"/>
         </w:rPr>
@@ -9362,20 +10239,33 @@
         <w:rPr>
           <w:rFonts w:ascii="Calibri" w:hAnsi="Calibri" w:cs="Calibri"/>
         </w:rPr>
-        <w:t xml:space="preserve"> of different buildings will be important aspect.</w:t>
+        <w:t xml:space="preserve"> of different buildings will be </w:t>
+      </w:r>
+      <w:r>
+        <w:rPr>
+          <w:rFonts w:ascii="Calibri" w:hAnsi="Calibri" w:cs="Calibri"/>
+        </w:rPr>
+        <w:t xml:space="preserve">an </w:t>
+      </w:r>
+      <w:r>
+        <w:rPr>
+          <w:rFonts w:ascii="Calibri" w:hAnsi="Calibri" w:cs="Calibri"/>
+        </w:rPr>
+        <w:t>important aspect.</w:t>
       </w:r>
     </w:p>
     <w:p>
       <w:pPr>
         <w:pStyle w:val="Style5"/>
-      </w:pPr>
-      <w:bookmarkStart w:id="46" w:name="mission-4-evacuation"/>
-      <w:bookmarkStart w:id="47" w:name="_Toc504588716"/>
+        <w:jc w:val="both"/>
+      </w:pPr>
+      <w:bookmarkStart w:id="45" w:name="mission-4-evacuation"/>
+      <w:bookmarkStart w:id="46" w:name="_Toc504588716"/>
+      <w:bookmarkEnd w:id="45"/>
+      <w:r>
+        <w:t>Mission 4: Evacuation</w:t>
+      </w:r>
       <w:bookmarkEnd w:id="46"/>
-      <w:r>
-        <w:t>Mission 4: Evacuation</w:t>
-      </w:r>
-      <w:bookmarkEnd w:id="47"/>
     </w:p>
     <w:p>
       <w:pPr>
@@ -9384,6 +10274,7 @@
           <w:ilvl w:val="0"/>
           <w:numId w:val="10"/>
         </w:numPr>
+        <w:jc w:val="both"/>
         <w:rPr>
           <w:rFonts w:ascii="Calibri" w:hAnsi="Calibri" w:cs="Calibri"/>
         </w:rPr>
@@ -9393,6 +10284,12 @@
           <w:rFonts w:ascii="Calibri" w:hAnsi="Calibri" w:cs="Calibri"/>
         </w:rPr>
         <w:t xml:space="preserve">This will be </w:t>
+      </w:r>
+      <w:r>
+        <w:rPr>
+          <w:rFonts w:ascii="Calibri" w:hAnsi="Calibri" w:cs="Calibri"/>
+        </w:rPr>
+        <w:t xml:space="preserve">a </w:t>
       </w:r>
       <w:r>
         <w:rPr>
@@ -9414,15 +10311,28 @@
           <w:ilvl w:val="0"/>
           <w:numId w:val="10"/>
         </w:numPr>
-        <w:rPr>
-          <w:rFonts w:ascii="Calibri" w:hAnsi="Calibri" w:cs="Calibri"/>
-        </w:rPr>
-      </w:pPr>
-      <w:r>
-        <w:rPr>
-          <w:rFonts w:ascii="Calibri" w:hAnsi="Calibri" w:cs="Calibri"/>
-        </w:rPr>
-        <w:t>Landslide is happening</w:t>
+        <w:jc w:val="both"/>
+        <w:rPr>
+          <w:rFonts w:ascii="Calibri" w:hAnsi="Calibri" w:cs="Calibri"/>
+        </w:rPr>
+      </w:pPr>
+      <w:r>
+        <w:rPr>
+          <w:rFonts w:ascii="Calibri" w:hAnsi="Calibri" w:cs="Calibri"/>
+        </w:rPr>
+        <w:t xml:space="preserve">A </w:t>
+      </w:r>
+      <w:r>
+        <w:rPr>
+          <w:rFonts w:ascii="Calibri" w:hAnsi="Calibri" w:cs="Calibri"/>
+        </w:rPr>
+        <w:t xml:space="preserve">Landslide is </w:t>
+      </w:r>
+      <w:r>
+        <w:rPr>
+          <w:rFonts w:ascii="Calibri" w:hAnsi="Calibri" w:cs="Calibri"/>
+        </w:rPr>
+        <w:t>happening,</w:t>
       </w:r>
       <w:r>
         <w:rPr>
@@ -9450,10 +10360,17 @@
           <w:ilvl w:val="0"/>
           <w:numId w:val="10"/>
         </w:numPr>
-        <w:rPr>
-          <w:rFonts w:ascii="Calibri" w:hAnsi="Calibri" w:cs="Calibri"/>
-        </w:rPr>
-      </w:pPr>
+        <w:jc w:val="both"/>
+        <w:rPr>
+          <w:rFonts w:ascii="Calibri" w:hAnsi="Calibri" w:cs="Calibri"/>
+        </w:rPr>
+      </w:pPr>
+      <w:r>
+        <w:rPr>
+          <w:rFonts w:ascii="Calibri" w:hAnsi="Calibri" w:cs="Calibri"/>
+        </w:rPr>
+        <w:t xml:space="preserve">The </w:t>
+      </w:r>
       <w:r>
         <w:rPr>
           <w:rFonts w:ascii="Calibri" w:hAnsi="Calibri" w:cs="Calibri"/>
@@ -9476,7 +10393,37 @@
         <w:rPr>
           <w:rFonts w:ascii="Calibri" w:hAnsi="Calibri" w:cs="Calibri"/>
         </w:rPr>
-        <w:t>in the house</w:t>
+        <w:t xml:space="preserve">in </w:t>
+      </w:r>
+      <w:r>
+        <w:rPr>
+          <w:rFonts w:ascii="Calibri" w:hAnsi="Calibri" w:cs="Calibri"/>
+        </w:rPr>
+        <w:t>a</w:t>
+      </w:r>
+      <w:r>
+        <w:rPr>
+          <w:rFonts w:ascii="Calibri" w:hAnsi="Calibri" w:cs="Calibri"/>
+        </w:rPr>
+        <w:t xml:space="preserve"> house</w:t>
+      </w:r>
+      <w:r>
+        <w:rPr>
+          <w:rFonts w:ascii="Calibri" w:hAnsi="Calibri" w:cs="Calibri"/>
+        </w:rPr>
+        <w:t xml:space="preserve"> with</w:t>
+      </w:r>
+      <w:r>
+        <w:rPr>
+          <w:rFonts w:ascii="Calibri" w:hAnsi="Calibri" w:cs="Calibri"/>
+        </w:rPr>
+        <w:t xml:space="preserve"> m</w:t>
+      </w:r>
+      <w:r>
+        <w:rPr>
+          <w:rFonts w:ascii="Calibri" w:hAnsi="Calibri" w:cs="Calibri"/>
+        </w:rPr>
+        <w:t>any rooms</w:t>
       </w:r>
       <w:r>
         <w:rPr>
@@ -9492,21 +10439,40 @@
           <w:ilvl w:val="0"/>
           <w:numId w:val="10"/>
         </w:numPr>
-        <w:rPr>
-          <w:rFonts w:ascii="Calibri" w:hAnsi="Calibri" w:cs="Calibri"/>
-        </w:rPr>
-      </w:pPr>
-      <w:r>
-        <w:rPr>
-          <w:rFonts w:ascii="Calibri" w:hAnsi="Calibri" w:cs="Calibri"/>
-        </w:rPr>
-        <w:t>There will be m</w:t>
-      </w:r>
-      <w:r>
-        <w:rPr>
-          <w:rFonts w:ascii="Calibri" w:hAnsi="Calibri" w:cs="Calibri"/>
-        </w:rPr>
-        <w:t>any rooms</w:t>
+        <w:jc w:val="both"/>
+        <w:rPr>
+          <w:rFonts w:ascii="Calibri" w:hAnsi="Calibri" w:cs="Calibri"/>
+        </w:rPr>
+      </w:pPr>
+      <w:r>
+        <w:rPr>
+          <w:rFonts w:ascii="Calibri" w:hAnsi="Calibri" w:cs="Calibri"/>
+        </w:rPr>
+        <w:t>There will be very few doors</w:t>
+      </w:r>
+      <w:r>
+        <w:rPr>
+          <w:rFonts w:ascii="Calibri" w:hAnsi="Calibri" w:cs="Calibri"/>
+        </w:rPr>
+        <w:t xml:space="preserve"> to escape. Other d</w:t>
+      </w:r>
+      <w:r>
+        <w:rPr>
+          <w:rFonts w:ascii="Calibri" w:hAnsi="Calibri" w:cs="Calibri"/>
+        </w:rPr>
+        <w:t xml:space="preserve">oors </w:t>
+      </w:r>
+      <w:r>
+        <w:rPr>
+          <w:rFonts w:ascii="Calibri" w:hAnsi="Calibri" w:cs="Calibri"/>
+        </w:rPr>
+        <w:t xml:space="preserve">will be </w:t>
+      </w:r>
+      <w:r>
+        <w:rPr>
+          <w:rFonts w:ascii="Calibri" w:hAnsi="Calibri" w:cs="Calibri"/>
+        </w:rPr>
+        <w:t>jammed</w:t>
       </w:r>
       <w:r>
         <w:rPr>
@@ -9522,45 +10488,28 @@
           <w:ilvl w:val="0"/>
           <w:numId w:val="10"/>
         </w:numPr>
-        <w:rPr>
-          <w:rFonts w:ascii="Calibri" w:hAnsi="Calibri" w:cs="Calibri"/>
-        </w:rPr>
-      </w:pPr>
-      <w:r>
-        <w:rPr>
-          <w:rFonts w:ascii="Calibri" w:hAnsi="Calibri" w:cs="Calibri"/>
-        </w:rPr>
-        <w:t>There will be very few doors</w:t>
-      </w:r>
-      <w:r>
-        <w:rPr>
-          <w:rFonts w:ascii="Calibri" w:hAnsi="Calibri" w:cs="Calibri"/>
-        </w:rPr>
-        <w:t xml:space="preserve"> to escape. Other d</w:t>
-      </w:r>
-      <w:r>
-        <w:rPr>
-          <w:rFonts w:ascii="Calibri" w:hAnsi="Calibri" w:cs="Calibri"/>
-        </w:rPr>
-        <w:t xml:space="preserve">oors </w:t>
-      </w:r>
-      <w:r>
-        <w:rPr>
-          <w:rFonts w:ascii="Calibri" w:hAnsi="Calibri" w:cs="Calibri"/>
-        </w:rPr>
-        <w:t xml:space="preserve">will be </w:t>
-      </w:r>
-      <w:r>
-        <w:rPr>
-          <w:rFonts w:ascii="Calibri" w:hAnsi="Calibri" w:cs="Calibri"/>
-        </w:rPr>
-        <w:t>jammed</w:t>
-      </w:r>
-      <w:r>
-        <w:rPr>
-          <w:rFonts w:ascii="Calibri" w:hAnsi="Calibri" w:cs="Calibri"/>
-        </w:rPr>
-        <w:t>.</w:t>
+        <w:jc w:val="both"/>
+        <w:rPr>
+          <w:rFonts w:ascii="Calibri" w:hAnsi="Calibri" w:cs="Calibri"/>
+        </w:rPr>
+      </w:pPr>
+      <w:r>
+        <w:rPr>
+          <w:rFonts w:ascii="Calibri" w:hAnsi="Calibri" w:cs="Calibri"/>
+        </w:rPr>
+        <w:t xml:space="preserve">One window </w:t>
+      </w:r>
+      <w:r>
+        <w:rPr>
+          <w:rFonts w:ascii="Calibri" w:hAnsi="Calibri" w:cs="Calibri"/>
+        </w:rPr>
+        <w:t xml:space="preserve">is </w:t>
+      </w:r>
+      <w:r>
+        <w:rPr>
+          <w:rFonts w:ascii="Calibri" w:hAnsi="Calibri" w:cs="Calibri"/>
+        </w:rPr>
+        <w:t>safe for jumping otherwise mission failed.</w:t>
       </w:r>
     </w:p>
     <w:p>
@@ -9570,15 +10519,28 @@
           <w:ilvl w:val="0"/>
           <w:numId w:val="10"/>
         </w:numPr>
-        <w:rPr>
-          <w:rFonts w:ascii="Calibri" w:hAnsi="Calibri" w:cs="Calibri"/>
-        </w:rPr>
-      </w:pPr>
-      <w:r>
-        <w:rPr>
-          <w:rFonts w:ascii="Calibri" w:hAnsi="Calibri" w:cs="Calibri"/>
-        </w:rPr>
-        <w:t>One window safe for jumping otherwise mission failed.</w:t>
+        <w:jc w:val="both"/>
+        <w:rPr>
+          <w:rFonts w:ascii="Calibri" w:hAnsi="Calibri" w:cs="Calibri"/>
+        </w:rPr>
+      </w:pPr>
+      <w:r>
+        <w:rPr>
+          <w:rFonts w:ascii="Calibri" w:hAnsi="Calibri" w:cs="Calibri"/>
+        </w:rPr>
+        <w:t xml:space="preserve">Money bags and 1 </w:t>
+      </w:r>
+      <w:r>
+        <w:rPr>
+          <w:rFonts w:ascii="Calibri" w:hAnsi="Calibri" w:cs="Calibri"/>
+        </w:rPr>
+        <w:t>H</w:t>
+      </w:r>
+      <w:r>
+        <w:rPr>
+          <w:rFonts w:ascii="Calibri" w:hAnsi="Calibri" w:cs="Calibri"/>
+        </w:rPr>
+        <w:t>ealth kit.</w:t>
       </w:r>
     </w:p>
     <w:p>
@@ -9588,15 +10550,16 @@
           <w:ilvl w:val="0"/>
           <w:numId w:val="10"/>
         </w:numPr>
-        <w:rPr>
-          <w:rFonts w:ascii="Calibri" w:hAnsi="Calibri" w:cs="Calibri"/>
-        </w:rPr>
-      </w:pPr>
-      <w:r>
-        <w:rPr>
-          <w:rFonts w:ascii="Calibri" w:hAnsi="Calibri" w:cs="Calibri"/>
-        </w:rPr>
-        <w:t>Money bags and 1 health kit.</w:t>
+        <w:jc w:val="both"/>
+        <w:rPr>
+          <w:rFonts w:ascii="Calibri" w:hAnsi="Calibri" w:cs="Calibri"/>
+        </w:rPr>
+      </w:pPr>
+      <w:r>
+        <w:rPr>
+          <w:rFonts w:ascii="Calibri" w:hAnsi="Calibri" w:cs="Calibri"/>
+        </w:rPr>
+        <w:t>Call emergency services.</w:t>
       </w:r>
     </w:p>
     <w:p>
@@ -9606,16 +10569,98 @@
           <w:ilvl w:val="0"/>
           <w:numId w:val="10"/>
         </w:numPr>
-        <w:rPr>
-          <w:rFonts w:ascii="Calibri" w:hAnsi="Calibri" w:cs="Calibri"/>
-        </w:rPr>
-      </w:pPr>
-      <w:r>
-        <w:rPr>
-          <w:rFonts w:ascii="Calibri" w:hAnsi="Calibri" w:cs="Calibri"/>
-        </w:rPr>
-        <w:t>Call emergency services.</w:t>
-      </w:r>
+        <w:jc w:val="both"/>
+        <w:rPr>
+          <w:rFonts w:ascii="Calibri" w:hAnsi="Calibri" w:cs="Calibri"/>
+        </w:rPr>
+      </w:pPr>
+      <w:r>
+        <w:rPr>
+          <w:rFonts w:ascii="Calibri" w:hAnsi="Calibri" w:cs="Calibri"/>
+        </w:rPr>
+        <w:t>Scoring criteria:</w:t>
+      </w:r>
+    </w:p>
+    <w:p>
+      <w:pPr>
+        <w:pStyle w:val="Compact"/>
+        <w:numPr>
+          <w:ilvl w:val="0"/>
+          <w:numId w:val="30"/>
+        </w:numPr>
+        <w:jc w:val="both"/>
+        <w:rPr>
+          <w:rFonts w:ascii="Calibri" w:hAnsi="Calibri" w:cs="Calibri"/>
+        </w:rPr>
+      </w:pPr>
+      <w:r>
+        <w:rPr>
+          <w:rFonts w:ascii="Calibri" w:hAnsi="Calibri" w:cs="Calibri"/>
+        </w:rPr>
+        <w:t xml:space="preserve">Based on </w:t>
+      </w:r>
+      <w:r>
+        <w:rPr>
+          <w:rFonts w:ascii="Calibri" w:hAnsi="Calibri" w:cs="Calibri"/>
+        </w:rPr>
+        <w:t xml:space="preserve">the </w:t>
+      </w:r>
+      <w:r>
+        <w:rPr>
+          <w:rFonts w:ascii="Calibri" w:hAnsi="Calibri" w:cs="Calibri"/>
+        </w:rPr>
+        <w:t>time</w:t>
+      </w:r>
+      <w:r>
+        <w:rPr>
+          <w:rFonts w:ascii="Calibri" w:hAnsi="Calibri" w:cs="Calibri"/>
+        </w:rPr>
+        <w:t xml:space="preserve"> taken by the player.</w:t>
+      </w:r>
+    </w:p>
+    <w:p>
+      <w:pPr>
+        <w:pStyle w:val="Compact"/>
+        <w:numPr>
+          <w:ilvl w:val="0"/>
+          <w:numId w:val="30"/>
+        </w:numPr>
+        <w:jc w:val="both"/>
+        <w:rPr>
+          <w:rFonts w:ascii="Calibri" w:hAnsi="Calibri" w:cs="Calibri"/>
+        </w:rPr>
+      </w:pPr>
+      <w:r>
+        <w:rPr>
+          <w:rFonts w:ascii="Calibri" w:hAnsi="Calibri" w:cs="Calibri"/>
+        </w:rPr>
+        <w:t>More star</w:t>
+      </w:r>
+      <w:r>
+        <w:rPr>
+          <w:rFonts w:ascii="Calibri" w:hAnsi="Calibri" w:cs="Calibri"/>
+        </w:rPr>
+        <w:t>s are awarded</w:t>
+      </w:r>
+      <w:r>
+        <w:rPr>
+          <w:rFonts w:ascii="Calibri" w:hAnsi="Calibri" w:cs="Calibri"/>
+        </w:rPr>
+        <w:t xml:space="preserve"> if no money bags are taken.</w:t>
+      </w:r>
+    </w:p>
+    <w:p>
+      <w:pPr>
+        <w:pStyle w:val="Style5"/>
+        <w:jc w:val="both"/>
+      </w:pPr>
+      <w:bookmarkStart w:id="47" w:name="mission-5-rescue-camp"/>
+      <w:bookmarkStart w:id="48" w:name="_Toc504588717"/>
+      <w:bookmarkEnd w:id="47"/>
+      <w:r>
+        <w:t>Mission 5: Rescue camp</w:t>
+      </w:r>
+      <w:bookmarkEnd w:id="48"/>
     </w:p>
     <w:p>
       <w:pPr>
@@ -9624,66 +10669,41 @@
           <w:ilvl w:val="0"/>
           <w:numId w:val="10"/>
         </w:numPr>
-        <w:rPr>
-          <w:rFonts w:ascii="Calibri" w:hAnsi="Calibri" w:cs="Calibri"/>
-        </w:rPr>
-      </w:pPr>
-      <w:r>
-        <w:rPr>
-          <w:rFonts w:ascii="Calibri" w:hAnsi="Calibri" w:cs="Calibri"/>
-        </w:rPr>
-        <w:t>Scoring criteria:</w:t>
-      </w:r>
-    </w:p>
-    <w:p>
-      <w:pPr>
-        <w:pStyle w:val="Compact"/>
-        <w:numPr>
-          <w:ilvl w:val="0"/>
-          <w:numId w:val="30"/>
-        </w:numPr>
-        <w:rPr>
-          <w:rFonts w:ascii="Calibri" w:hAnsi="Calibri" w:cs="Calibri"/>
-        </w:rPr>
-      </w:pPr>
-      <w:r>
-        <w:rPr>
-          <w:rFonts w:ascii="Calibri" w:hAnsi="Calibri" w:cs="Calibri"/>
-        </w:rPr>
-        <w:t>Based on time</w:t>
-      </w:r>
-      <w:bookmarkStart w:id="48" w:name="more-star-if-no-money-bags-are-taken."/>
-      <w:bookmarkEnd w:id="48"/>
-    </w:p>
-    <w:p>
-      <w:pPr>
-        <w:pStyle w:val="Compact"/>
-        <w:numPr>
-          <w:ilvl w:val="0"/>
-          <w:numId w:val="30"/>
-        </w:numPr>
-        <w:rPr>
-          <w:rFonts w:ascii="Calibri" w:hAnsi="Calibri" w:cs="Calibri"/>
-        </w:rPr>
-      </w:pPr>
-      <w:r>
-        <w:rPr>
-          <w:rFonts w:ascii="Calibri" w:hAnsi="Calibri" w:cs="Calibri"/>
-        </w:rPr>
-        <w:t>More star if no money bags are taken.</w:t>
-      </w:r>
-    </w:p>
-    <w:p>
-      <w:pPr>
-        <w:pStyle w:val="Style5"/>
-      </w:pPr>
-      <w:bookmarkStart w:id="49" w:name="mission-5-rescue-camp"/>
-      <w:bookmarkStart w:id="50" w:name="_Toc504588717"/>
-      <w:bookmarkEnd w:id="49"/>
-      <w:r>
-        <w:t>Mission 5: Rescue camp</w:t>
-      </w:r>
-      <w:bookmarkEnd w:id="50"/>
+        <w:jc w:val="both"/>
+        <w:rPr>
+          <w:rFonts w:ascii="Calibri" w:hAnsi="Calibri" w:cs="Calibri"/>
+        </w:rPr>
+      </w:pPr>
+      <w:r>
+        <w:rPr>
+          <w:rFonts w:ascii="Calibri" w:hAnsi="Calibri" w:cs="Calibri"/>
+        </w:rPr>
+        <w:t xml:space="preserve">This will be a </w:t>
+      </w:r>
+      <w:r>
+        <w:rPr>
+          <w:rFonts w:ascii="Calibri" w:hAnsi="Calibri" w:cs="Calibri"/>
+        </w:rPr>
+        <w:t>3D mission</w:t>
+      </w:r>
+      <w:r>
+        <w:rPr>
+          <w:rFonts w:ascii="Calibri" w:hAnsi="Calibri" w:cs="Calibri"/>
+        </w:rPr>
+        <w:t xml:space="preserve">. The set up will be </w:t>
+      </w:r>
+      <w:r>
+        <w:rPr>
+          <w:rFonts w:ascii="Calibri" w:hAnsi="Calibri" w:cs="Calibri"/>
+        </w:rPr>
+        <w:t xml:space="preserve">a </w:t>
+      </w:r>
+      <w:r>
+        <w:rPr>
+          <w:rFonts w:ascii="Calibri" w:hAnsi="Calibri" w:cs="Calibri"/>
+        </w:rPr>
+        <w:t>relief medical camp for the survivors.</w:t>
+      </w:r>
     </w:p>
     <w:p>
       <w:pPr>
@@ -9692,27 +10712,70 @@
           <w:ilvl w:val="0"/>
           <w:numId w:val="10"/>
         </w:numPr>
-        <w:rPr>
-          <w:rFonts w:ascii="Calibri" w:hAnsi="Calibri" w:cs="Calibri"/>
-        </w:rPr>
-      </w:pPr>
-      <w:r>
-        <w:rPr>
-          <w:rFonts w:ascii="Calibri" w:hAnsi="Calibri" w:cs="Calibri"/>
-        </w:rPr>
-        <w:t xml:space="preserve">This will be a </w:t>
-      </w:r>
-      <w:r>
-        <w:rPr>
-          <w:rFonts w:ascii="Calibri" w:hAnsi="Calibri" w:cs="Calibri"/>
-        </w:rPr>
-        <w:t>3D mission</w:t>
-      </w:r>
-      <w:r>
-        <w:rPr>
-          <w:rFonts w:ascii="Calibri" w:hAnsi="Calibri" w:cs="Calibri"/>
-        </w:rPr>
-        <w:t>. The set up will be relief medical camp installed for the survivors.</w:t>
+        <w:jc w:val="both"/>
+        <w:rPr>
+          <w:rFonts w:ascii="Calibri" w:hAnsi="Calibri" w:cs="Calibri"/>
+        </w:rPr>
+      </w:pPr>
+      <w:r>
+        <w:rPr>
+          <w:rFonts w:ascii="Calibri" w:hAnsi="Calibri" w:cs="Calibri"/>
+        </w:rPr>
+        <w:t xml:space="preserve">The player will have to </w:t>
+      </w:r>
+      <w:r>
+        <w:rPr>
+          <w:rFonts w:ascii="Calibri" w:hAnsi="Calibri" w:cs="Calibri"/>
+        </w:rPr>
+        <w:t>prioritize</w:t>
+      </w:r>
+      <w:r>
+        <w:rPr>
+          <w:rFonts w:ascii="Calibri" w:hAnsi="Calibri" w:cs="Calibri"/>
+        </w:rPr>
+        <w:t xml:space="preserve"> according </w:t>
+      </w:r>
+      <w:r>
+        <w:rPr>
+          <w:rFonts w:ascii="Calibri" w:hAnsi="Calibri" w:cs="Calibri"/>
+        </w:rPr>
+        <w:t xml:space="preserve">to </w:t>
+      </w:r>
+      <w:r>
+        <w:rPr>
+          <w:rFonts w:ascii="Calibri" w:hAnsi="Calibri" w:cs="Calibri"/>
+        </w:rPr>
+        <w:t>health</w:t>
+      </w:r>
+      <w:r>
+        <w:rPr>
+          <w:rFonts w:ascii="Calibri" w:hAnsi="Calibri" w:cs="Calibri"/>
+        </w:rPr>
+        <w:t xml:space="preserve"> bar</w:t>
+      </w:r>
+      <w:r>
+        <w:rPr>
+          <w:rFonts w:ascii="Calibri" w:hAnsi="Calibri" w:cs="Calibri"/>
+        </w:rPr>
+        <w:t xml:space="preserve"> status</w:t>
+      </w:r>
+      <w:r>
+        <w:rPr>
+          <w:rFonts w:ascii="Calibri" w:hAnsi="Calibri" w:cs="Calibri"/>
+        </w:rPr>
+        <w:t xml:space="preserve"> of</w:t>
+      </w:r>
+      <w:r>
+        <w:rPr>
+          <w:rFonts w:ascii="Calibri" w:hAnsi="Calibri" w:cs="Calibri"/>
+        </w:rPr>
+        <w:t xml:space="preserve"> the</w:t>
+      </w:r>
+      <w:r>
+        <w:rPr>
+          <w:rFonts w:ascii="Calibri" w:hAnsi="Calibri" w:cs="Calibri"/>
+        </w:rPr>
+        <w:t xml:space="preserve"> people.</w:t>
       </w:r>
     </w:p>
     <w:p>
@@ -9722,48 +10785,7 @@
           <w:ilvl w:val="0"/>
           <w:numId w:val="10"/>
         </w:numPr>
-        <w:rPr>
-          <w:rFonts w:ascii="Calibri" w:hAnsi="Calibri" w:cs="Calibri"/>
-        </w:rPr>
-      </w:pPr>
-      <w:r>
-        <w:rPr>
-          <w:rFonts w:ascii="Calibri" w:hAnsi="Calibri" w:cs="Calibri"/>
-        </w:rPr>
-        <w:t>The player will have to do p</w:t>
-      </w:r>
-      <w:r>
-        <w:rPr>
-          <w:rFonts w:ascii="Calibri" w:hAnsi="Calibri" w:cs="Calibri"/>
-        </w:rPr>
-        <w:t>rioritization according health</w:t>
-      </w:r>
-      <w:r>
-        <w:rPr>
-          <w:rFonts w:ascii="Calibri" w:hAnsi="Calibri" w:cs="Calibri"/>
-        </w:rPr>
-        <w:t xml:space="preserve"> bar</w:t>
-      </w:r>
-      <w:r>
-        <w:rPr>
-          <w:rFonts w:ascii="Calibri" w:hAnsi="Calibri" w:cs="Calibri"/>
-        </w:rPr>
-        <w:t xml:space="preserve"> status</w:t>
-      </w:r>
-      <w:r>
-        <w:rPr>
-          <w:rFonts w:ascii="Calibri" w:hAnsi="Calibri" w:cs="Calibri"/>
-        </w:rPr>
-        <w:t xml:space="preserve"> of people.</w:t>
-      </w:r>
-    </w:p>
-    <w:p>
-      <w:pPr>
-        <w:pStyle w:val="Compact"/>
-        <w:numPr>
-          <w:ilvl w:val="0"/>
-          <w:numId w:val="10"/>
-        </w:numPr>
+        <w:jc w:val="both"/>
         <w:rPr>
           <w:rFonts w:ascii="Calibri" w:hAnsi="Calibri" w:cs="Calibri"/>
         </w:rPr>
@@ -9794,6 +10816,7 @@
           <w:ilvl w:val="0"/>
           <w:numId w:val="28"/>
         </w:numPr>
+        <w:jc w:val="both"/>
         <w:rPr>
           <w:rFonts w:ascii="Calibri" w:hAnsi="Calibri" w:cs="Calibri"/>
         </w:rPr>
@@ -9818,6 +10841,7 @@
           <w:ilvl w:val="0"/>
           <w:numId w:val="29"/>
         </w:numPr>
+        <w:jc w:val="both"/>
         <w:rPr>
           <w:rFonts w:ascii="Calibri" w:hAnsi="Calibri" w:cs="Calibri"/>
         </w:rPr>
@@ -9842,15 +10866,15 @@
           <w:ilvl w:val="0"/>
           <w:numId w:val="29"/>
         </w:numPr>
-        <w:rPr>
-          <w:rFonts w:ascii="Calibri" w:hAnsi="Calibri" w:cs="Calibri"/>
-        </w:rPr>
-      </w:pPr>
-      <w:r>
-        <w:rPr>
-          <w:rFonts w:ascii="Calibri" w:hAnsi="Calibri" w:cs="Calibri"/>
-        </w:rPr>
-        <w:lastRenderedPageBreak/>
+        <w:jc w:val="both"/>
+        <w:rPr>
+          <w:rFonts w:ascii="Calibri" w:hAnsi="Calibri" w:cs="Calibri"/>
+        </w:rPr>
+      </w:pPr>
+      <w:r>
+        <w:rPr>
+          <w:rFonts w:ascii="Calibri" w:hAnsi="Calibri" w:cs="Calibri"/>
+        </w:rPr>
         <w:t>Navigation to survivors</w:t>
       </w:r>
       <w:r>
@@ -9880,6 +10904,7 @@
           <w:tab w:val="clear" w:pos="720"/>
         </w:tabs>
         <w:spacing w:after="200"/>
+        <w:jc w:val="both"/>
         <w:rPr>
           <w:rFonts w:ascii="Calibri" w:hAnsi="Calibri" w:cs="Calibri"/>
           <w:color w:val="auto"/>
@@ -9890,6 +10915,7 @@
           <w:rFonts w:ascii="Calibri" w:hAnsi="Calibri" w:cs="Calibri"/>
           <w:color w:val="auto"/>
         </w:rPr>
+        <w:lastRenderedPageBreak/>
         <w:t>Scoring criteria:</w:t>
       </w:r>
     </w:p>
@@ -9906,57 +10932,63 @@
           <w:color w:val="auto"/>
         </w:rPr>
       </w:pPr>
-      <w:bookmarkStart w:id="51" w:name="based-on-time-and-number-of-people-rescu"/>
+      <w:bookmarkStart w:id="49" w:name="based-on-time-and-number-of-people-rescu"/>
+      <w:bookmarkEnd w:id="49"/>
+      <w:r>
+        <w:t xml:space="preserve">Based on </w:t>
+      </w:r>
+      <w:r>
+        <w:t xml:space="preserve">the </w:t>
+      </w:r>
+      <w:r>
+        <w:t>time and number of people rescued.</w:t>
+      </w:r>
+    </w:p>
+    <w:p>
+      <w:pPr>
+        <w:pStyle w:val="Style2"/>
+        <w:rPr>
+          <w:rStyle w:val="PageNumber"/>
+        </w:rPr>
+      </w:pPr>
+      <w:bookmarkStart w:id="50" w:name="_Toc14"/>
+      <w:bookmarkStart w:id="51" w:name="_Toc504588718"/>
+      <w:r>
+        <w:rPr>
+          <w:rStyle w:val="PageNumber"/>
+        </w:rPr>
+        <w:t>3. Specific Requirements</w:t>
+      </w:r>
+      <w:bookmarkEnd w:id="50"/>
       <w:bookmarkEnd w:id="51"/>
-      <w:r>
-        <w:t>Based on time and number of people rescued.</w:t>
-      </w:r>
-    </w:p>
-    <w:p>
-      <w:pPr>
-        <w:pStyle w:val="Style2"/>
-        <w:rPr>
-          <w:rStyle w:val="PageNumber"/>
-        </w:rPr>
-      </w:pPr>
-      <w:bookmarkStart w:id="52" w:name="_Toc14"/>
-      <w:bookmarkStart w:id="53" w:name="_Toc504588718"/>
-      <w:r>
-        <w:rPr>
-          <w:rStyle w:val="PageNumber"/>
-        </w:rPr>
-        <w:t>3. Specific Requirements</w:t>
+    </w:p>
+    <w:p>
+      <w:pPr>
+        <w:pStyle w:val="Style3"/>
+        <w:rPr>
+          <w:rStyle w:val="PageNumber"/>
+        </w:rPr>
+      </w:pPr>
+      <w:bookmarkStart w:id="52" w:name="_Toc15"/>
+      <w:bookmarkStart w:id="53" w:name="_Toc504588719"/>
+      <w:r>
+        <w:rPr>
+          <w:rStyle w:val="PageNumber"/>
+        </w:rPr>
+        <w:t>3.1 External Interface Requirements</w:t>
       </w:r>
       <w:bookmarkEnd w:id="52"/>
       <w:bookmarkEnd w:id="53"/>
     </w:p>
     <w:p>
       <w:pPr>
-        <w:pStyle w:val="Style3"/>
-        <w:rPr>
-          <w:rStyle w:val="PageNumber"/>
-        </w:rPr>
-      </w:pPr>
-      <w:bookmarkStart w:id="54" w:name="_Toc15"/>
-      <w:bookmarkStart w:id="55" w:name="_Toc504588719"/>
-      <w:r>
-        <w:rPr>
-          <w:rStyle w:val="PageNumber"/>
-        </w:rPr>
-        <w:t>3.1 External Interface Requirements</w:t>
+        <w:pStyle w:val="Style5"/>
+      </w:pPr>
+      <w:bookmarkStart w:id="54" w:name="_Toc504588720"/>
+      <w:r>
+        <w:t>3.1.1 User Interfaces</w:t>
       </w:r>
       <w:bookmarkEnd w:id="54"/>
-      <w:bookmarkEnd w:id="55"/>
-    </w:p>
-    <w:p>
-      <w:pPr>
-        <w:pStyle w:val="Style5"/>
-      </w:pPr>
-      <w:bookmarkStart w:id="56" w:name="_Toc504588720"/>
-      <w:r>
-        <w:t>3.1.1 User Interfaces</w:t>
-      </w:r>
-      <w:bookmarkEnd w:id="56"/>
     </w:p>
     <w:p>
       <w:pPr>
@@ -9977,7 +11009,25 @@
         <w:rPr>
           <w:rFonts w:ascii="Calibri" w:hAnsi="Calibri" w:cs="Calibri"/>
         </w:rPr>
-        <w:t>We will have to provide a 3d video interface to the user so that he can get himself more and more</w:t>
+        <w:t>We will have to provide a 3</w:t>
+      </w:r>
+      <w:r>
+        <w:rPr>
+          <w:rFonts w:ascii="Calibri" w:hAnsi="Calibri" w:cs="Calibri"/>
+        </w:rPr>
+        <w:t>D</w:t>
+      </w:r>
+      <w:r>
+        <w:rPr>
+          <w:rFonts w:ascii="Calibri" w:hAnsi="Calibri" w:cs="Calibri"/>
+        </w:rPr>
+        <w:t xml:space="preserve"> video interface to the user so that he can get himself </w:t>
+      </w:r>
+      <w:r>
+        <w:rPr>
+          <w:rFonts w:ascii="Calibri" w:hAnsi="Calibri" w:cs="Calibri"/>
+        </w:rPr>
+        <w:t>immersed</w:t>
       </w:r>
       <w:r>
         <w:rPr>
@@ -10011,12 +11061,13 @@
     <w:p>
       <w:pPr>
         <w:pStyle w:val="Style5"/>
-      </w:pPr>
-      <w:bookmarkStart w:id="57" w:name="_Toc504588721"/>
+        <w:jc w:val="both"/>
+      </w:pPr>
+      <w:bookmarkStart w:id="55" w:name="_Toc504588721"/>
       <w:r>
         <w:t>3.1.2 Hardware and Software Interfaces</w:t>
       </w:r>
-      <w:bookmarkEnd w:id="57"/>
+      <w:bookmarkEnd w:id="55"/>
     </w:p>
     <w:p>
       <w:pPr>
@@ -10028,15 +11079,22 @@
           <w:between w:val="none" w:sz="0" w:space="0" w:color="auto"/>
           <w:bar w:val="none" w:sz="0" w:color="auto"/>
         </w:pBdr>
-        <w:rPr>
-          <w:rFonts w:ascii="Calibri" w:hAnsi="Calibri" w:cs="Calibri"/>
-        </w:rPr>
-      </w:pPr>
-      <w:r>
-        <w:rPr>
-          <w:rFonts w:ascii="Calibri" w:hAnsi="Calibri" w:cs="Calibri"/>
-        </w:rPr>
-        <w:t>In order to play the game, we will facilitate the users to use their keyboards, touchpad, mouse or</w:t>
+        <w:jc w:val="both"/>
+        <w:rPr>
+          <w:rFonts w:ascii="Calibri" w:hAnsi="Calibri" w:cs="Calibri"/>
+        </w:rPr>
+      </w:pPr>
+      <w:r>
+        <w:rPr>
+          <w:rFonts w:ascii="Calibri" w:hAnsi="Calibri" w:cs="Calibri"/>
+        </w:rPr>
+        <w:t>To</w:t>
+      </w:r>
+      <w:r>
+        <w:rPr>
+          <w:rFonts w:ascii="Calibri" w:hAnsi="Calibri" w:cs="Calibri"/>
+        </w:rPr>
+        <w:t xml:space="preserve"> play the game, we will facilitate the users to use their keyboard, touchpad, mouse or</w:t>
       </w:r>
       <w:r>
         <w:rPr>
@@ -10082,41 +11140,42 @@
           <w:rStyle w:val="PageNumber"/>
         </w:rPr>
       </w:pPr>
-      <w:bookmarkStart w:id="58" w:name="_Toc20"/>
-      <w:bookmarkStart w:id="59" w:name="_Toc504588722"/>
+      <w:bookmarkStart w:id="56" w:name="_Toc20"/>
+      <w:bookmarkStart w:id="57" w:name="_Toc504588722"/>
       <w:r>
         <w:rPr>
           <w:rStyle w:val="PageNumber"/>
         </w:rPr>
         <w:t>3.2 Functional Requirements</w:t>
       </w:r>
+      <w:bookmarkEnd w:id="56"/>
+      <w:bookmarkEnd w:id="57"/>
+      <w:r>
+        <w:rPr>
+          <w:rStyle w:val="PageNumber"/>
+        </w:rPr>
+        <w:tab/>
+      </w:r>
+    </w:p>
+    <w:p>
+      <w:pPr>
+        <w:pStyle w:val="Style5"/>
+        <w:jc w:val="both"/>
+      </w:pPr>
+      <w:bookmarkStart w:id="58" w:name="_Toc504588723"/>
+      <w:r>
+        <w:t>3</w:t>
+      </w:r>
+      <w:r>
+        <w:t>.</w:t>
+      </w:r>
+      <w:r>
+        <w:t>2.1</w:t>
+      </w:r>
+      <w:r>
+        <w:t xml:space="preserve"> Overview of Functional Requirements</w:t>
+      </w:r>
       <w:bookmarkEnd w:id="58"/>
-      <w:bookmarkEnd w:id="59"/>
-      <w:r>
-        <w:rPr>
-          <w:rStyle w:val="PageNumber"/>
-        </w:rPr>
-        <w:tab/>
-      </w:r>
-    </w:p>
-    <w:p>
-      <w:pPr>
-        <w:pStyle w:val="Style5"/>
-      </w:pPr>
-      <w:bookmarkStart w:id="60" w:name="_Toc504588723"/>
-      <w:r>
-        <w:t>3</w:t>
-      </w:r>
-      <w:r>
-        <w:t>.</w:t>
-      </w:r>
-      <w:r>
-        <w:t>2.1</w:t>
-      </w:r>
-      <w:r>
-        <w:t xml:space="preserve"> Overview of Functional Requirements</w:t>
-      </w:r>
-      <w:bookmarkEnd w:id="60"/>
     </w:p>
     <w:p>
       <w:pPr>
@@ -10301,7 +11360,43 @@
         <w:rPr>
           <w:rFonts w:ascii="Calibri" w:hAnsi="Calibri" w:cs="Calibri"/>
         </w:rPr>
-        <w:t>The user’s score is calculated at the end of every mission and is in the form of stars. The user can get a maximum of 3 stars.</w:t>
+        <w:t xml:space="preserve">The </w:t>
+      </w:r>
+      <w:r>
+        <w:rPr>
+          <w:rFonts w:ascii="Calibri" w:hAnsi="Calibri" w:cs="Calibri"/>
+        </w:rPr>
+        <w:t>Play</w:t>
+      </w:r>
+      <w:r>
+        <w:rPr>
+          <w:rFonts w:ascii="Calibri" w:hAnsi="Calibri" w:cs="Calibri"/>
+        </w:rPr>
+        <w:t xml:space="preserve">er’s score is calculated at the end of every mission and is in the form of stars. </w:t>
+      </w:r>
+      <w:r>
+        <w:rPr>
+          <w:rFonts w:ascii="Calibri" w:hAnsi="Calibri" w:cs="Calibri"/>
+        </w:rPr>
+        <w:t>He/</w:t>
+      </w:r>
+      <w:r>
+        <w:rPr>
+          <w:rFonts w:ascii="Calibri" w:hAnsi="Calibri" w:cs="Calibri"/>
+        </w:rPr>
+        <w:t>s</w:t>
+      </w:r>
+      <w:r>
+        <w:rPr>
+          <w:rFonts w:ascii="Calibri" w:hAnsi="Calibri" w:cs="Calibri"/>
+        </w:rPr>
+        <w:t>he</w:t>
+      </w:r>
+      <w:r>
+        <w:rPr>
+          <w:rFonts w:ascii="Calibri" w:hAnsi="Calibri" w:cs="Calibri"/>
+        </w:rPr>
+        <w:t xml:space="preserve"> can get a maximum of 3 stars.</w:t>
       </w:r>
     </w:p>
     <w:p>
@@ -10328,7 +11423,49 @@
         <w:rPr>
           <w:rFonts w:ascii="Calibri" w:hAnsi="Calibri" w:cs="Calibri"/>
         </w:rPr>
-        <w:t>At any time during the game, the user has an option to quit the game.</w:t>
+        <w:t>D</w:t>
+      </w:r>
+      <w:r>
+        <w:rPr>
+          <w:rFonts w:ascii="Calibri" w:hAnsi="Calibri" w:cs="Calibri"/>
+        </w:rPr>
+        <w:t>uring the game</w:t>
+      </w:r>
+      <w:r>
+        <w:rPr>
+          <w:rFonts w:ascii="Calibri" w:hAnsi="Calibri" w:cs="Calibri"/>
+        </w:rPr>
+        <w:t>play</w:t>
+      </w:r>
+      <w:r>
+        <w:rPr>
+          <w:rFonts w:ascii="Calibri" w:hAnsi="Calibri" w:cs="Calibri"/>
+        </w:rPr>
+        <w:t xml:space="preserve">, the user </w:t>
+      </w:r>
+      <w:r>
+        <w:rPr>
+          <w:rFonts w:ascii="Calibri" w:hAnsi="Calibri" w:cs="Calibri"/>
+        </w:rPr>
+        <w:t xml:space="preserve">also </w:t>
+      </w:r>
+      <w:r>
+        <w:rPr>
+          <w:rFonts w:ascii="Calibri" w:hAnsi="Calibri" w:cs="Calibri"/>
+        </w:rPr>
+        <w:t>has an option to qui</w:t>
+      </w:r>
+      <w:r>
+        <w:rPr>
+          <w:rFonts w:ascii="Calibri" w:hAnsi="Calibri" w:cs="Calibri"/>
+        </w:rPr>
+        <w:t>t</w:t>
+      </w:r>
+      <w:r>
+        <w:rPr>
+          <w:rFonts w:ascii="Calibri" w:hAnsi="Calibri" w:cs="Calibri"/>
+        </w:rPr>
+        <w:t>.</w:t>
       </w:r>
     </w:p>
     <w:p>
@@ -10374,7 +11511,7 @@
       <w:pPr>
         <w:pStyle w:val="Style5"/>
       </w:pPr>
-      <w:bookmarkStart w:id="61" w:name="_Toc504588724"/>
+      <w:bookmarkStart w:id="59" w:name="_Toc504588724"/>
       <w:r>
         <w:t>3.2.</w:t>
       </w:r>
@@ -10384,7 +11521,7 @@
       <w:r>
         <w:t xml:space="preserve"> Template for Describing Functional Requirements</w:t>
       </w:r>
-      <w:bookmarkEnd w:id="61"/>
+      <w:bookmarkEnd w:id="59"/>
     </w:p>
     <w:p>
       <w:pPr>
@@ -10573,7 +11710,6 @@
               <w:rPr>
                 <w:rFonts w:ascii="Calibri" w:hAnsi="Calibri" w:cs="Calibri"/>
               </w:rPr>
-              <w:lastRenderedPageBreak/>
               <w:t>Inputs</w:t>
             </w:r>
           </w:p>
@@ -10633,6 +11769,7 @@
               <w:rPr>
                 <w:rFonts w:ascii="Calibri" w:hAnsi="Calibri" w:cs="Calibri"/>
               </w:rPr>
+              <w:lastRenderedPageBreak/>
               <w:t>Processing</w:t>
             </w:r>
           </w:p>
@@ -10745,14 +11882,14 @@
       <w:pPr>
         <w:pStyle w:val="Style5"/>
       </w:pPr>
-      <w:bookmarkStart w:id="62" w:name="_Toc504588725"/>
+      <w:bookmarkStart w:id="60" w:name="_Toc504588725"/>
       <w:r>
         <w:t>3.2.3</w:t>
       </w:r>
       <w:r>
         <w:t xml:space="preserve"> Introductory Movie</w:t>
       </w:r>
-      <w:bookmarkEnd w:id="62"/>
+      <w:bookmarkEnd w:id="60"/>
     </w:p>
     <w:p>
       <w:pPr>
@@ -10960,7 +12097,43 @@
               <w:rPr>
                 <w:rFonts w:ascii="Calibri" w:hAnsi="Calibri" w:cs="Calibri"/>
               </w:rPr>
-              <w:t>Upon entrance to the movie component, the introductory movie will begin playing. If the SKIP button is received, this component will terminate the movie and forward the user to the main menu component. Otherwise, the movie will continue to its completion and the user will be moved to the main menu.</w:t>
+              <w:t xml:space="preserve">Upon </w:t>
+            </w:r>
+            <w:r>
+              <w:rPr>
+                <w:rFonts w:ascii="Calibri" w:hAnsi="Calibri" w:cs="Calibri"/>
+              </w:rPr>
+              <w:t>selecting this</w:t>
+            </w:r>
+            <w:r>
+              <w:rPr>
+                <w:rFonts w:ascii="Calibri" w:hAnsi="Calibri" w:cs="Calibri"/>
+              </w:rPr>
+              <w:t xml:space="preserve"> component, the introductory movie will </w:t>
+            </w:r>
+            <w:r>
+              <w:rPr>
+                <w:rFonts w:ascii="Calibri" w:hAnsi="Calibri" w:cs="Calibri"/>
+              </w:rPr>
+              <w:t>start</w:t>
+            </w:r>
+            <w:r>
+              <w:rPr>
+                <w:rFonts w:ascii="Calibri" w:hAnsi="Calibri" w:cs="Calibri"/>
+              </w:rPr>
+              <w:t xml:space="preserve"> playing. If the SKIP button is </w:t>
+            </w:r>
+            <w:r>
+              <w:rPr>
+                <w:rFonts w:ascii="Calibri" w:hAnsi="Calibri" w:cs="Calibri"/>
+              </w:rPr>
+              <w:t>pressed</w:t>
+            </w:r>
+            <w:r>
+              <w:rPr>
+                <w:rFonts w:ascii="Calibri" w:hAnsi="Calibri" w:cs="Calibri"/>
+              </w:rPr>
+              <w:t>, this component will terminate the movie and forward the user to the main menu component. Otherwise, the movie will continue to its completion and the user will be moved to the main menu.</w:t>
             </w:r>
           </w:p>
         </w:tc>
@@ -11046,14 +12219,14 @@
       <w:pPr>
         <w:pStyle w:val="Style5"/>
       </w:pPr>
-      <w:bookmarkStart w:id="63" w:name="_Toc504588726"/>
+      <w:bookmarkStart w:id="61" w:name="_Toc504588726"/>
       <w:r>
         <w:t>3.2.4</w:t>
       </w:r>
       <w:r>
         <w:t xml:space="preserve"> Main Menu</w:t>
       </w:r>
-      <w:bookmarkEnd w:id="63"/>
+      <w:bookmarkEnd w:id="61"/>
     </w:p>
     <w:p>
       <w:pPr>
@@ -11261,7 +12434,43 @@
               <w:rPr>
                 <w:rFonts w:ascii="Calibri" w:hAnsi="Calibri" w:cs="Calibri"/>
               </w:rPr>
-              <w:t>This component will wait until the user selects a button. At that time, the user will be forwarded to the game sequence component, depending on the button selected.</w:t>
+              <w:t xml:space="preserve">This component will </w:t>
+            </w:r>
+            <w:r>
+              <w:rPr>
+                <w:rFonts w:ascii="Calibri" w:hAnsi="Calibri" w:cs="Calibri"/>
+              </w:rPr>
+              <w:t>stay</w:t>
+            </w:r>
+            <w:r>
+              <w:rPr>
+                <w:rFonts w:ascii="Calibri" w:hAnsi="Calibri" w:cs="Calibri"/>
+              </w:rPr>
+              <w:t xml:space="preserve"> until the user selects </w:t>
+            </w:r>
+            <w:r>
+              <w:rPr>
+                <w:rFonts w:ascii="Calibri" w:hAnsi="Calibri" w:cs="Calibri"/>
+              </w:rPr>
+              <w:t>an option</w:t>
+            </w:r>
+            <w:r>
+              <w:rPr>
+                <w:rFonts w:ascii="Calibri" w:hAnsi="Calibri" w:cs="Calibri"/>
+              </w:rPr>
+              <w:t xml:space="preserve">. </w:t>
+            </w:r>
+            <w:r>
+              <w:rPr>
+                <w:rFonts w:ascii="Calibri" w:hAnsi="Calibri" w:cs="Calibri"/>
+              </w:rPr>
+              <w:t>After the selection</w:t>
+            </w:r>
+            <w:r>
+              <w:rPr>
+                <w:rFonts w:ascii="Calibri" w:hAnsi="Calibri" w:cs="Calibri"/>
+              </w:rPr>
+              <w:t>, the user will be forwarded to the game sequence component, depending on the button selected.</w:t>
             </w:r>
           </w:p>
         </w:tc>
@@ -11346,14 +12555,14 @@
       <w:pPr>
         <w:pStyle w:val="Style5"/>
       </w:pPr>
-      <w:bookmarkStart w:id="64" w:name="_Toc504588727"/>
+      <w:bookmarkStart w:id="62" w:name="_Toc504588727"/>
       <w:r>
         <w:t>3.2.5</w:t>
       </w:r>
       <w:r>
         <w:t xml:space="preserve"> Game Sequence</w:t>
       </w:r>
-      <w:bookmarkEnd w:id="64"/>
+      <w:bookmarkEnd w:id="62"/>
     </w:p>
     <w:p>
       <w:pPr>
@@ -11546,7 +12755,6 @@
               <w:rPr>
                 <w:rFonts w:ascii="Calibri" w:hAnsi="Calibri" w:cs="Calibri"/>
               </w:rPr>
-              <w:lastRenderedPageBreak/>
               <w:t>Processing</w:t>
             </w:r>
           </w:p>
@@ -11574,7 +12782,26 @@
               <w:rPr>
                 <w:rFonts w:ascii="Calibri" w:hAnsi="Calibri" w:cs="Calibri"/>
               </w:rPr>
-              <w:t>This component will display a mission, and then wait until the user completes it. If the user completes the mission with 3 stars, the component will move to the next mission. The user will be given hints if he/she is unable to complete the missions</w:t>
+              <w:t xml:space="preserve">This component will display a mission, and then wait until the user completes it. If the user completes the mission with 3 stars, the component will move to the next mission. The user will be given hints if </w:t>
+            </w:r>
+            <w:r>
+              <w:rPr>
+                <w:rFonts w:ascii="Calibri" w:hAnsi="Calibri" w:cs="Calibri"/>
+              </w:rPr>
+              <w:lastRenderedPageBreak/>
+              <w:t xml:space="preserve">he/she is unable to complete </w:t>
+            </w:r>
+            <w:r>
+              <w:rPr>
+                <w:rFonts w:ascii="Calibri" w:hAnsi="Calibri" w:cs="Calibri"/>
+              </w:rPr>
+              <w:t>a</w:t>
+            </w:r>
+            <w:r>
+              <w:rPr>
+                <w:rFonts w:ascii="Calibri" w:hAnsi="Calibri" w:cs="Calibri"/>
+              </w:rPr>
+              <w:t xml:space="preserve"> mission</w:t>
             </w:r>
             <w:r>
               <w:rPr>
@@ -11618,6 +12845,7 @@
               <w:rPr>
                 <w:rFonts w:ascii="Calibri" w:hAnsi="Calibri" w:cs="Calibri"/>
               </w:rPr>
+              <w:lastRenderedPageBreak/>
               <w:t>Outputs</w:t>
             </w:r>
           </w:p>
@@ -11689,14 +12917,14 @@
       <w:pPr>
         <w:pStyle w:val="Style5"/>
       </w:pPr>
-      <w:bookmarkStart w:id="65" w:name="_Toc504588728"/>
+      <w:bookmarkStart w:id="63" w:name="_Toc504588728"/>
       <w:r>
         <w:t>3.2.6</w:t>
       </w:r>
       <w:r>
         <w:t xml:space="preserve"> Ending Scene</w:t>
       </w:r>
-      <w:bookmarkEnd w:id="65"/>
+      <w:bookmarkEnd w:id="63"/>
     </w:p>
     <w:p>
       <w:pPr>
@@ -12025,14 +13253,14 @@
           <w:bCs w:val="0"/>
         </w:rPr>
       </w:pPr>
-      <w:bookmarkStart w:id="66" w:name="_Toc504588729"/>
+      <w:bookmarkStart w:id="64" w:name="_Toc504588729"/>
       <w:r>
         <w:rPr>
           <w:rStyle w:val="PageNumber"/>
         </w:rPr>
         <w:t>3.3 Non-Functional Requirements</w:t>
       </w:r>
-      <w:bookmarkEnd w:id="66"/>
+      <w:bookmarkEnd w:id="64"/>
     </w:p>
     <w:p>
       <w:pPr>
@@ -12064,14 +13292,14 @@
           <w:bCs w:val="0"/>
         </w:rPr>
       </w:pPr>
-      <w:bookmarkStart w:id="67" w:name="_Toc504588730"/>
+      <w:bookmarkStart w:id="65" w:name="_Toc504588730"/>
       <w:r>
         <w:rPr>
           <w:rStyle w:val="PageNumber"/>
         </w:rPr>
         <w:t>3.3.1 Performance</w:t>
       </w:r>
-      <w:bookmarkEnd w:id="67"/>
+      <w:bookmarkEnd w:id="65"/>
     </w:p>
     <w:p>
       <w:pPr>
@@ -12112,7 +13340,7 @@
           <w:rFonts w:ascii="Calibri" w:hAnsi="Calibri" w:cs="Calibri"/>
           <w:bCs/>
         </w:rPr>
-        <w:t>the game. The games should be as much interactive as look like a game environment, not a test.</w:t>
+        <w:t>the game.</w:t>
       </w:r>
       <w:r>
         <w:rPr>
@@ -12128,7 +13356,7 @@
           <w:rFonts w:ascii="Calibri" w:hAnsi="Calibri" w:cs="Calibri"/>
           <w:bCs/>
         </w:rPr>
-        <w:t xml:space="preserve">Different tasks in the game should require the above-mentioned </w:t>
+        <w:t xml:space="preserve">Different tasks in the game require the above-mentioned </w:t>
       </w:r>
       <w:r>
         <w:rPr>
@@ -12192,14 +13420,14 @@
           <w:bCs w:val="0"/>
         </w:rPr>
       </w:pPr>
-      <w:bookmarkStart w:id="68" w:name="_Toc504588731"/>
+      <w:bookmarkStart w:id="66" w:name="_Toc504588731"/>
       <w:r>
         <w:rPr>
           <w:rStyle w:val="PageNumber"/>
         </w:rPr>
         <w:t>3.3.2 Availability</w:t>
       </w:r>
-      <w:bookmarkEnd w:id="68"/>
+      <w:bookmarkEnd w:id="66"/>
     </w:p>
     <w:p>
       <w:pPr>
@@ -12224,7 +13452,55 @@
           <w:rFonts w:ascii="Calibri" w:hAnsi="Calibri" w:cs="Calibri"/>
           <w:bCs/>
         </w:rPr>
-        <w:t>The game should be of distributable over PCs and Android devices. And, since we’re publishing it on the web it will be accessible and available for download.</w:t>
+        <w:t xml:space="preserve">The game should be of distributable over PCs and Android devices. </w:t>
+      </w:r>
+      <w:r>
+        <w:rPr>
+          <w:rStyle w:val="PageNumber"/>
+          <w:rFonts w:ascii="Calibri" w:hAnsi="Calibri" w:cs="Calibri"/>
+          <w:bCs/>
+        </w:rPr>
+        <w:t>S</w:t>
+      </w:r>
+      <w:r>
+        <w:rPr>
+          <w:rStyle w:val="PageNumber"/>
+          <w:rFonts w:ascii="Calibri" w:hAnsi="Calibri" w:cs="Calibri"/>
+          <w:bCs/>
+        </w:rPr>
+        <w:t>ince we</w:t>
+      </w:r>
+      <w:r>
+        <w:rPr>
+          <w:rStyle w:val="PageNumber"/>
+          <w:rFonts w:ascii="Calibri" w:hAnsi="Calibri" w:cs="Calibri"/>
+          <w:bCs/>
+        </w:rPr>
+        <w:t xml:space="preserve"> a</w:t>
+      </w:r>
+      <w:r>
+        <w:rPr>
+          <w:rStyle w:val="PageNumber"/>
+          <w:rFonts w:ascii="Calibri" w:hAnsi="Calibri" w:cs="Calibri"/>
+          <w:bCs/>
+        </w:rPr>
+        <w:t>re publishing it on the web</w:t>
+      </w:r>
+      <w:r>
+        <w:rPr>
+          <w:rStyle w:val="PageNumber"/>
+          <w:rFonts w:ascii="Calibri" w:hAnsi="Calibri" w:cs="Calibri"/>
+          <w:bCs/>
+        </w:rPr>
+        <w:t>,</w:t>
+      </w:r>
+      <w:r>
+        <w:rPr>
+          <w:rStyle w:val="PageNumber"/>
+          <w:rFonts w:ascii="Calibri" w:hAnsi="Calibri" w:cs="Calibri"/>
+          <w:bCs/>
+        </w:rPr>
+        <w:t xml:space="preserve"> it will be accessible and available for download.</w:t>
       </w:r>
     </w:p>
     <w:p>
@@ -12254,15 +13530,14 @@
           <w:bCs w:val="0"/>
         </w:rPr>
       </w:pPr>
-      <w:bookmarkStart w:id="69" w:name="_Toc504588732"/>
-      <w:r>
-        <w:rPr>
-          <w:rStyle w:val="PageNumber"/>
-        </w:rPr>
-        <w:lastRenderedPageBreak/>
+      <w:bookmarkStart w:id="67" w:name="_Toc504588732"/>
+      <w:r>
+        <w:rPr>
+          <w:rStyle w:val="PageNumber"/>
+        </w:rPr>
         <w:t>3.3.3 Security</w:t>
       </w:r>
-      <w:bookmarkEnd w:id="69"/>
+      <w:bookmarkEnd w:id="67"/>
     </w:p>
     <w:p>
       <w:pPr>
@@ -12335,14 +13610,15 @@
           <w:bCs w:val="0"/>
         </w:rPr>
       </w:pPr>
-      <w:bookmarkStart w:id="70" w:name="_Toc504588733"/>
-      <w:r>
-        <w:rPr>
-          <w:rStyle w:val="PageNumber"/>
-        </w:rPr>
+      <w:bookmarkStart w:id="68" w:name="_Toc504588733"/>
+      <w:r>
+        <w:rPr>
+          <w:rStyle w:val="PageNumber"/>
+        </w:rPr>
+        <w:lastRenderedPageBreak/>
         <w:t>3.3.4 Maintainability</w:t>
       </w:r>
-      <w:bookmarkEnd w:id="70"/>
+      <w:bookmarkEnd w:id="68"/>
     </w:p>
     <w:p>
       <w:pPr>
@@ -12431,14 +13707,14 @@
           <w:bCs w:val="0"/>
         </w:rPr>
       </w:pPr>
-      <w:bookmarkStart w:id="71" w:name="_Toc504588734"/>
+      <w:bookmarkStart w:id="69" w:name="_Toc504588734"/>
       <w:r>
         <w:rPr>
           <w:rStyle w:val="PageNumber"/>
         </w:rPr>
         <w:t>3.3.5 Portability</w:t>
       </w:r>
-      <w:bookmarkEnd w:id="71"/>
+      <w:bookmarkEnd w:id="69"/>
     </w:p>
     <w:p>
       <w:pPr>
@@ -12523,8 +13799,8 @@
           <w:rStyle w:val="PageNumber"/>
         </w:rPr>
       </w:pPr>
-      <w:bookmarkStart w:id="72" w:name="_Toc34"/>
-      <w:bookmarkStart w:id="73" w:name="_Toc504588735"/>
+      <w:bookmarkStart w:id="70" w:name="_Toc34"/>
+      <w:bookmarkStart w:id="71" w:name="_Toc504588735"/>
       <w:r>
         <w:rPr>
           <w:rStyle w:val="PageNumber"/>
@@ -12537,47 +13813,87 @@
         </w:rPr>
         <w:t xml:space="preserve"> Design Constraints</w:t>
       </w:r>
-      <w:bookmarkStart w:id="74" w:name="_Toc36"/>
+      <w:bookmarkStart w:id="72" w:name="_Toc36"/>
+      <w:bookmarkEnd w:id="70"/>
+      <w:bookmarkEnd w:id="71"/>
+    </w:p>
+    <w:p>
+      <w:pPr>
+        <w:pStyle w:val="Style4"/>
+        <w:rPr>
+          <w:rStyle w:val="PageNumber"/>
+        </w:rPr>
+      </w:pPr>
+      <w:r>
+        <w:rPr>
+          <w:rStyle w:val="PageNumber"/>
+          <w:iCs/>
+        </w:rPr>
+        <w:t>The outdated assets of unity in the unpaid version might be a constraint but it shall be compensated by making the modules more interactive and user-friendly to drag the player more into the story of the game.</w:t>
+      </w:r>
       <w:bookmarkEnd w:id="72"/>
+    </w:p>
+    <w:p>
+      <w:pPr>
+        <w:pStyle w:val="Style3"/>
+      </w:pPr>
+      <w:bookmarkStart w:id="73" w:name="_Toc504588736"/>
+      <w:r>
+        <w:t>3.5 Other Logical Requirements</w:t>
+      </w:r>
       <w:bookmarkEnd w:id="73"/>
     </w:p>
     <w:p>
       <w:pPr>
-        <w:pStyle w:val="Style4"/>
-        <w:rPr>
-          <w:rStyle w:val="PageNumber"/>
-        </w:rPr>
-      </w:pPr>
-      <w:r>
-        <w:rPr>
-          <w:rStyle w:val="PageNumber"/>
-          <w:iCs/>
-        </w:rPr>
-        <w:t>The outdated assets of unity in the unpaid version might be a constraint but it shall be compensated by making the modules more interactive and user-friendly to drag the player more into the story of the game.</w:t>
-      </w:r>
+        <w:rPr>
+          <w:rFonts w:ascii="Calibri" w:hAnsi="Calibri" w:cs="Calibri"/>
+        </w:rPr>
+      </w:pPr>
+      <w:r>
+        <w:rPr>
+          <w:rFonts w:ascii="Calibri" w:hAnsi="Calibri" w:cs="Calibri"/>
+        </w:rPr>
+        <w:t xml:space="preserve">The literature provided by Dr. </w:t>
+      </w:r>
+      <w:proofErr w:type="spellStart"/>
+      <w:r>
+        <w:rPr>
+          <w:rFonts w:ascii="Calibri" w:hAnsi="Calibri" w:cs="Calibri"/>
+        </w:rPr>
+        <w:t>Neelima</w:t>
+      </w:r>
+      <w:proofErr w:type="spellEnd"/>
+      <w:r>
+        <w:rPr>
+          <w:rFonts w:ascii="Calibri" w:hAnsi="Calibri" w:cs="Calibri"/>
+        </w:rPr>
+        <w:t xml:space="preserve"> Satyam </w:t>
+      </w:r>
+      <w:r>
+        <w:rPr>
+          <w:rFonts w:ascii="Calibri" w:hAnsi="Calibri" w:cs="Calibri"/>
+        </w:rPr>
+        <w:t>are being</w:t>
+      </w:r>
+      <w:r>
+        <w:rPr>
+          <w:rFonts w:ascii="Calibri" w:hAnsi="Calibri" w:cs="Calibri"/>
+        </w:rPr>
+        <w:t xml:space="preserve"> used </w:t>
+      </w:r>
+      <w:r>
+        <w:rPr>
+          <w:rFonts w:ascii="Calibri" w:hAnsi="Calibri" w:cs="Calibri"/>
+        </w:rPr>
+        <w:t>to design</w:t>
+      </w:r>
+      <w:bookmarkStart w:id="74" w:name="_GoBack"/>
       <w:bookmarkEnd w:id="74"/>
-    </w:p>
-    <w:p>
-      <w:pPr>
-        <w:pStyle w:val="Style3"/>
-      </w:pPr>
-      <w:bookmarkStart w:id="75" w:name="_Toc504588736"/>
-      <w:r>
-        <w:t>3.5 Other Logical Requirements</w:t>
-      </w:r>
-      <w:bookmarkEnd w:id="75"/>
-    </w:p>
-    <w:p>
-      <w:pPr>
-        <w:rPr>
-          <w:rFonts w:ascii="Calibri" w:hAnsi="Calibri" w:cs="Calibri"/>
-        </w:rPr>
-      </w:pPr>
-      <w:r>
-        <w:rPr>
-          <w:rFonts w:ascii="Calibri" w:hAnsi="Calibri" w:cs="Calibri"/>
-        </w:rPr>
-        <w:t>The literature provided by Dr. Neelima Satyam is used for designing the game plan as per scientific research.</w:t>
+      <w:r>
+        <w:rPr>
+          <w:rFonts w:ascii="Calibri" w:hAnsi="Calibri" w:cs="Calibri"/>
+        </w:rPr>
+        <w:t xml:space="preserve"> the game plan as per scientific research.</w:t>
       </w:r>
     </w:p>
     <w:sectPr>
@@ -12591,7 +13907,7 @@
 </file>
 
 <file path=word/endnotes.xml><?xml version="1.0" encoding="utf-8"?>
-<w:endnotes xmlns:wpc="http://schemas.microsoft.com/office/word/2010/wordprocessingCanvas" xmlns:mc="http://schemas.openxmlformats.org/markup-compatibility/2006" xmlns:o="urn:schemas-microsoft-com:office:office" xmlns:r="http://schemas.openxmlformats.org/officeDocument/2006/relationships" xmlns:m="http://schemas.openxmlformats.org/officeDocument/2006/math" xmlns:v="urn:schemas-microsoft-com:vml" xmlns:wp14="http://schemas.microsoft.com/office/word/2010/wordprocessingDrawing" xmlns:wp="http://schemas.openxmlformats.org/drawingml/2006/wordprocessingDrawing" xmlns:w10="urn:schemas-microsoft-com:office:word" xmlns:w="http://schemas.openxmlformats.org/wordprocessingml/2006/main" xmlns:w14="http://schemas.microsoft.com/office/word/2010/wordml" xmlns:w15="http://schemas.microsoft.com/office/word/2012/wordml" xmlns:wpg="http://schemas.microsoft.com/office/word/2010/wordprocessingGroup" xmlns:wpi="http://schemas.microsoft.com/office/word/2010/wordprocessingInk" xmlns:wne="http://schemas.microsoft.com/office/word/2006/wordml" xmlns:wps="http://schemas.microsoft.com/office/word/2010/wordprocessingShape" mc:Ignorable="w14 w15 wp14">
+<w:endnotes xmlns:wpc="http://schemas.microsoft.com/office/word/2010/wordprocessingCanvas" xmlns:cx="http://schemas.microsoft.com/office/drawing/2014/chartex" xmlns:cx1="http://schemas.microsoft.com/office/drawing/2015/9/8/chartex" xmlns:cx2="http://schemas.microsoft.com/office/drawing/2015/10/21/chartex" xmlns:cx3="http://schemas.microsoft.com/office/drawing/2016/5/9/chartex" xmlns:cx4="http://schemas.microsoft.com/office/drawing/2016/5/10/chartex" xmlns:cx5="http://schemas.microsoft.com/office/drawing/2016/5/11/chartex" xmlns:cx6="http://schemas.microsoft.com/office/drawing/2016/5/12/chartex" xmlns:cx7="http://schemas.microsoft.com/office/drawing/2016/5/13/chartex" xmlns:cx8="http://schemas.microsoft.com/office/drawing/2016/5/14/chartex" xmlns:mc="http://schemas.openxmlformats.org/markup-compatibility/2006" xmlns:aink="http://schemas.microsoft.com/office/drawing/2016/ink" xmlns:am3d="http://schemas.microsoft.com/office/drawing/2017/model3d" xmlns:o="urn:schemas-microsoft-com:office:office" xmlns:r="http://schemas.openxmlformats.org/officeDocument/2006/relationships" xmlns:m="http://schemas.openxmlformats.org/officeDocument/2006/math" xmlns:v="urn:schemas-microsoft-com:vml" xmlns:wp14="http://schemas.microsoft.com/office/word/2010/wordprocessingDrawing" xmlns:wp="http://schemas.openxmlformats.org/drawingml/2006/wordprocessingDrawing" xmlns:w10="urn:schemas-microsoft-com:office:word" xmlns:w="http://schemas.openxmlformats.org/wordprocessingml/2006/main" xmlns:w14="http://schemas.microsoft.com/office/word/2010/wordml" xmlns:w15="http://schemas.microsoft.com/office/word/2012/wordml" xmlns:w16cid="http://schemas.microsoft.com/office/word/2016/wordml/cid" xmlns:w16se="http://schemas.microsoft.com/office/word/2015/wordml/symex" xmlns:wpg="http://schemas.microsoft.com/office/word/2010/wordprocessingGroup" xmlns:wpi="http://schemas.microsoft.com/office/word/2010/wordprocessingInk" xmlns:wne="http://schemas.microsoft.com/office/word/2006/wordml" xmlns:wps="http://schemas.microsoft.com/office/word/2010/wordprocessingShape" mc:Ignorable="w14 w15 w16se w16cid wp14">
   <w:endnote w:type="separator" w:id="-1">
     <w:p>
       <w:r>
@@ -12610,7 +13926,7 @@
 </file>
 
 <file path=word/footer1.xml><?xml version="1.0" encoding="utf-8"?>
-<w:ftr xmlns:wpc="http://schemas.microsoft.com/office/word/2010/wordprocessingCanvas" xmlns:mc="http://schemas.openxmlformats.org/markup-compatibility/2006" xmlns:o="urn:schemas-microsoft-com:office:office" xmlns:r="http://schemas.openxmlformats.org/officeDocument/2006/relationships" xmlns:m="http://schemas.openxmlformats.org/officeDocument/2006/math" xmlns:v="urn:schemas-microsoft-com:vml" xmlns:wp14="http://schemas.microsoft.com/office/word/2010/wordprocessingDrawing" xmlns:wp="http://schemas.openxmlformats.org/drawingml/2006/wordprocessingDrawing" xmlns:w10="urn:schemas-microsoft-com:office:word" xmlns:w="http://schemas.openxmlformats.org/wordprocessingml/2006/main" xmlns:w14="http://schemas.microsoft.com/office/word/2010/wordml" xmlns:w15="http://schemas.microsoft.com/office/word/2012/wordml" xmlns:wpg="http://schemas.microsoft.com/office/word/2010/wordprocessingGroup" xmlns:wpi="http://schemas.microsoft.com/office/word/2010/wordprocessingInk" xmlns:wne="http://schemas.microsoft.com/office/word/2006/wordml" xmlns:wps="http://schemas.microsoft.com/office/word/2010/wordprocessingShape" mc:Ignorable="w14 w15 wp14">
+<w:ftr xmlns:wpc="http://schemas.microsoft.com/office/word/2010/wordprocessingCanvas" xmlns:cx="http://schemas.microsoft.com/office/drawing/2014/chartex" xmlns:cx1="http://schemas.microsoft.com/office/drawing/2015/9/8/chartex" xmlns:cx2="http://schemas.microsoft.com/office/drawing/2015/10/21/chartex" xmlns:cx3="http://schemas.microsoft.com/office/drawing/2016/5/9/chartex" xmlns:cx4="http://schemas.microsoft.com/office/drawing/2016/5/10/chartex" xmlns:cx5="http://schemas.microsoft.com/office/drawing/2016/5/11/chartex" xmlns:cx6="http://schemas.microsoft.com/office/drawing/2016/5/12/chartex" xmlns:cx7="http://schemas.microsoft.com/office/drawing/2016/5/13/chartex" xmlns:cx8="http://schemas.microsoft.com/office/drawing/2016/5/14/chartex" xmlns:mc="http://schemas.openxmlformats.org/markup-compatibility/2006" xmlns:aink="http://schemas.microsoft.com/office/drawing/2016/ink" xmlns:am3d="http://schemas.microsoft.com/office/drawing/2017/model3d" xmlns:o="urn:schemas-microsoft-com:office:office" xmlns:r="http://schemas.openxmlformats.org/officeDocument/2006/relationships" xmlns:m="http://schemas.openxmlformats.org/officeDocument/2006/math" xmlns:v="urn:schemas-microsoft-com:vml" xmlns:wp14="http://schemas.microsoft.com/office/word/2010/wordprocessingDrawing" xmlns:wp="http://schemas.openxmlformats.org/drawingml/2006/wordprocessingDrawing" xmlns:w10="urn:schemas-microsoft-com:office:word" xmlns:w="http://schemas.openxmlformats.org/wordprocessingml/2006/main" xmlns:w14="http://schemas.microsoft.com/office/word/2010/wordml" xmlns:w15="http://schemas.microsoft.com/office/word/2012/wordml" xmlns:w16cid="http://schemas.microsoft.com/office/word/2016/wordml/cid" xmlns:w16se="http://schemas.microsoft.com/office/word/2015/wordml/symex" xmlns:wpg="http://schemas.microsoft.com/office/word/2010/wordprocessingGroup" xmlns:wpi="http://schemas.microsoft.com/office/word/2010/wordprocessingInk" xmlns:wne="http://schemas.microsoft.com/office/word/2006/wordml" xmlns:wps="http://schemas.microsoft.com/office/word/2010/wordprocessingShape" mc:Ignorable="w14 w15 w16se w16cid wp14">
   <w:p>
     <w:pPr>
       <w:pStyle w:val="Footer"/>
@@ -12663,7 +13979,7 @@
         <w:rStyle w:val="PageNumber"/>
         <w:noProof/>
       </w:rPr>
-      <w:t>1</w:t>
+      <w:t>10</w:t>
     </w:r>
     <w:r>
       <w:rPr>
@@ -12688,7 +14004,7 @@
 </file>
 
 <file path=word/footnotes.xml><?xml version="1.0" encoding="utf-8"?>
-<w:footnotes xmlns:wpc="http://schemas.microsoft.com/office/word/2010/wordprocessingCanvas" xmlns:mc="http://schemas.openxmlformats.org/markup-compatibility/2006" xmlns:o="urn:schemas-microsoft-com:office:office" xmlns:r="http://schemas.openxmlformats.org/officeDocument/2006/relationships" xmlns:m="http://schemas.openxmlformats.org/officeDocument/2006/math" xmlns:v="urn:schemas-microsoft-com:vml" xmlns:wp14="http://schemas.microsoft.com/office/word/2010/wordprocessingDrawing" xmlns:wp="http://schemas.openxmlformats.org/drawingml/2006/wordprocessingDrawing" xmlns:w10="urn:schemas-microsoft-com:office:word" xmlns:w="http://schemas.openxmlformats.org/wordprocessingml/2006/main" xmlns:w14="http://schemas.microsoft.com/office/word/2010/wordml" xmlns:w15="http://schemas.microsoft.com/office/word/2012/wordml" xmlns:wpg="http://schemas.microsoft.com/office/word/2010/wordprocessingGroup" xmlns:wpi="http://schemas.microsoft.com/office/word/2010/wordprocessingInk" xmlns:wne="http://schemas.microsoft.com/office/word/2006/wordml" xmlns:wps="http://schemas.microsoft.com/office/word/2010/wordprocessingShape" mc:Ignorable="w14 w15 wp14">
+<w:footnotes xmlns:wpc="http://schemas.microsoft.com/office/word/2010/wordprocessingCanvas" xmlns:cx="http://schemas.microsoft.com/office/drawing/2014/chartex" xmlns:cx1="http://schemas.microsoft.com/office/drawing/2015/9/8/chartex" xmlns:cx2="http://schemas.microsoft.com/office/drawing/2015/10/21/chartex" xmlns:cx3="http://schemas.microsoft.com/office/drawing/2016/5/9/chartex" xmlns:cx4="http://schemas.microsoft.com/office/drawing/2016/5/10/chartex" xmlns:cx5="http://schemas.microsoft.com/office/drawing/2016/5/11/chartex" xmlns:cx6="http://schemas.microsoft.com/office/drawing/2016/5/12/chartex" xmlns:cx7="http://schemas.microsoft.com/office/drawing/2016/5/13/chartex" xmlns:cx8="http://schemas.microsoft.com/office/drawing/2016/5/14/chartex" xmlns:mc="http://schemas.openxmlformats.org/markup-compatibility/2006" xmlns:aink="http://schemas.microsoft.com/office/drawing/2016/ink" xmlns:am3d="http://schemas.microsoft.com/office/drawing/2017/model3d" xmlns:o="urn:schemas-microsoft-com:office:office" xmlns:r="http://schemas.openxmlformats.org/officeDocument/2006/relationships" xmlns:m="http://schemas.openxmlformats.org/officeDocument/2006/math" xmlns:v="urn:schemas-microsoft-com:vml" xmlns:wp14="http://schemas.microsoft.com/office/word/2010/wordprocessingDrawing" xmlns:wp="http://schemas.openxmlformats.org/drawingml/2006/wordprocessingDrawing" xmlns:w10="urn:schemas-microsoft-com:office:word" xmlns:w="http://schemas.openxmlformats.org/wordprocessingml/2006/main" xmlns:w14="http://schemas.microsoft.com/office/word/2010/wordml" xmlns:w15="http://schemas.microsoft.com/office/word/2012/wordml" xmlns:w16cid="http://schemas.microsoft.com/office/word/2016/wordml/cid" xmlns:w16se="http://schemas.microsoft.com/office/word/2015/wordml/symex" xmlns:wpg="http://schemas.microsoft.com/office/word/2010/wordprocessingGroup" xmlns:wpi="http://schemas.microsoft.com/office/word/2010/wordprocessingInk" xmlns:wne="http://schemas.microsoft.com/office/word/2006/wordml" xmlns:wps="http://schemas.microsoft.com/office/word/2010/wordprocessingShape" mc:Ignorable="w14 w15 w16se w16cid wp14">
   <w:footnote w:type="separator" w:id="-1">
     <w:p>
       <w:r>
@@ -12707,7 +14023,7 @@
 </file>
 
 <file path=word/header1.xml><?xml version="1.0" encoding="utf-8"?>
-<w:hdr xmlns:wpc="http://schemas.microsoft.com/office/word/2010/wordprocessingCanvas" xmlns:mc="http://schemas.openxmlformats.org/markup-compatibility/2006" xmlns:o="urn:schemas-microsoft-com:office:office" xmlns:r="http://schemas.openxmlformats.org/officeDocument/2006/relationships" xmlns:m="http://schemas.openxmlformats.org/officeDocument/2006/math" xmlns:v="urn:schemas-microsoft-com:vml" xmlns:wp14="http://schemas.microsoft.com/office/word/2010/wordprocessingDrawing" xmlns:wp="http://schemas.openxmlformats.org/drawingml/2006/wordprocessingDrawing" xmlns:w10="urn:schemas-microsoft-com:office:word" xmlns:w="http://schemas.openxmlformats.org/wordprocessingml/2006/main" xmlns:w14="http://schemas.microsoft.com/office/word/2010/wordml" xmlns:w15="http://schemas.microsoft.com/office/word/2012/wordml" xmlns:wpg="http://schemas.microsoft.com/office/word/2010/wordprocessingGroup" xmlns:wpi="http://schemas.microsoft.com/office/word/2010/wordprocessingInk" xmlns:wne="http://schemas.microsoft.com/office/word/2006/wordml" xmlns:wps="http://schemas.microsoft.com/office/word/2010/wordprocessingShape" mc:Ignorable="w14 w15 wp14">
+<w:hdr xmlns:wpc="http://schemas.microsoft.com/office/word/2010/wordprocessingCanvas" xmlns:cx="http://schemas.microsoft.com/office/drawing/2014/chartex" xmlns:cx1="http://schemas.microsoft.com/office/drawing/2015/9/8/chartex" xmlns:cx2="http://schemas.microsoft.com/office/drawing/2015/10/21/chartex" xmlns:cx3="http://schemas.microsoft.com/office/drawing/2016/5/9/chartex" xmlns:cx4="http://schemas.microsoft.com/office/drawing/2016/5/10/chartex" xmlns:cx5="http://schemas.microsoft.com/office/drawing/2016/5/11/chartex" xmlns:cx6="http://schemas.microsoft.com/office/drawing/2016/5/12/chartex" xmlns:cx7="http://schemas.microsoft.com/office/drawing/2016/5/13/chartex" xmlns:cx8="http://schemas.microsoft.com/office/drawing/2016/5/14/chartex" xmlns:mc="http://schemas.openxmlformats.org/markup-compatibility/2006" xmlns:aink="http://schemas.microsoft.com/office/drawing/2016/ink" xmlns:am3d="http://schemas.microsoft.com/office/drawing/2017/model3d" xmlns:o="urn:schemas-microsoft-com:office:office" xmlns:r="http://schemas.openxmlformats.org/officeDocument/2006/relationships" xmlns:m="http://schemas.openxmlformats.org/officeDocument/2006/math" xmlns:v="urn:schemas-microsoft-com:vml" xmlns:wp14="http://schemas.microsoft.com/office/word/2010/wordprocessingDrawing" xmlns:wp="http://schemas.openxmlformats.org/drawingml/2006/wordprocessingDrawing" xmlns:w10="urn:schemas-microsoft-com:office:word" xmlns:w="http://schemas.openxmlformats.org/wordprocessingml/2006/main" xmlns:w14="http://schemas.microsoft.com/office/word/2010/wordml" xmlns:w15="http://schemas.microsoft.com/office/word/2012/wordml" xmlns:w16cid="http://schemas.microsoft.com/office/word/2016/wordml/cid" xmlns:w16se="http://schemas.microsoft.com/office/word/2015/wordml/symex" xmlns:wpg="http://schemas.microsoft.com/office/word/2010/wordprocessingGroup" xmlns:wpi="http://schemas.microsoft.com/office/word/2010/wordprocessingInk" xmlns:wne="http://schemas.microsoft.com/office/word/2006/wordml" xmlns:wps="http://schemas.microsoft.com/office/word/2010/wordprocessingShape" mc:Ignorable="w14 w15 w16se w16cid wp14">
   <w:p>
     <w:pPr>
       <w:pStyle w:val="Header"/>
@@ -12735,8 +14051,8 @@
 </file>
 
 <file path=word/numbering.xml><?xml version="1.0" encoding="utf-8"?>
-<w:numbering xmlns:wpc="http://schemas.microsoft.com/office/word/2010/wordprocessingCanvas" xmlns:mc="http://schemas.openxmlformats.org/markup-compatibility/2006" xmlns:o="urn:schemas-microsoft-com:office:office" xmlns:r="http://schemas.openxmlformats.org/officeDocument/2006/relationships" xmlns:m="http://schemas.openxmlformats.org/officeDocument/2006/math" xmlns:v="urn:schemas-microsoft-com:vml" xmlns:wp14="http://schemas.microsoft.com/office/word/2010/wordprocessingDrawing" xmlns:wp="http://schemas.openxmlformats.org/drawingml/2006/wordprocessingDrawing" xmlns:w10="urn:schemas-microsoft-com:office:word" xmlns:w="http://schemas.openxmlformats.org/wordprocessingml/2006/main" xmlns:w14="http://schemas.microsoft.com/office/word/2010/wordml" xmlns:w15="http://schemas.microsoft.com/office/word/2012/wordml" xmlns:wpg="http://schemas.microsoft.com/office/word/2010/wordprocessingGroup" xmlns:wpi="http://schemas.microsoft.com/office/word/2010/wordprocessingInk" xmlns:wne="http://schemas.microsoft.com/office/word/2006/wordml" xmlns:wps="http://schemas.microsoft.com/office/word/2010/wordprocessingShape" mc:Ignorable="w14 w15 wp14">
-  <w:abstractNum w:abstractNumId="0">
+<w:numbering xmlns:wpc="http://schemas.microsoft.com/office/word/2010/wordprocessingCanvas" xmlns:cx="http://schemas.microsoft.com/office/drawing/2014/chartex" xmlns:cx1="http://schemas.microsoft.com/office/drawing/2015/9/8/chartex" xmlns:cx2="http://schemas.microsoft.com/office/drawing/2015/10/21/chartex" xmlns:cx3="http://schemas.microsoft.com/office/drawing/2016/5/9/chartex" xmlns:cx4="http://schemas.microsoft.com/office/drawing/2016/5/10/chartex" xmlns:cx5="http://schemas.microsoft.com/office/drawing/2016/5/11/chartex" xmlns:cx6="http://schemas.microsoft.com/office/drawing/2016/5/12/chartex" xmlns:cx7="http://schemas.microsoft.com/office/drawing/2016/5/13/chartex" xmlns:cx8="http://schemas.microsoft.com/office/drawing/2016/5/14/chartex" xmlns:mc="http://schemas.openxmlformats.org/markup-compatibility/2006" xmlns:aink="http://schemas.microsoft.com/office/drawing/2016/ink" xmlns:am3d="http://schemas.microsoft.com/office/drawing/2017/model3d" xmlns:o="urn:schemas-microsoft-com:office:office" xmlns:r="http://schemas.openxmlformats.org/officeDocument/2006/relationships" xmlns:m="http://schemas.openxmlformats.org/officeDocument/2006/math" xmlns:v="urn:schemas-microsoft-com:vml" xmlns:wp14="http://schemas.microsoft.com/office/word/2010/wordprocessingDrawing" xmlns:wp="http://schemas.openxmlformats.org/drawingml/2006/wordprocessingDrawing" xmlns:w10="urn:schemas-microsoft-com:office:word" xmlns:w="http://schemas.openxmlformats.org/wordprocessingml/2006/main" xmlns:w14="http://schemas.microsoft.com/office/word/2010/wordml" xmlns:w15="http://schemas.microsoft.com/office/word/2012/wordml" xmlns:w16cid="http://schemas.microsoft.com/office/word/2016/wordml/cid" xmlns:w16se="http://schemas.microsoft.com/office/word/2015/wordml/symex" xmlns:wpg="http://schemas.microsoft.com/office/word/2010/wordprocessingGroup" xmlns:wpi="http://schemas.microsoft.com/office/word/2010/wordprocessingInk" xmlns:wne="http://schemas.microsoft.com/office/word/2006/wordml" xmlns:wps="http://schemas.microsoft.com/office/word/2010/wordprocessingShape" mc:Ignorable="w14 w15 w16se w16cid wp14">
+  <w:abstractNum w:abstractNumId="0" w15:restartNumberingAfterBreak="0">
     <w:nsid w:val="91EA218D"/>
     <w:multiLevelType w:val="multilevel"/>
     <w:tmpl w:val="8D986C34"/>
@@ -12828,7 +14144,7 @@
       <w:lvlJc w:val="left"/>
     </w:lvl>
   </w:abstractNum>
-  <w:abstractNum w:abstractNumId="1">
+  <w:abstractNum w:abstractNumId="1" w15:restartNumberingAfterBreak="0">
     <w:nsid w:val="A5EEC0BB"/>
     <w:multiLevelType w:val="multilevel"/>
     <w:tmpl w:val="6A826EB8"/>
@@ -12920,7 +14236,7 @@
       <w:lvlJc w:val="left"/>
     </w:lvl>
   </w:abstractNum>
-  <w:abstractNum w:abstractNumId="2">
+  <w:abstractNum w:abstractNumId="2" w15:restartNumberingAfterBreak="0">
     <w:nsid w:val="001E3AC5"/>
     <w:multiLevelType w:val="multilevel"/>
     <w:tmpl w:val="97528E8E"/>
@@ -13016,7 +14332,7 @@
       <w:lvlJc w:val="left"/>
     </w:lvl>
   </w:abstractNum>
-  <w:abstractNum w:abstractNumId="3">
+  <w:abstractNum w:abstractNumId="3" w15:restartNumberingAfterBreak="0">
     <w:nsid w:val="03C838ED"/>
     <w:multiLevelType w:val="hybridMultilevel"/>
     <w:tmpl w:val="52921976"/>
@@ -13129,7 +14445,7 @@
       </w:rPr>
     </w:lvl>
   </w:abstractNum>
-  <w:abstractNum w:abstractNumId="4">
+  <w:abstractNum w:abstractNumId="4" w15:restartNumberingAfterBreak="0">
     <w:nsid w:val="06004FF5"/>
     <w:multiLevelType w:val="multilevel"/>
     <w:tmpl w:val="57C46490"/>
@@ -13242,7 +14558,7 @@
       </w:rPr>
     </w:lvl>
   </w:abstractNum>
-  <w:abstractNum w:abstractNumId="5">
+  <w:abstractNum w:abstractNumId="5" w15:restartNumberingAfterBreak="0">
     <w:nsid w:val="099C454E"/>
     <w:multiLevelType w:val="hybridMultilevel"/>
     <w:tmpl w:val="F25A0DF4"/>
@@ -13355,7 +14671,7 @@
       </w:rPr>
     </w:lvl>
   </w:abstractNum>
-  <w:abstractNum w:abstractNumId="6">
+  <w:abstractNum w:abstractNumId="6" w15:restartNumberingAfterBreak="0">
     <w:nsid w:val="0DFA6BCA"/>
     <w:multiLevelType w:val="hybridMultilevel"/>
     <w:tmpl w:val="E02CB15E"/>
@@ -13468,7 +14784,7 @@
       </w:rPr>
     </w:lvl>
   </w:abstractNum>
-  <w:abstractNum w:abstractNumId="7">
+  <w:abstractNum w:abstractNumId="7" w15:restartNumberingAfterBreak="0">
     <w:nsid w:val="1ADE59D7"/>
     <w:multiLevelType w:val="multilevel"/>
     <w:tmpl w:val="88FA5732"/>
@@ -13564,7 +14880,7 @@
       <w:lvlJc w:val="left"/>
     </w:lvl>
   </w:abstractNum>
-  <w:abstractNum w:abstractNumId="8">
+  <w:abstractNum w:abstractNumId="8" w15:restartNumberingAfterBreak="0">
     <w:nsid w:val="1B90219D"/>
     <w:multiLevelType w:val="hybridMultilevel"/>
     <w:tmpl w:val="9AFC1CFE"/>
@@ -13677,7 +14993,7 @@
       </w:rPr>
     </w:lvl>
   </w:abstractNum>
-  <w:abstractNum w:abstractNumId="9">
+  <w:abstractNum w:abstractNumId="9" w15:restartNumberingAfterBreak="0">
     <w:nsid w:val="201B5AD3"/>
     <w:multiLevelType w:val="hybridMultilevel"/>
     <w:tmpl w:val="16169590"/>
@@ -13790,7 +15106,7 @@
       </w:rPr>
     </w:lvl>
   </w:abstractNum>
-  <w:abstractNum w:abstractNumId="10">
+  <w:abstractNum w:abstractNumId="10" w15:restartNumberingAfterBreak="0">
     <w:nsid w:val="20FB7701"/>
     <w:multiLevelType w:val="multilevel"/>
     <w:tmpl w:val="7226A5CC"/>
@@ -13939,7 +15255,7 @@
       </w:rPr>
     </w:lvl>
   </w:abstractNum>
-  <w:abstractNum w:abstractNumId="11">
+  <w:abstractNum w:abstractNumId="11" w15:restartNumberingAfterBreak="0">
     <w:nsid w:val="273F604C"/>
     <w:multiLevelType w:val="multilevel"/>
     <w:tmpl w:val="1C7897EC"/>
@@ -14088,7 +15404,7 @@
       </w:rPr>
     </w:lvl>
   </w:abstractNum>
-  <w:abstractNum w:abstractNumId="12">
+  <w:abstractNum w:abstractNumId="12" w15:restartNumberingAfterBreak="0">
     <w:nsid w:val="278E2A9E"/>
     <w:multiLevelType w:val="hybridMultilevel"/>
     <w:tmpl w:val="41E42962"/>
@@ -14201,7 +15517,7 @@
       </w:rPr>
     </w:lvl>
   </w:abstractNum>
-  <w:abstractNum w:abstractNumId="13">
+  <w:abstractNum w:abstractNumId="13" w15:restartNumberingAfterBreak="0">
     <w:nsid w:val="291F3FEB"/>
     <w:multiLevelType w:val="hybridMultilevel"/>
     <w:tmpl w:val="DC984D0A"/>
@@ -14314,7 +15630,7 @@
       </w:rPr>
     </w:lvl>
   </w:abstractNum>
-  <w:abstractNum w:abstractNumId="14">
+  <w:abstractNum w:abstractNumId="14" w15:restartNumberingAfterBreak="0">
     <w:nsid w:val="2A680C8F"/>
     <w:multiLevelType w:val="hybridMultilevel"/>
     <w:tmpl w:val="F48AFB5A"/>
@@ -14400,7 +15716,7 @@
       </w:pPr>
     </w:lvl>
   </w:abstractNum>
-  <w:abstractNum w:abstractNumId="15">
+  <w:abstractNum w:abstractNumId="15" w15:restartNumberingAfterBreak="0">
     <w:nsid w:val="2BFA5EE8"/>
     <w:multiLevelType w:val="hybridMultilevel"/>
     <w:tmpl w:val="5C8CECD0"/>
@@ -14513,7 +15829,7 @@
       </w:rPr>
     </w:lvl>
   </w:abstractNum>
-  <w:abstractNum w:abstractNumId="16">
+  <w:abstractNum w:abstractNumId="16" w15:restartNumberingAfterBreak="0">
     <w:nsid w:val="2F551895"/>
     <w:multiLevelType w:val="hybridMultilevel"/>
     <w:tmpl w:val="628C30B8"/>
@@ -14626,7 +15942,7 @@
       </w:rPr>
     </w:lvl>
   </w:abstractNum>
-  <w:abstractNum w:abstractNumId="17">
+  <w:abstractNum w:abstractNumId="17" w15:restartNumberingAfterBreak="0">
     <w:nsid w:val="32B755CB"/>
     <w:multiLevelType w:val="hybridMultilevel"/>
     <w:tmpl w:val="5E541AE4"/>
@@ -14739,7 +16055,7 @@
       </w:rPr>
     </w:lvl>
   </w:abstractNum>
-  <w:abstractNum w:abstractNumId="18">
+  <w:abstractNum w:abstractNumId="18" w15:restartNumberingAfterBreak="0">
     <w:nsid w:val="3A756BDC"/>
     <w:multiLevelType w:val="hybridMultilevel"/>
     <w:tmpl w:val="303E193C"/>
@@ -14852,7 +16168,7 @@
       </w:rPr>
     </w:lvl>
   </w:abstractNum>
-  <w:abstractNum w:abstractNumId="19">
+  <w:abstractNum w:abstractNumId="19" w15:restartNumberingAfterBreak="0">
     <w:nsid w:val="3B2406B9"/>
     <w:multiLevelType w:val="multilevel"/>
     <w:tmpl w:val="C5BC34F2"/>
@@ -14952,7 +16268,7 @@
       <w:lvlJc w:val="left"/>
     </w:lvl>
   </w:abstractNum>
-  <w:abstractNum w:abstractNumId="20">
+  <w:abstractNum w:abstractNumId="20" w15:restartNumberingAfterBreak="0">
     <w:nsid w:val="3CC35429"/>
     <w:multiLevelType w:val="hybridMultilevel"/>
     <w:tmpl w:val="BE98739E"/>
@@ -15065,7 +16381,7 @@
       </w:rPr>
     </w:lvl>
   </w:abstractNum>
-  <w:abstractNum w:abstractNumId="21">
+  <w:abstractNum w:abstractNumId="21" w15:restartNumberingAfterBreak="0">
     <w:nsid w:val="3FE201FB"/>
     <w:multiLevelType w:val="multilevel"/>
     <w:tmpl w:val="54A82A44"/>
@@ -15161,7 +16477,7 @@
       <w:lvlJc w:val="left"/>
     </w:lvl>
   </w:abstractNum>
-  <w:abstractNum w:abstractNumId="22">
+  <w:abstractNum w:abstractNumId="22" w15:restartNumberingAfterBreak="0">
     <w:nsid w:val="432F1487"/>
     <w:multiLevelType w:val="hybridMultilevel"/>
     <w:tmpl w:val="64324F7A"/>
@@ -15274,7 +16590,7 @@
       </w:rPr>
     </w:lvl>
   </w:abstractNum>
-  <w:abstractNum w:abstractNumId="23">
+  <w:abstractNum w:abstractNumId="23" w15:restartNumberingAfterBreak="0">
     <w:nsid w:val="56C3460F"/>
     <w:multiLevelType w:val="hybridMultilevel"/>
     <w:tmpl w:val="DDE2C410"/>
@@ -15541,13 +16857,13 @@
       </w:rPr>
     </w:lvl>
   </w:abstractNum>
-  <w:abstractNum w:abstractNumId="24">
+  <w:abstractNum w:abstractNumId="24" w15:restartNumberingAfterBreak="0">
     <w:nsid w:val="62B91E66"/>
     <w:multiLevelType w:val="hybridMultilevel"/>
     <w:tmpl w:val="DDE2C410"/>
     <w:numStyleLink w:val="ImportedStyle1"/>
   </w:abstractNum>
-  <w:abstractNum w:abstractNumId="25">
+  <w:abstractNum w:abstractNumId="25" w15:restartNumberingAfterBreak="0">
     <w:nsid w:val="6F04396C"/>
     <w:multiLevelType w:val="hybridMultilevel"/>
     <w:tmpl w:val="2A94CC80"/>
@@ -15660,7 +16976,7 @@
       </w:rPr>
     </w:lvl>
   </w:abstractNum>
-  <w:abstractNum w:abstractNumId="26">
+  <w:abstractNum w:abstractNumId="26" w15:restartNumberingAfterBreak="0">
     <w:nsid w:val="7043129A"/>
     <w:multiLevelType w:val="hybridMultilevel"/>
     <w:tmpl w:val="ABAEC5CE"/>
@@ -15773,7 +17089,7 @@
       </w:rPr>
     </w:lvl>
   </w:abstractNum>
-  <w:abstractNum w:abstractNumId="27">
+  <w:abstractNum w:abstractNumId="27" w15:restartNumberingAfterBreak="0">
     <w:nsid w:val="70484B7D"/>
     <w:multiLevelType w:val="multilevel"/>
     <w:tmpl w:val="6A826EB8"/>
@@ -15865,7 +17181,7 @@
       <w:lvlJc w:val="left"/>
     </w:lvl>
   </w:abstractNum>
-  <w:abstractNum w:abstractNumId="28">
+  <w:abstractNum w:abstractNumId="28" w15:restartNumberingAfterBreak="0">
     <w:nsid w:val="7142504C"/>
     <w:multiLevelType w:val="hybridMultilevel"/>
     <w:tmpl w:val="70EC6654"/>
@@ -15978,7 +17294,7 @@
       </w:rPr>
     </w:lvl>
   </w:abstractNum>
-  <w:abstractNum w:abstractNumId="29">
+  <w:abstractNum w:abstractNumId="29" w15:restartNumberingAfterBreak="0">
     <w:nsid w:val="71B15960"/>
     <w:multiLevelType w:val="hybridMultilevel"/>
     <w:tmpl w:val="E334E120"/>
@@ -16091,7 +17407,7 @@
       </w:rPr>
     </w:lvl>
   </w:abstractNum>
-  <w:abstractNum w:abstractNumId="30">
+  <w:abstractNum w:abstractNumId="30" w15:restartNumberingAfterBreak="0">
     <w:nsid w:val="77D454F9"/>
     <w:multiLevelType w:val="hybridMultilevel"/>
     <w:tmpl w:val="32F06FE4"/>
@@ -16204,7 +17520,7 @@
       </w:rPr>
     </w:lvl>
   </w:abstractNum>
-  <w:abstractNum w:abstractNumId="31">
+  <w:abstractNum w:abstractNumId="31" w15:restartNumberingAfterBreak="0">
     <w:nsid w:val="7F6634E3"/>
     <w:multiLevelType w:val="hybridMultilevel"/>
     <w:tmpl w:val="4B380C64"/>
@@ -16417,7 +17733,7 @@
 </file>
 
 <file path=word/styles.xml><?xml version="1.0" encoding="utf-8"?>
-<w:styles xmlns:mc="http://schemas.openxmlformats.org/markup-compatibility/2006" xmlns:r="http://schemas.openxmlformats.org/officeDocument/2006/relationships" xmlns:w="http://schemas.openxmlformats.org/wordprocessingml/2006/main" xmlns:w14="http://schemas.microsoft.com/office/word/2010/wordml" xmlns:w15="http://schemas.microsoft.com/office/word/2012/wordml" mc:Ignorable="w14 w15">
+<w:styles xmlns:mc="http://schemas.openxmlformats.org/markup-compatibility/2006" xmlns:r="http://schemas.openxmlformats.org/officeDocument/2006/relationships" xmlns:w="http://schemas.openxmlformats.org/wordprocessingml/2006/main" xmlns:w14="http://schemas.microsoft.com/office/word/2010/wordml" xmlns:w15="http://schemas.microsoft.com/office/word/2012/wordml" xmlns:w16cid="http://schemas.microsoft.com/office/word/2016/wordml/cid" xmlns:w16se="http://schemas.microsoft.com/office/word/2015/wordml/symex" mc:Ignorable="w14 w15 w16se w16cid">
   <w:docDefaults>
     <w:rPrDefault>
       <w:rPr>
@@ -16439,7 +17755,7 @@
       </w:pPr>
     </w:pPrDefault>
   </w:docDefaults>
-  <w:latentStyles w:defLockedState="0" w:defUIPriority="99" w:defSemiHidden="0" w:defUnhideWhenUsed="0" w:defQFormat="0" w:count="371">
+  <w:latentStyles w:defLockedState="0" w:defUIPriority="99" w:defSemiHidden="0" w:defUnhideWhenUsed="0" w:defQFormat="0" w:count="375">
     <w:lsdException w:name="Normal" w:uiPriority="0" w:qFormat="1"/>
     <w:lsdException w:name="heading 1" w:uiPriority="9" w:qFormat="1"/>
     <w:lsdException w:name="heading 2" w:semiHidden="1" w:uiPriority="9" w:unhideWhenUsed="1" w:qFormat="1"/>
@@ -16544,7 +17860,6 @@
     <w:lsdException w:name="HTML Sample" w:semiHidden="1" w:unhideWhenUsed="1"/>
     <w:lsdException w:name="HTML Typewriter" w:semiHidden="1" w:unhideWhenUsed="1"/>
     <w:lsdException w:name="HTML Variable" w:semiHidden="1" w:unhideWhenUsed="1"/>
-    <w:lsdException w:name="Normal Table" w:semiHidden="1" w:unhideWhenUsed="1"/>
     <w:lsdException w:name="annotation subject" w:semiHidden="1" w:unhideWhenUsed="1"/>
     <w:lsdException w:name="No List" w:semiHidden="1" w:unhideWhenUsed="1"/>
     <w:lsdException w:name="Outline List 1" w:semiHidden="1" w:unhideWhenUsed="1"/>
@@ -16588,10 +17903,8 @@
     <w:lsdException w:name="Table Elegant" w:semiHidden="1" w:unhideWhenUsed="1"/>
     <w:lsdException w:name="Table Professional" w:semiHidden="1" w:unhideWhenUsed="1"/>
     <w:lsdException w:name="Table Subtle 1" w:semiHidden="1" w:unhideWhenUsed="1"/>
-    <w:lsdException w:name="Table Subtle 2" w:semiHidden="1" w:unhideWhenUsed="1"/>
     <w:lsdException w:name="Table Web 1" w:semiHidden="1" w:unhideWhenUsed="1"/>
     <w:lsdException w:name="Table Web 2" w:semiHidden="1" w:unhideWhenUsed="1"/>
-    <w:lsdException w:name="Table Web 3" w:semiHidden="1" w:unhideWhenUsed="1"/>
     <w:lsdException w:name="Balloon Text" w:semiHidden="1" w:unhideWhenUsed="1"/>
     <w:lsdException w:name="Table Grid" w:uiPriority="59"/>
     <w:lsdException w:name="Table Theme" w:semiHidden="1" w:unhideWhenUsed="1"/>
@@ -16801,6 +18114,10 @@
     <w:lsdException w:name="List Table 5 Dark Accent 6" w:uiPriority="50"/>
     <w:lsdException w:name="List Table 6 Colorful Accent 6" w:uiPriority="51"/>
     <w:lsdException w:name="List Table 7 Colorful Accent 6" w:uiPriority="52"/>
+    <w:lsdException w:name="Mention" w:semiHidden="1" w:unhideWhenUsed="1"/>
+    <w:lsdException w:name="Smart Hyperlink" w:semiHidden="1" w:unhideWhenUsed="1"/>
+    <w:lsdException w:name="Hashtag" w:semiHidden="1" w:unhideWhenUsed="1"/>
+    <w:lsdException w:name="Unresolved Mention" w:semiHidden="1" w:unhideWhenUsed="1"/>
   </w:latentStyles>
   <w:style w:type="paragraph" w:default="1" w:styleId="Normal">
     <w:name w:val="Normal"/>
@@ -18527,7 +19844,7 @@
 </file>
 
 <file path=customXml/itemProps1.xml><?xml version="1.0" encoding="utf-8"?>
-<ds:datastoreItem xmlns:ds="http://schemas.openxmlformats.org/officeDocument/2006/customXml" ds:itemID="{B9A5A853-B48F-40FA-9C8C-CBF495332159}">
+<ds:datastoreItem xmlns:ds="http://schemas.openxmlformats.org/officeDocument/2006/customXml" ds:itemID="{D74E0C5F-97E5-477A-B7B3-5971896E5253}">
   <ds:schemaRefs>
     <ds:schemaRef ds:uri="http://schemas.openxmlformats.org/officeDocument/2006/bibliography"/>
   </ds:schemaRefs>

</xml_diff>